<commit_message>
-most of reviewer3 comments -all figures manually sized. -grammerly edits.
</commit_message>
<xml_diff>
--- a/paper/amendments_response.docx
+++ b/paper/amendments_response.docx
@@ -13,19 +13,13 @@
         <w:t xml:space="preserve"> </w:t>
       </w:r>
       <w:r>
-        <w:t>Amendment Response</w:t>
-      </w:r>
-      <w:r>
-        <w:t xml:space="preserve"> (TVCG-2022-07-0325)</w:t>
+        <w:t>Amendment Response (TVCG-2022-07-0325)</w:t>
       </w:r>
     </w:p>
     <w:p/>
     <w:p>
       <w:r>
-        <w:t xml:space="preserve">Before we address the comments and suggestions item-by-item we would like to express our thanks and appreciation for the </w:t>
-      </w:r>
-      <w:r>
-        <w:t>time and effort reading and evaluating this work.</w:t>
+        <w:t>Before we address the comments and suggestions item-by-item we would like to express our thanks and appreciation for the time and effort reading and evaluating this work.</w:t>
       </w:r>
     </w:p>
     <w:p/>
@@ -191,23 +185,7 @@
                 <w:color w:val="222222"/>
                 <w:shd w:val="clear" w:color="auto" w:fill="FFFFFF"/>
               </w:rPr>
-              <w:t xml:space="preserve">1) External validity: </w:t>
-            </w:r>
-            <w:r>
-              <w:rPr>
-                <w:rFonts w:ascii="Arial" w:hAnsi="Arial" w:cs="Arial"/>
-                <w:color w:val="222222"/>
-                <w:shd w:val="clear" w:color="auto" w:fill="FFFFFF"/>
-              </w:rPr>
-              <w:t xml:space="preserve">… </w:t>
-            </w:r>
-            <w:r>
-              <w:rPr>
-                <w:rFonts w:ascii="Arial" w:hAnsi="Arial" w:cs="Arial"/>
-                <w:color w:val="222222"/>
-                <w:shd w:val="clear" w:color="auto" w:fill="FFFFFF"/>
-              </w:rPr>
-              <w:t xml:space="preserve"> especially considering the statement made by the authors (Section III-F: “This restriction is used on the premise that linear projections and biplot displays will not be regularly used for consumption by general audiences”), I would question the realism and generalizability of the experimental conditions and the synthetic data as compared to the potential real-world scenarios. I would argue that when high-dimensional data exploration techniques are required by users (including the investigation of cluster/class separability, among other tasks), the dimensionality of the data might very well exceed 6D and get into tens/hundreds/thousands of dimensions in some cases (e.g., consider embedding vectors produced by modern artificial neural network models). I would not ask the authors to repeat the study with 7, 8, … 100-dimensional data, of course, but I would expect the discussion of such limitations and implications for real-world data scenarios to be extended in the manuscript (on </w:t>
+              <w:t>1) External validity: …  especially considering the statement made by the authors (Section III-F: “This restriction is used on the premise that linear projections and biplot displays will not be regularly used for consumption by general audiences”), I would question the realism and generalizability of the experimental conditions and the synthetic data as compared to the potential real-world scenarios. I would argue that when high-dimensional data exploration techniques are required by users (including the investigation of cluster/class separability, among other tasks), the dimensionality of the data might very well exceed 6D and get into tens/hundreds/thousands of dimensions in some cases (e.g., consider embedding vectors produced by modern artificial neural network models). I would not ask the authors to repeat the study with 7, 8, … 100-dimensional data, of course, but I would expect the discussion of such limitations and implications for real-world data scenarios to be extended in the manuscript (on </w:t>
             </w:r>
             <w:r>
               <w:rPr>
@@ -224,25 +202,7 @@
                 <w:color w:val="222222"/>
                 <w:shd w:val="clear" w:color="auto" w:fill="FFFFFF"/>
               </w:rPr>
-              <w:t xml:space="preserve"> side note, it would be interesting to imagine how the </w:t>
-            </w:r>
-            <w:proofErr w:type="spellStart"/>
-            <w:r>
-              <w:rPr>
-                <w:rFonts w:ascii="Arial" w:hAnsi="Arial" w:cs="Arial"/>
-                <w:color w:val="222222"/>
-                <w:shd w:val="clear" w:color="auto" w:fill="FFFFFF"/>
-              </w:rPr>
-              <w:t>used</w:t>
-            </w:r>
-            <w:proofErr w:type="spellEnd"/>
-            <w:r>
-              <w:rPr>
-                <w:rFonts w:ascii="Arial" w:hAnsi="Arial" w:cs="Arial"/>
-                <w:color w:val="222222"/>
-                <w:shd w:val="clear" w:color="auto" w:fill="FFFFFF"/>
-              </w:rPr>
-              <w:t xml:space="preserve"> interface and biplot would look like with 100 dimensions, and how much time would </w:t>
+              <w:t> side note, it would be interesting to imagine how the used interface and biplot would look like with 100 dimensions, and how much time would </w:t>
             </w:r>
             <w:r>
               <w:rPr>
@@ -284,15 +244,7 @@
                 <w:sz w:val="24"/>
                 <w:szCs w:val="24"/>
               </w:rPr>
-              <w:t>We have changed the introduction and limitations to reflect this point.</w:t>
-            </w:r>
-            <w:r>
-              <w:rPr>
-                <w:rFonts w:ascii="Calibri" w:hAnsi="Calibri" w:cs="Calibri"/>
-                <w:sz w:val="24"/>
-                <w:szCs w:val="24"/>
-              </w:rPr>
-              <w:t xml:space="preserve"> </w:t>
+              <w:t xml:space="preserve">We have changed the introduction and limitations to reflect this point. </w:t>
             </w:r>
             <w:r>
               <w:rPr>
@@ -335,15 +287,7 @@
                 <w:color w:val="222222"/>
                 <w:shd w:val="clear" w:color="auto" w:fill="FFFFFF"/>
               </w:rPr>
-              <w:t>2</w:t>
-            </w:r>
-            <w:r>
-              <w:rPr>
-                <w:rFonts w:ascii="Arial" w:hAnsi="Arial" w:cs="Arial"/>
-                <w:color w:val="222222"/>
-                <w:shd w:val="clear" w:color="auto" w:fill="FFFFFF"/>
-              </w:rPr>
-              <w:t>) Motivation for particular visual factor choices: since the study was designed with “modest” data dimensionality (Section III-C) and difficulty in mind to be feasible in </w:t>
+              <w:t>2) Motivation for particular visual factor choices: since the study was designed with “modest” data dimensionality (Section III-C) and difficulty in mind to be feasible in </w:t>
             </w:r>
             <w:r>
               <w:rPr>
@@ -469,15 +413,7 @@
                 <w:sz w:val="24"/>
                 <w:szCs w:val="24"/>
               </w:rPr>
-              <w:t>.</w:t>
-            </w:r>
-            <w:r>
-              <w:rPr>
-                <w:rFonts w:ascii="Calibri" w:hAnsi="Calibri" w:cs="Calibri"/>
-                <w:sz w:val="24"/>
-                <w:szCs w:val="24"/>
-              </w:rPr>
-              <w:t xml:space="preserve"> We agree that SPLOM or PCP could similarly visualize these spaces. </w:t>
+              <w:t xml:space="preserve">. We agree that SPLOM or PCP could similarly visualize these spaces. </w:t>
             </w:r>
             <w:r>
               <w:rPr>
@@ -588,25 +524,7 @@
                 <w:color w:val="222222"/>
                 <w:shd w:val="clear" w:color="auto" w:fill="FFFFFF"/>
               </w:rPr>
-              <w:t xml:space="preserve">) and further surveys and original research contributions mentioned in the manuscript, I think the main topic is covered well. Still, I would like to note that approaches other than projections should be briefly acknowledged as potential options in Section II, e.g., glyphs or pixel-based techniques. I also think that the prior work discussing the challenges of crowdsourced evaluations for </w:t>
-            </w:r>
-            <w:proofErr w:type="spellStart"/>
-            <w:r>
-              <w:rPr>
-                <w:rFonts w:ascii="Arial" w:hAnsi="Arial" w:cs="Arial"/>
-                <w:color w:val="222222"/>
-                <w:shd w:val="clear" w:color="auto" w:fill="FFFFFF"/>
-              </w:rPr>
-              <w:t>InfoVis</w:t>
-            </w:r>
-            <w:proofErr w:type="spellEnd"/>
-            <w:r>
-              <w:rPr>
-                <w:rFonts w:ascii="Arial" w:hAnsi="Arial" w:cs="Arial"/>
-                <w:color w:val="222222"/>
-                <w:shd w:val="clear" w:color="auto" w:fill="FFFFFF"/>
-              </w:rPr>
-              <w:t xml:space="preserve"> is very much relevant to this work (e.g., </w:t>
+              <w:t>) and further surveys and original research contributions mentioned in the manuscript, I think the main topic is covered well. Still, I would like to note that approaches other than projections should be briefly acknowledged as potential options in Section II, e.g., glyphs or pixel-based techniques. I also think that the prior work discussing the challenges of crowdsourced evaluations for InfoVis is very much relevant to this work (e.g., </w:t>
             </w:r>
             <w:hyperlink r:id="rId4" w:tgtFrame="_blank" w:history="1">
               <w:r>
@@ -616,25 +534,7 @@
                   <w:color w:val="1155CC"/>
                   <w:shd w:val="clear" w:color="auto" w:fill="FFFFFF"/>
                 </w:rPr>
-                <w:t>https://link.springer.com/chapt</w:t>
-              </w:r>
-              <w:r>
-                <w:rPr>
-                  <w:rStyle w:val="Hyperlink"/>
-                  <w:rFonts w:ascii="Arial" w:hAnsi="Arial" w:cs="Arial"/>
-                  <w:color w:val="1155CC"/>
-                  <w:shd w:val="clear" w:color="auto" w:fill="FFFFFF"/>
-                </w:rPr>
-                <w:t>e</w:t>
-              </w:r>
-              <w:r>
-                <w:rPr>
-                  <w:rStyle w:val="Hyperlink"/>
-                  <w:rFonts w:ascii="Arial" w:hAnsi="Arial" w:cs="Arial"/>
-                  <w:color w:val="1155CC"/>
-                  <w:shd w:val="clear" w:color="auto" w:fill="FFFFFF"/>
-                </w:rPr>
-                <w:t>r/10.1007/978-3-319-66435-</w:t>
+                <w:t>https://link.springer.com/chapter/10.1007/978-3-319-66435-</w:t>
               </w:r>
               <w:r>
                 <w:rPr>
@@ -663,25 +563,7 @@
                   <w:color w:val="1155CC"/>
                   <w:shd w:val="clear" w:color="auto" w:fill="FFFFFF"/>
                 </w:rPr>
-                <w:t>https://li</w:t>
-              </w:r>
-              <w:r>
-                <w:rPr>
-                  <w:rStyle w:val="Hyperlink"/>
-                  <w:rFonts w:ascii="Arial" w:hAnsi="Arial" w:cs="Arial"/>
-                  <w:color w:val="1155CC"/>
-                  <w:shd w:val="clear" w:color="auto" w:fill="FFFFFF"/>
-                </w:rPr>
-                <w:t>n</w:t>
-              </w:r>
-              <w:r>
-                <w:rPr>
-                  <w:rStyle w:val="Hyperlink"/>
-                  <w:rFonts w:ascii="Arial" w:hAnsi="Arial" w:cs="Arial"/>
-                  <w:color w:val="1155CC"/>
-                  <w:shd w:val="clear" w:color="auto" w:fill="FFFFFF"/>
-                </w:rPr>
-                <w:t>k.springer.com/chapter/10.1007/978-3-319-66435-4_5</w:t>
+                <w:t>https://link.springer.com/chapter/10.1007/978-3-319-66435-4_5</w:t>
               </w:r>
             </w:hyperlink>
             <w:r>
@@ -743,23 +625,7 @@
                 <w:color w:val="222222"/>
                 <w:shd w:val="clear" w:color="auto" w:fill="FFFFFF"/>
               </w:rPr>
-              <w:t xml:space="preserve">4) Presentation: </w:t>
-            </w:r>
-            <w:r>
-              <w:rPr>
-                <w:rFonts w:ascii="Arial" w:hAnsi="Arial" w:cs="Arial"/>
-                <w:color w:val="222222"/>
-                <w:shd w:val="clear" w:color="auto" w:fill="FFFFFF"/>
-              </w:rPr>
-              <w:t>…</w:t>
-            </w:r>
-            <w:r>
-              <w:rPr>
-                <w:rFonts w:ascii="Arial" w:hAnsi="Arial" w:cs="Arial"/>
-                <w:color w:val="222222"/>
-                <w:shd w:val="clear" w:color="auto" w:fill="FFFFFF"/>
-              </w:rPr>
-              <w:t> </w:t>
+              <w:t>4) Presentation: … </w:t>
             </w:r>
             <w:r>
               <w:rPr>
@@ -776,23 +642,7 @@
                 <w:color w:val="222222"/>
                 <w:shd w:val="clear" w:color="auto" w:fill="FFFFFF"/>
               </w:rPr>
-              <w:t xml:space="preserve"> template </w:t>
-            </w:r>
-            <w:r>
-              <w:rPr>
-                <w:rFonts w:ascii="Arial" w:hAnsi="Arial" w:cs="Arial"/>
-                <w:color w:val="222222"/>
-                <w:shd w:val="clear" w:color="auto" w:fill="FFFFFF"/>
-              </w:rPr>
-              <w:t>…</w:t>
-            </w:r>
-            <w:r>
-              <w:rPr>
-                <w:rFonts w:ascii="Arial" w:hAnsi="Arial" w:cs="Arial"/>
-                <w:color w:val="222222"/>
-                <w:shd w:val="clear" w:color="auto" w:fill="FFFFFF"/>
-              </w:rPr>
-              <w:t xml:space="preserve"> IEEE referencing style is required to be used, to the best of my knowledge.</w:t>
+              <w:t> template … IEEE referencing style is required to be used, to the best of my knowledge.</w:t>
             </w:r>
             <w:r>
               <w:rPr>
@@ -815,38 +665,22 @@
                 <w:color w:val="222222"/>
                 <w:shd w:val="clear" w:color="auto" w:fill="FFFFFF"/>
               </w:rPr>
-              <w:t xml:space="preserve"> </w:t>
-            </w:r>
-            <w:r>
-              <w:rPr>
-                <w:rFonts w:ascii="Arial" w:hAnsi="Arial" w:cs="Arial"/>
-                <w:color w:val="222222"/>
-                <w:shd w:val="clear" w:color="auto" w:fill="FFFFFF"/>
-              </w:rPr>
-              <w:t>extra material from the appendix to supplementary material.</w:t>
-            </w:r>
-            <w:r>
-              <w:rPr>
-                <w:rFonts w:ascii="Arial" w:hAnsi="Arial" w:cs="Arial"/>
-                <w:color w:val="222222"/>
-              </w:rPr>
-              <w:br/>
-            </w:r>
-            <w:r>
-              <w:rPr>
-                <w:rFonts w:ascii="Arial" w:hAnsi="Arial" w:cs="Arial"/>
-                <w:color w:val="222222"/>
-                <w:shd w:val="clear" w:color="auto" w:fill="FFFFFF"/>
-              </w:rPr>
-              <w:t>- Figure spacing:</w:t>
-            </w:r>
-            <w:r>
-              <w:rPr>
-                <w:rFonts w:ascii="Arial" w:hAnsi="Arial" w:cs="Arial"/>
-                <w:color w:val="222222"/>
-                <w:shd w:val="clear" w:color="auto" w:fill="FFFFFF"/>
-              </w:rPr>
-              <w:t xml:space="preserve"> Fig. 4 so that it takes half </w:t>
+              <w:t xml:space="preserve"> extra material from the appendix to supplementary material.</w:t>
+            </w:r>
+            <w:r>
+              <w:rPr>
+                <w:rFonts w:ascii="Arial" w:hAnsi="Arial" w:cs="Arial"/>
+                <w:color w:val="222222"/>
+              </w:rPr>
+              <w:br/>
+            </w:r>
+            <w:r>
+              <w:rPr>
+                <w:rFonts w:ascii="Arial" w:hAnsi="Arial" w:cs="Arial"/>
+                <w:color w:val="222222"/>
+                <w:shd w:val="clear" w:color="auto" w:fill="FFFFFF"/>
+              </w:rPr>
+              <w:t>- Figure spacing: Fig. 4 so that it takes half </w:t>
             </w:r>
             <w:r>
               <w:rPr>
@@ -878,59 +712,27 @@
                 <w:color w:val="222222"/>
                 <w:shd w:val="clear" w:color="auto" w:fill="FFFFFF"/>
               </w:rPr>
-              <w:t>- …</w:t>
-            </w:r>
-            <w:r>
-              <w:rPr>
-                <w:rFonts w:ascii="Arial" w:hAnsi="Arial" w:cs="Arial"/>
-                <w:color w:val="222222"/>
-                <w:shd w:val="clear" w:color="auto" w:fill="FFFFFF"/>
-              </w:rPr>
-              <w:t xml:space="preserve"> proofread the manuscript carefully once again. Some examples of minor issues and typos that I have noticed are listed below.</w:t>
-            </w:r>
-          </w:p>
-          <w:p>
-            <w:pPr>
-              <w:autoSpaceDE w:val="0"/>
-              <w:autoSpaceDN w:val="0"/>
-              <w:adjustRightInd w:val="0"/>
-              <w:rPr>
-                <w:rFonts w:ascii="Calibri" w:hAnsi="Calibri" w:cs="Calibri"/>
-                <w:sz w:val="24"/>
-                <w:szCs w:val="24"/>
-              </w:rPr>
-            </w:pPr>
-            <w:r>
-              <w:rPr>
-                <w:rFonts w:ascii="Arial" w:hAnsi="Arial" w:cs="Arial"/>
-                <w:color w:val="222222"/>
-                <w:shd w:val="clear" w:color="auto" w:fill="FFFFFF"/>
-              </w:rPr>
-              <w:t>-</w:t>
-            </w:r>
-            <w:r>
-              <w:rPr>
-                <w:rFonts w:ascii="Arial" w:hAnsi="Arial" w:cs="Arial"/>
-                <w:color w:val="222222"/>
-                <w:shd w:val="clear" w:color="auto" w:fill="FFFFFF"/>
-              </w:rPr>
-              <w:t xml:space="preserve"> bibliography also includes several entries with missing fields, incorrect DOIs, and in</w:t>
-            </w:r>
-            <w:r>
-              <w:rPr>
-                <w:rFonts w:ascii="Arial" w:hAnsi="Arial" w:cs="Arial"/>
-                <w:color w:val="222222"/>
-                <w:shd w:val="clear" w:color="auto" w:fill="FFFFFF"/>
-              </w:rPr>
-              <w:t xml:space="preserve"> </w:t>
-            </w:r>
-            <w:r>
-              <w:rPr>
-                <w:rFonts w:ascii="Arial" w:hAnsi="Arial" w:cs="Arial"/>
-                <w:color w:val="222222"/>
-                <w:shd w:val="clear" w:color="auto" w:fill="FFFFFF"/>
-              </w:rPr>
-              <w:t>lined code (please check the reference for Nam and Mueller):</w:t>
+              <w:t>- … proofread the manuscript carefully once again. Some examples of minor issues and typos that I have noticed are listed below.</w:t>
+            </w:r>
+          </w:p>
+          <w:p>
+            <w:pPr>
+              <w:autoSpaceDE w:val="0"/>
+              <w:autoSpaceDN w:val="0"/>
+              <w:adjustRightInd w:val="0"/>
+              <w:rPr>
+                <w:rFonts w:ascii="Calibri" w:hAnsi="Calibri" w:cs="Calibri"/>
+                <w:sz w:val="24"/>
+                <w:szCs w:val="24"/>
+              </w:rPr>
+            </w:pPr>
+            <w:r>
+              <w:rPr>
+                <w:rFonts w:ascii="Arial" w:hAnsi="Arial" w:cs="Arial"/>
+                <w:color w:val="222222"/>
+                <w:shd w:val="clear" w:color="auto" w:fill="FFFFFF"/>
+              </w:rPr>
+              <w:t>- bibliography also includes several entries with missing fields, incorrect DOIs, and in lined code (please check the reference for Nam and Mueller):</w:t>
             </w:r>
           </w:p>
         </w:tc>
@@ -993,6 +795,34 @@
               <w:adjustRightInd w:val="0"/>
               <w:rPr>
                 <w:rFonts w:ascii="Calibri" w:hAnsi="Calibri" w:cs="Calibri"/>
+                <w:sz w:val="24"/>
+                <w:szCs w:val="24"/>
+              </w:rPr>
+            </w:pPr>
+            <w:r>
+              <w:rPr>
+                <w:rFonts w:ascii="Calibri" w:hAnsi="Calibri" w:cs="Calibri"/>
+                <w:sz w:val="24"/>
+                <w:szCs w:val="24"/>
+              </w:rPr>
+              <w:t xml:space="preserve">- Figure spacing </w:t>
+            </w:r>
+            <w:r>
+              <w:rPr>
+                <w:rFonts w:ascii="Calibri" w:hAnsi="Calibri" w:cs="Calibri"/>
+                <w:sz w:val="24"/>
+                <w:szCs w:val="24"/>
+              </w:rPr>
+              <w:t>and dimensions have been adjusted for less white space through-out</w:t>
+            </w:r>
+          </w:p>
+          <w:p>
+            <w:pPr>
+              <w:autoSpaceDE w:val="0"/>
+              <w:autoSpaceDN w:val="0"/>
+              <w:adjustRightInd w:val="0"/>
+              <w:rPr>
+                <w:rFonts w:ascii="Calibri" w:hAnsi="Calibri" w:cs="Calibri"/>
                 <w:i/>
                 <w:iCs/>
                 <w:sz w:val="24"/>
@@ -1007,31 +837,7 @@
                 <w:sz w:val="24"/>
                 <w:szCs w:val="24"/>
               </w:rPr>
-              <w:t>- Figure spacing has been reviewed and adjusted accordingly.</w:t>
-            </w:r>
-          </w:p>
-          <w:p>
-            <w:pPr>
-              <w:autoSpaceDE w:val="0"/>
-              <w:autoSpaceDN w:val="0"/>
-              <w:adjustRightInd w:val="0"/>
-              <w:rPr>
-                <w:rFonts w:ascii="Calibri" w:hAnsi="Calibri" w:cs="Calibri"/>
-                <w:i/>
-                <w:iCs/>
-                <w:sz w:val="24"/>
-                <w:szCs w:val="24"/>
-              </w:rPr>
-            </w:pPr>
-            <w:r>
-              <w:rPr>
-                <w:rFonts w:ascii="Calibri" w:hAnsi="Calibri" w:cs="Calibri"/>
-                <w:i/>
-                <w:iCs/>
-                <w:sz w:val="24"/>
-                <w:szCs w:val="24"/>
-              </w:rPr>
-              <w:t>- We have fixed the mentioned issues and have proofread again, thank you.</w:t>
+              <w:t>- We have proofread again, thank you.</w:t>
             </w:r>
           </w:p>
           <w:p>
@@ -1370,39 +1176,7 @@
                 <w:color w:val="222222"/>
                 <w:shd w:val="clear" w:color="auto" w:fill="FFFFFF"/>
               </w:rPr>
-              <w:t>The original submission</w:t>
-            </w:r>
-            <w:r>
-              <w:rPr>
-                <w:rFonts w:ascii="Arial" w:hAnsi="Arial" w:cs="Arial"/>
-                <w:color w:val="222222"/>
-                <w:shd w:val="clear" w:color="auto" w:fill="FFFFFF"/>
-              </w:rPr>
-              <w:t xml:space="preserve"> ha</w:t>
-            </w:r>
-            <w:r>
-              <w:rPr>
-                <w:rFonts w:ascii="Arial" w:hAnsi="Arial" w:cs="Arial"/>
-                <w:color w:val="222222"/>
-                <w:shd w:val="clear" w:color="auto" w:fill="FFFFFF"/>
-              </w:rPr>
-              <w:t>d</w:t>
-            </w:r>
-            <w:r>
-              <w:rPr>
-                <w:rFonts w:ascii="Arial" w:hAnsi="Arial" w:cs="Arial"/>
-                <w:color w:val="222222"/>
-                <w:shd w:val="clear" w:color="auto" w:fill="FFFFFF"/>
-              </w:rPr>
-              <w:t xml:space="preserve"> discussed this in II B, 1 &amp; 3.</w:t>
-            </w:r>
-            <w:r>
-              <w:rPr>
-                <w:rFonts w:ascii="Arial" w:hAnsi="Arial" w:cs="Arial"/>
-                <w:color w:val="222222"/>
-                <w:shd w:val="clear" w:color="auto" w:fill="FFFFFF"/>
-              </w:rPr>
-              <w:t xml:space="preserve"> </w:t>
+              <w:t xml:space="preserve">The original submission had discussed this in II B, 1 &amp; 3. </w:t>
             </w:r>
             <w:r>
               <w:rPr>
@@ -1418,15 +1192,7 @@
                 <w:color w:val="222222"/>
                 <w:shd w:val="clear" w:color="auto" w:fill="FFFFFF"/>
               </w:rPr>
-              <w:t>orthographic</w:t>
-            </w:r>
-            <w:r>
-              <w:rPr>
-                <w:rFonts w:ascii="Arial" w:hAnsi="Arial" w:cs="Arial"/>
-                <w:color w:val="222222"/>
-                <w:shd w:val="clear" w:color="auto" w:fill="FFFFFF"/>
-              </w:rPr>
-              <w:t xml:space="preserve"> projection. There is no idiosyncratic distortion of the space.</w:t>
+              <w:t>orthographic projection. There is no idiosyncratic distortion of the space.</w:t>
             </w:r>
           </w:p>
         </w:tc>
@@ -1539,25 +1305,7 @@
                 <w:color w:val="222222"/>
                 <w:shd w:val="clear" w:color="auto" w:fill="FFFFFF"/>
               </w:rPr>
-              <w:t xml:space="preserve">but only grows linearly in the number of dimensions n. In concrete terms, exactly n/2-many projections are required to explore </w:t>
-            </w:r>
-            <w:proofErr w:type="spellStart"/>
-            <w:r>
-              <w:rPr>
-                <w:rFonts w:ascii="Arial" w:hAnsi="Arial" w:cs="Arial"/>
-                <w:color w:val="222222"/>
-                <w:shd w:val="clear" w:color="auto" w:fill="FFFFFF"/>
-              </w:rPr>
-              <w:t>nD</w:t>
-            </w:r>
-            <w:proofErr w:type="spellEnd"/>
-            <w:r>
-              <w:rPr>
-                <w:rFonts w:ascii="Arial" w:hAnsi="Arial" w:cs="Arial"/>
-                <w:color w:val="222222"/>
-                <w:shd w:val="clear" w:color="auto" w:fill="FFFFFF"/>
-              </w:rPr>
-              <w:t>.</w:t>
+              <w:t>but only grows linearly in the number of dimensions n. In concrete terms, exactly n/2-many projections are required to explore nD.</w:t>
             </w:r>
             <w:r>
               <w:rPr>
@@ -1895,66 +1643,34 @@
                 <w:color w:val="222222"/>
                 <w:shd w:val="clear" w:color="auto" w:fill="FFFFFF"/>
               </w:rPr>
-              <w:t> data-driven process and fundamentally capable of displaying important structural properties of the data</w:t>
-            </w:r>
-            <w:r>
-              <w:rPr>
-                <w:rFonts w:ascii="Arial" w:hAnsi="Arial" w:cs="Arial"/>
-                <w:color w:val="222222"/>
-                <w:shd w:val="clear" w:color="auto" w:fill="FFFFFF"/>
-              </w:rPr>
-              <w:t xml:space="preserve"> </w:t>
-            </w:r>
-            <w:r>
-              <w:rPr>
-                <w:rFonts w:ascii="Arial" w:hAnsi="Arial" w:cs="Arial"/>
-                <w:color w:val="222222"/>
-                <w:shd w:val="clear" w:color="auto" w:fill="FFFFFF"/>
-              </w:rPr>
-              <w:t>by varying different axis configurations.</w:t>
-            </w:r>
-            <w:r>
-              <w:rPr>
-                <w:rFonts w:ascii="Arial" w:hAnsi="Arial" w:cs="Arial"/>
-                <w:color w:val="222222"/>
-              </w:rPr>
-              <w:br/>
-            </w:r>
-          </w:p>
-          <w:p>
-            <w:pPr>
-              <w:autoSpaceDE w:val="0"/>
-              <w:autoSpaceDN w:val="0"/>
-              <w:adjustRightInd w:val="0"/>
-              <w:rPr>
-                <w:rFonts w:ascii="Arial" w:hAnsi="Arial" w:cs="Arial"/>
-                <w:color w:val="222222"/>
-                <w:shd w:val="clear" w:color="auto" w:fill="FFFFFF"/>
-              </w:rPr>
-            </w:pPr>
-            <w:r>
-              <w:rPr>
-                <w:rFonts w:ascii="Arial" w:hAnsi="Arial" w:cs="Arial"/>
-                <w:color w:val="222222"/>
-                <w:shd w:val="clear" w:color="auto" w:fill="FFFFFF"/>
-              </w:rPr>
-              <w:t>The radial tour, on the other hand, fixes any angular configuration and thus severely limits the space for explorable structures.</w:t>
-            </w:r>
-            <w:r>
-              <w:rPr>
-                <w:rFonts w:ascii="Arial" w:hAnsi="Arial" w:cs="Arial"/>
-                <w:color w:val="222222"/>
-                <w:shd w:val="clear" w:color="auto" w:fill="FFFFFF"/>
-              </w:rPr>
-              <w:t xml:space="preserve"> </w:t>
-            </w:r>
-            <w:r>
-              <w:rPr>
-                <w:rFonts w:ascii="Arial" w:hAnsi="Arial" w:cs="Arial"/>
-                <w:color w:val="222222"/>
-                <w:shd w:val="clear" w:color="auto" w:fill="FFFFFF"/>
-              </w:rPr>
-              <w:t>Only the variation of the magnitude remains now.</w:t>
+              <w:t> data-driven process and fundamentally capable of displaying important structural properties of the data by varying different axis configurations.</w:t>
+            </w:r>
+            <w:r>
+              <w:rPr>
+                <w:rFonts w:ascii="Arial" w:hAnsi="Arial" w:cs="Arial"/>
+                <w:color w:val="222222"/>
+              </w:rPr>
+              <w:br/>
+            </w:r>
+          </w:p>
+          <w:p>
+            <w:pPr>
+              <w:autoSpaceDE w:val="0"/>
+              <w:autoSpaceDN w:val="0"/>
+              <w:adjustRightInd w:val="0"/>
+              <w:rPr>
+                <w:rFonts w:ascii="Arial" w:hAnsi="Arial" w:cs="Arial"/>
+                <w:color w:val="222222"/>
+                <w:shd w:val="clear" w:color="auto" w:fill="FFFFFF"/>
+              </w:rPr>
+            </w:pPr>
+            <w:r>
+              <w:rPr>
+                <w:rFonts w:ascii="Arial" w:hAnsi="Arial" w:cs="Arial"/>
+                <w:color w:val="222222"/>
+                <w:shd w:val="clear" w:color="auto" w:fill="FFFFFF"/>
+              </w:rPr>
+              <w:t>The radial tour, on the other hand, fixes any angular configuration and thus severely limits the space for explorable structures. Only the variation of the magnitude remains now.</w:t>
             </w:r>
             <w:r>
               <w:rPr>
@@ -1998,25 +1714,7 @@
                 <w:color w:val="222222"/>
                 <w:shd w:val="clear" w:color="auto" w:fill="FFFFFF"/>
               </w:rPr>
-              <w:t xml:space="preserve"> result, this method is fundamentally incapable to explore the structural space in the same way as the </w:t>
-            </w:r>
-            <w:proofErr w:type="spellStart"/>
-            <w:r>
-              <w:rPr>
-                <w:rFonts w:ascii="Arial" w:hAnsi="Arial" w:cs="Arial"/>
-                <w:color w:val="222222"/>
-                <w:shd w:val="clear" w:color="auto" w:fill="FFFFFF"/>
-              </w:rPr>
-              <w:t>Grantour</w:t>
-            </w:r>
-            <w:proofErr w:type="spellEnd"/>
-            <w:r>
-              <w:rPr>
-                <w:rFonts w:ascii="Arial" w:hAnsi="Arial" w:cs="Arial"/>
-                <w:color w:val="222222"/>
-                <w:shd w:val="clear" w:color="auto" w:fill="FFFFFF"/>
-              </w:rPr>
-              <w:t xml:space="preserve"> can.</w:t>
+              <w:t> result, this method is fundamentally incapable to explore the structural space in the same way as the Grantour can.</w:t>
             </w:r>
             <w:r>
               <w:rPr>
@@ -2405,25 +2103,7 @@
                 <w:color w:val="222222"/>
                 <w:shd w:val="clear" w:color="auto" w:fill="FFFFFF"/>
               </w:rPr>
-              <w:t xml:space="preserve">&gt; =&gt; </w:t>
-            </w:r>
-            <w:proofErr w:type="spellStart"/>
-            <w:r>
-              <w:rPr>
-                <w:rFonts w:ascii="Arial" w:hAnsi="Arial" w:cs="Arial"/>
-                <w:color w:val="222222"/>
-                <w:shd w:val="clear" w:color="auto" w:fill="FFFFFF"/>
-              </w:rPr>
-              <w:t>thats</w:t>
-            </w:r>
-            <w:proofErr w:type="spellEnd"/>
-            <w:r>
-              <w:rPr>
-                <w:rFonts w:ascii="Arial" w:hAnsi="Arial" w:cs="Arial"/>
-                <w:color w:val="222222"/>
-                <w:shd w:val="clear" w:color="auto" w:fill="FFFFFF"/>
-              </w:rPr>
-              <w:t xml:space="preserve"> wrong. In [2] is </w:t>
+              <w:t>&gt; =&gt; thats wrong. In [2] is </w:t>
             </w:r>
             <w:proofErr w:type="gramStart"/>
             <w:r>
@@ -2442,76 +2122,22 @@
                 <w:color w:val="222222"/>
                 <w:shd w:val="clear" w:color="auto" w:fill="FFFFFF"/>
               </w:rPr>
-              <w:t> </w:t>
-            </w:r>
-            <w:proofErr w:type="spellStart"/>
-            <w:r>
-              <w:rPr>
-                <w:rFonts w:ascii="Arial" w:hAnsi="Arial" w:cs="Arial"/>
-                <w:color w:val="222222"/>
-                <w:shd w:val="clear" w:color="auto" w:fill="FFFFFF"/>
-              </w:rPr>
-              <w:t>orhtographic</w:t>
-            </w:r>
-            <w:proofErr w:type="spellEnd"/>
-            <w:r>
-              <w:rPr>
-                <w:rFonts w:ascii="Arial" w:hAnsi="Arial" w:cs="Arial"/>
-                <w:color w:val="222222"/>
-                <w:shd w:val="clear" w:color="auto" w:fill="FFFFFF"/>
-              </w:rPr>
-              <w:t xml:space="preserve"> tour introduced that scales linear in the number of dimensions, which</w:t>
-            </w:r>
-            <w:r>
-              <w:rPr>
-                <w:rFonts w:ascii="Arial" w:hAnsi="Arial" w:cs="Arial"/>
-                <w:color w:val="222222"/>
-              </w:rPr>
-              <w:br/>
-            </w:r>
-            <w:r>
-              <w:rPr>
-                <w:rFonts w:ascii="Arial" w:hAnsi="Arial" w:cs="Arial"/>
-                <w:color w:val="222222"/>
-                <w:shd w:val="clear" w:color="auto" w:fill="FFFFFF"/>
-              </w:rPr>
-              <w:t xml:space="preserve">&gt; is the best approach we have till today: even better </w:t>
-            </w:r>
-            <w:proofErr w:type="spellStart"/>
-            <w:r>
-              <w:rPr>
-                <w:rFonts w:ascii="Arial" w:hAnsi="Arial" w:cs="Arial"/>
-                <w:color w:val="222222"/>
-                <w:shd w:val="clear" w:color="auto" w:fill="FFFFFF"/>
-              </w:rPr>
-              <w:t>w.r.t.</w:t>
-            </w:r>
-            <w:proofErr w:type="spellEnd"/>
-            <w:r>
-              <w:rPr>
-                <w:rFonts w:ascii="Arial" w:hAnsi="Arial" w:cs="Arial"/>
-                <w:color w:val="222222"/>
-                <w:shd w:val="clear" w:color="auto" w:fill="FFFFFF"/>
-              </w:rPr>
-              <w:t xml:space="preserve"> scaling properties than PCA-tour and </w:t>
-            </w:r>
-            <w:proofErr w:type="spellStart"/>
-            <w:r>
-              <w:rPr>
-                <w:rFonts w:ascii="Arial" w:hAnsi="Arial" w:cs="Arial"/>
-                <w:color w:val="222222"/>
-                <w:shd w:val="clear" w:color="auto" w:fill="FFFFFF"/>
-              </w:rPr>
-              <w:t>simmilar</w:t>
-            </w:r>
-            <w:proofErr w:type="spellEnd"/>
-            <w:r>
-              <w:rPr>
-                <w:rFonts w:ascii="Arial" w:hAnsi="Arial" w:cs="Arial"/>
-                <w:color w:val="222222"/>
-                <w:shd w:val="clear" w:color="auto" w:fill="FFFFFF"/>
-              </w:rPr>
-              <w:t xml:space="preserve"> approaches.</w:t>
+              <w:t> orhtographic tour introduced that scales linear in the number of dimensions, which</w:t>
+            </w:r>
+            <w:r>
+              <w:rPr>
+                <w:rFonts w:ascii="Arial" w:hAnsi="Arial" w:cs="Arial"/>
+                <w:color w:val="222222"/>
+              </w:rPr>
+              <w:br/>
+            </w:r>
+            <w:r>
+              <w:rPr>
+                <w:rFonts w:ascii="Arial" w:hAnsi="Arial" w:cs="Arial"/>
+                <w:color w:val="222222"/>
+                <w:shd w:val="clear" w:color="auto" w:fill="FFFFFF"/>
+              </w:rPr>
+              <w:t>&gt; is the best approach we have till today: even better w.r.t. scaling properties than PCA-tour and simmilar approaches.</w:t>
             </w:r>
             <w:r>
               <w:rPr>
@@ -2621,25 +2247,7 @@
                 <w:color w:val="222222"/>
                 <w:shd w:val="clear" w:color="auto" w:fill="FFFFFF"/>
               </w:rPr>
-              <w:t xml:space="preserve">&gt; =&gt; </w:t>
-            </w:r>
-            <w:proofErr w:type="spellStart"/>
-            <w:r>
-              <w:rPr>
-                <w:rFonts w:ascii="Arial" w:hAnsi="Arial" w:cs="Arial"/>
-                <w:color w:val="222222"/>
-                <w:shd w:val="clear" w:color="auto" w:fill="FFFFFF"/>
-              </w:rPr>
-              <w:t>thats</w:t>
-            </w:r>
-            <w:proofErr w:type="spellEnd"/>
-            <w:r>
-              <w:rPr>
-                <w:rFonts w:ascii="Arial" w:hAnsi="Arial" w:cs="Arial"/>
-                <w:color w:val="222222"/>
-                <w:shd w:val="clear" w:color="auto" w:fill="FFFFFF"/>
-              </w:rPr>
-              <w:t xml:space="preserve"> wrong. Linearly combining variables to get embeddings is </w:t>
+              <w:t>&gt; =&gt; thats wrong. Linearly combining variables to get embeddings is </w:t>
             </w:r>
             <w:r>
               <w:rPr>
@@ -2656,43 +2264,7 @@
                 <w:color w:val="222222"/>
                 <w:shd w:val="clear" w:color="auto" w:fill="FFFFFF"/>
               </w:rPr>
-              <w:t> </w:t>
-            </w:r>
-            <w:proofErr w:type="spellStart"/>
-            <w:r>
-              <w:rPr>
-                <w:rFonts w:ascii="Arial" w:hAnsi="Arial" w:cs="Arial"/>
-                <w:color w:val="222222"/>
-                <w:shd w:val="clear" w:color="auto" w:fill="FFFFFF"/>
-              </w:rPr>
-              <w:t>hige</w:t>
-            </w:r>
-            <w:proofErr w:type="spellEnd"/>
-            <w:r>
-              <w:rPr>
-                <w:rFonts w:ascii="Arial" w:hAnsi="Arial" w:cs="Arial"/>
-                <w:color w:val="222222"/>
-                <w:shd w:val="clear" w:color="auto" w:fill="FFFFFF"/>
-              </w:rPr>
-              <w:t xml:space="preserve"> field of </w:t>
-            </w:r>
-            <w:proofErr w:type="spellStart"/>
-            <w:r>
-              <w:rPr>
-                <w:rFonts w:ascii="Arial" w:hAnsi="Arial" w:cs="Arial"/>
-                <w:color w:val="222222"/>
-                <w:shd w:val="clear" w:color="auto" w:fill="FFFFFF"/>
-              </w:rPr>
-              <w:t>appriaches</w:t>
-            </w:r>
-            <w:proofErr w:type="spellEnd"/>
-            <w:r>
-              <w:rPr>
-                <w:rFonts w:ascii="Arial" w:hAnsi="Arial" w:cs="Arial"/>
-                <w:color w:val="222222"/>
-                <w:shd w:val="clear" w:color="auto" w:fill="FFFFFF"/>
-              </w:rPr>
-              <w:t>. Biplots are just </w:t>
+              <w:t> hige field of appriaches. Biplots are just </w:t>
             </w:r>
             <w:r>
               <w:rPr>
@@ -2741,25 +2313,7 @@
                 <w:color w:val="222222"/>
                 <w:shd w:val="clear" w:color="auto" w:fill="FFFFFF"/>
               </w:rPr>
-              <w:t> </w:t>
-            </w:r>
-            <w:proofErr w:type="spellStart"/>
-            <w:r>
-              <w:rPr>
-                <w:rFonts w:ascii="Arial" w:hAnsi="Arial" w:cs="Arial"/>
-                <w:color w:val="222222"/>
-                <w:shd w:val="clear" w:color="auto" w:fill="FFFFFF"/>
-              </w:rPr>
-              <w:t>ist</w:t>
-            </w:r>
-            <w:proofErr w:type="spellEnd"/>
-            <w:r>
-              <w:rPr>
-                <w:rFonts w:ascii="Arial" w:hAnsi="Arial" w:cs="Arial"/>
-                <w:color w:val="222222"/>
-                <w:shd w:val="clear" w:color="auto" w:fill="FFFFFF"/>
-              </w:rPr>
-              <w:t xml:space="preserve"> the projection matrix for </w:t>
+              <w:t> ist the projection matrix for </w:t>
             </w:r>
             <w:r>
               <w:rPr>
@@ -2987,23 +2541,37 @@
               <w:br/>
               <w:t xml:space="preserve">We disagree on the second point, biplots do not aim to preserve accuracy; they preserve it because they are only valid to show for linear, orthogonal projections. If you read the flow of the </w:t>
             </w:r>
-            <w:proofErr w:type="gramStart"/>
-            <w:r>
-              <w:rPr>
-                <w:rFonts w:ascii="Calibri" w:hAnsi="Calibri" w:cs="Calibri"/>
-                <w:sz w:val="24"/>
-                <w:szCs w:val="24"/>
-              </w:rPr>
-              <w:t>background</w:t>
-            </w:r>
-            <w:proofErr w:type="gramEnd"/>
-            <w:r>
-              <w:rPr>
-                <w:rFonts w:ascii="Calibri" w:hAnsi="Calibri" w:cs="Calibri"/>
-                <w:sz w:val="24"/>
-                <w:szCs w:val="24"/>
-              </w:rPr>
-              <w:t xml:space="preserve"> I think it becomes more clear that we specifically only focus on linear, orthogonal projections and have described the case that deviates from this. </w:t>
+            <w:r>
+              <w:rPr>
+                <w:rFonts w:ascii="Calibri" w:hAnsi="Calibri" w:cs="Calibri"/>
+                <w:sz w:val="24"/>
+                <w:szCs w:val="24"/>
+              </w:rPr>
+              <w:t>background,</w:t>
+            </w:r>
+            <w:r>
+              <w:rPr>
+                <w:rFonts w:ascii="Calibri" w:hAnsi="Calibri" w:cs="Calibri"/>
+                <w:sz w:val="24"/>
+                <w:szCs w:val="24"/>
+              </w:rPr>
+              <w:t xml:space="preserve"> I think it becomes </w:t>
+            </w:r>
+            <w:r>
+              <w:rPr>
+                <w:rFonts w:ascii="Calibri" w:hAnsi="Calibri" w:cs="Calibri"/>
+                <w:sz w:val="24"/>
+                <w:szCs w:val="24"/>
+              </w:rPr>
+              <w:t>clearer</w:t>
+            </w:r>
+            <w:r>
+              <w:rPr>
+                <w:rFonts w:ascii="Calibri" w:hAnsi="Calibri" w:cs="Calibri"/>
+                <w:sz w:val="24"/>
+                <w:szCs w:val="24"/>
+              </w:rPr>
+              <w:t xml:space="preserve"> that we specifically only focus on linear, orthogonal projections and have described the case that deviates from this. </w:t>
             </w:r>
           </w:p>
         </w:tc>
@@ -3030,15 +2598,7 @@
                 <w:color w:val="222222"/>
                 <w:shd w:val="clear" w:color="auto" w:fill="FFFFFF"/>
               </w:rPr>
-              <w:t>D</w:t>
-            </w:r>
-            <w:r>
-              <w:rPr>
-                <w:rFonts w:ascii="Arial" w:hAnsi="Arial" w:cs="Arial"/>
-                <w:color w:val="222222"/>
-                <w:shd w:val="clear" w:color="auto" w:fill="FFFFFF"/>
-              </w:rPr>
-              <w:t>) Hints:</w:t>
+              <w:t>D) Hints:</w:t>
             </w:r>
             <w:r>
               <w:rPr>
@@ -3148,36 +2708,8 @@
                 <w:color w:val="222222"/>
                 <w:shd w:val="clear" w:color="auto" w:fill="FFFFFF"/>
               </w:rPr>
-              <w:t xml:space="preserve"> very basic level (please study Tamara </w:t>
-            </w:r>
-            <w:proofErr w:type="spellStart"/>
-            <w:r>
-              <w:rPr>
-                <w:rFonts w:ascii="Arial" w:hAnsi="Arial" w:cs="Arial"/>
-                <w:color w:val="222222"/>
-                <w:shd w:val="clear" w:color="auto" w:fill="FFFFFF"/>
-              </w:rPr>
-              <w:t>Munzner</w:t>
-            </w:r>
-            <w:proofErr w:type="spellEnd"/>
-            <w:r>
-              <w:rPr>
-                <w:rFonts w:ascii="Arial" w:hAnsi="Arial" w:cs="Arial"/>
-                <w:color w:val="222222"/>
-                <w:shd w:val="clear" w:color="auto" w:fill="FFFFFF"/>
-              </w:rPr>
-              <w:t xml:space="preserve"> et al.</w:t>
-            </w:r>
-            <w:proofErr w:type="gramStart"/>
-            <w:r>
-              <w:rPr>
-                <w:rFonts w:ascii="Arial" w:hAnsi="Arial" w:cs="Arial"/>
-                <w:color w:val="222222"/>
-                <w:shd w:val="clear" w:color="auto" w:fill="FFFFFF"/>
-              </w:rPr>
-              <w:t>) .</w:t>
-            </w:r>
-            <w:proofErr w:type="gramEnd"/>
+              <w:t> very basic level (please study Tamara Munzner et al.) .</w:t>
+            </w:r>
             <w:r>
               <w:rPr>
                 <w:rFonts w:ascii="Arial" w:hAnsi="Arial" w:cs="Arial"/>
@@ -3232,7 +2764,23 @@
                 <w:szCs w:val="24"/>
               </w:rPr>
               <w:lastRenderedPageBreak/>
-              <w:t xml:space="preserve">This is a difference in background. We are more familiar with the Asimov 1983 founding of tours rather than the </w:t>
+              <w:t xml:space="preserve">This is a difference in </w:t>
+            </w:r>
+            <w:r>
+              <w:rPr>
+                <w:rFonts w:ascii="Calibri" w:hAnsi="Calibri" w:cs="Calibri"/>
+                <w:sz w:val="24"/>
+                <w:szCs w:val="24"/>
+              </w:rPr>
+              <w:t>source material and thinking</w:t>
+            </w:r>
+            <w:r>
+              <w:rPr>
+                <w:rFonts w:ascii="Calibri" w:hAnsi="Calibri" w:cs="Calibri"/>
+                <w:sz w:val="24"/>
+                <w:szCs w:val="24"/>
+              </w:rPr>
+              <w:t xml:space="preserve">. We are more familiar with the Asimov 1983 founding of </w:t>
             </w:r>
             <w:r>
               <w:rPr>
@@ -3241,57 +2789,47 @@
                 <w:szCs w:val="24"/>
               </w:rPr>
               <w:lastRenderedPageBreak/>
-              <w:t>later OSC interpretation of getting to the tour.</w:t>
-            </w:r>
-          </w:p>
-          <w:p>
-            <w:pPr>
-              <w:autoSpaceDE w:val="0"/>
-              <w:autoSpaceDN w:val="0"/>
-              <w:adjustRightInd w:val="0"/>
-              <w:rPr>
-                <w:rFonts w:ascii="Calibri" w:hAnsi="Calibri" w:cs="Calibri"/>
-                <w:sz w:val="24"/>
-                <w:szCs w:val="24"/>
-              </w:rPr>
-            </w:pPr>
-          </w:p>
-          <w:p>
-            <w:pPr>
-              <w:autoSpaceDE w:val="0"/>
-              <w:autoSpaceDN w:val="0"/>
-              <w:adjustRightInd w:val="0"/>
-              <w:rPr>
-                <w:rFonts w:ascii="Calibri" w:hAnsi="Calibri" w:cs="Calibri"/>
-                <w:sz w:val="24"/>
-                <w:szCs w:val="24"/>
-              </w:rPr>
-            </w:pPr>
-            <w:r>
-              <w:rPr>
-                <w:rFonts w:ascii="Calibri" w:hAnsi="Calibri" w:cs="Calibri"/>
-                <w:sz w:val="24"/>
-                <w:szCs w:val="24"/>
-              </w:rPr>
-              <w:t xml:space="preserve">We read and cite </w:t>
-            </w:r>
-            <w:proofErr w:type="spellStart"/>
-            <w:r>
-              <w:rPr>
-                <w:rFonts w:ascii="Arial" w:hAnsi="Arial" w:cs="Arial"/>
-                <w:color w:val="222222"/>
-                <w:shd w:val="clear" w:color="auto" w:fill="FFFFFF"/>
-              </w:rPr>
-              <w:t>Munzner</w:t>
-            </w:r>
-            <w:proofErr w:type="spellEnd"/>
-            <w:r>
-              <w:rPr>
-                <w:rFonts w:ascii="Arial" w:hAnsi="Arial" w:cs="Arial"/>
-                <w:color w:val="222222"/>
-                <w:shd w:val="clear" w:color="auto" w:fill="FFFFFF"/>
-              </w:rPr>
-              <w:t xml:space="preserve"> through-out, I am not sure which citation you are referring to.</w:t>
+              <w:t>tours rather than the later OSC interpretation of getting to the tour.</w:t>
+            </w:r>
+          </w:p>
+          <w:p>
+            <w:pPr>
+              <w:autoSpaceDE w:val="0"/>
+              <w:autoSpaceDN w:val="0"/>
+              <w:adjustRightInd w:val="0"/>
+              <w:rPr>
+                <w:rFonts w:ascii="Calibri" w:hAnsi="Calibri" w:cs="Calibri"/>
+                <w:sz w:val="24"/>
+                <w:szCs w:val="24"/>
+              </w:rPr>
+            </w:pPr>
+          </w:p>
+          <w:p>
+            <w:pPr>
+              <w:autoSpaceDE w:val="0"/>
+              <w:autoSpaceDN w:val="0"/>
+              <w:adjustRightInd w:val="0"/>
+              <w:rPr>
+                <w:rFonts w:ascii="Calibri" w:hAnsi="Calibri" w:cs="Calibri"/>
+                <w:sz w:val="24"/>
+                <w:szCs w:val="24"/>
+              </w:rPr>
+            </w:pPr>
+            <w:r>
+              <w:rPr>
+                <w:rFonts w:ascii="Calibri" w:hAnsi="Calibri" w:cs="Calibri"/>
+                <w:sz w:val="24"/>
+                <w:szCs w:val="24"/>
+              </w:rPr>
+              <w:t xml:space="preserve">We cite </w:t>
+            </w:r>
+            <w:r>
+              <w:rPr>
+                <w:rFonts w:ascii="Arial" w:hAnsi="Arial" w:cs="Arial"/>
+                <w:color w:val="222222"/>
+                <w:shd w:val="clear" w:color="auto" w:fill="FFFFFF"/>
+              </w:rPr>
+              <w:t>Munzner through-out, I am not sure which citation you are referring to.</w:t>
             </w:r>
             <w:r>
               <w:rPr>
@@ -3335,13 +2873,7 @@
         <w:rPr>
           <w:shd w:val="clear" w:color="auto" w:fill="FFFFFF"/>
         </w:rPr>
-        <w:t xml:space="preserve">Reviewer: </w:t>
-      </w:r>
-      <w:r>
-        <w:rPr>
-          <w:shd w:val="clear" w:color="auto" w:fill="FFFFFF"/>
-        </w:rPr>
-        <w:t>3</w:t>
+        <w:t>Reviewer: 3</w:t>
       </w:r>
     </w:p>
     <w:p/>
@@ -3514,16 +3046,14 @@
               </w:rPr>
               <w:t xml:space="preserve">We have clarified the </w:t>
             </w:r>
-            <w:proofErr w:type="spellStart"/>
-            <w:r>
-              <w:rPr>
-                <w:rFonts w:ascii="Calibri" w:hAnsi="Calibri" w:cs="Calibri"/>
-                <w:sz w:val="24"/>
-                <w:szCs w:val="24"/>
-              </w:rPr>
-              <w:t>explaination</w:t>
-            </w:r>
-            <w:proofErr w:type="spellEnd"/>
+            <w:r>
+              <w:rPr>
+                <w:rFonts w:ascii="Calibri" w:hAnsi="Calibri" w:cs="Calibri"/>
+                <w:sz w:val="24"/>
+                <w:szCs w:val="24"/>
+              </w:rPr>
+              <w:t>explanation</w:t>
+            </w:r>
             <w:r>
               <w:rPr>
                 <w:rFonts w:ascii="Calibri" w:hAnsi="Calibri" w:cs="Calibri"/>
@@ -3591,6 +3121,9 @@
                 <w:szCs w:val="24"/>
               </w:rPr>
             </w:pPr>
+            <w:r>
+              <w:t>Improvement and simplify the description of the accuracy measure.</w:t>
+            </w:r>
           </w:p>
         </w:tc>
         <w:tc>
@@ -3608,6 +3141,70 @@
                 <w:szCs w:val="24"/>
               </w:rPr>
             </w:pPr>
+            <w:commentRangeStart w:id="0"/>
+            <w:r>
+              <w:rPr>
+                <w:rFonts w:ascii="Calibri" w:hAnsi="Calibri" w:cs="Calibri"/>
+                <w:sz w:val="24"/>
+                <w:szCs w:val="24"/>
+              </w:rPr>
+              <w:t>We have clarif</w:t>
+            </w:r>
+            <w:r>
+              <w:rPr>
+                <w:rFonts w:ascii="Calibri" w:hAnsi="Calibri" w:cs="Calibri"/>
+                <w:sz w:val="24"/>
+                <w:szCs w:val="24"/>
+              </w:rPr>
+              <w:t>ied</w:t>
+            </w:r>
+            <w:r>
+              <w:rPr>
+                <w:rFonts w:ascii="Calibri" w:hAnsi="Calibri" w:cs="Calibri"/>
+                <w:sz w:val="24"/>
+                <w:szCs w:val="24"/>
+              </w:rPr>
+              <w:t xml:space="preserve"> the accuracy </w:t>
+            </w:r>
+            <w:commentRangeEnd w:id="0"/>
+            <w:r>
+              <w:rPr>
+                <w:rStyle w:val="CommentReference"/>
+              </w:rPr>
+              <w:commentReference w:id="0"/>
+            </w:r>
+            <w:r>
+              <w:rPr>
+                <w:rFonts w:ascii="Calibri" w:hAnsi="Calibri" w:cs="Calibri"/>
+                <w:sz w:val="24"/>
+                <w:szCs w:val="24"/>
+              </w:rPr>
+              <w:t xml:space="preserve">measure. </w:t>
+            </w:r>
+            <w:r>
+              <w:rPr>
+                <w:rFonts w:ascii="Calibri" w:hAnsi="Calibri" w:cs="Calibri"/>
+                <w:sz w:val="24"/>
+                <w:szCs w:val="24"/>
+              </w:rPr>
+              <w:t>(</w:t>
+            </w:r>
+            <w:r>
+              <w:rPr>
+                <w:rFonts w:ascii="Calibri" w:hAnsi="Calibri" w:cs="Calibri"/>
+                <w:sz w:val="24"/>
+                <w:szCs w:val="24"/>
+              </w:rPr>
+              <w:t xml:space="preserve">X bar is </w:t>
+            </w:r>
+            <w:r>
+              <w:rPr>
+                <w:rFonts w:ascii="Calibri" w:hAnsi="Calibri" w:cs="Calibri"/>
+                <w:sz w:val="24"/>
+                <w:szCs w:val="24"/>
+              </w:rPr>
+              <w:t>the mean of x).</w:t>
+            </w:r>
           </w:p>
         </w:tc>
       </w:tr>
@@ -3627,6 +3224,9 @@
                 <w:szCs w:val="24"/>
               </w:rPr>
             </w:pPr>
+            <w:r>
+              <w:t>Clarify the experimental design</w:t>
+            </w:r>
           </w:p>
         </w:tc>
         <w:tc>
@@ -3640,10 +3240,42 @@
               <w:adjustRightInd w:val="0"/>
               <w:rPr>
                 <w:rFonts w:ascii="Calibri" w:hAnsi="Calibri" w:cs="Calibri"/>
-                <w:sz w:val="24"/>
-                <w:szCs w:val="24"/>
-              </w:rPr>
-            </w:pPr>
+                <w:i/>
+                <w:iCs/>
+                <w:sz w:val="24"/>
+                <w:szCs w:val="24"/>
+              </w:rPr>
+            </w:pPr>
+            <w:r>
+              <w:rPr>
+                <w:rFonts w:ascii="Calibri" w:hAnsi="Calibri" w:cs="Calibri"/>
+                <w:i/>
+                <w:iCs/>
+                <w:sz w:val="24"/>
+                <w:szCs w:val="24"/>
+              </w:rPr>
+              <w:t xml:space="preserve">agreed, we have </w:t>
+            </w:r>
+            <w:r>
+              <w:rPr>
+                <w:rFonts w:ascii="Calibri" w:hAnsi="Calibri" w:cs="Calibri"/>
+                <w:i/>
+                <w:iCs/>
+                <w:sz w:val="24"/>
+                <w:szCs w:val="24"/>
+              </w:rPr>
+              <w:t>changed</w:t>
+            </w:r>
+            <w:r>
+              <w:rPr>
+                <w:rFonts w:ascii="Calibri" w:hAnsi="Calibri" w:cs="Calibri"/>
+                <w:i/>
+                <w:iCs/>
+                <w:sz w:val="24"/>
+                <w:szCs w:val="24"/>
+              </w:rPr>
+              <w:t xml:space="preserve"> the wording through-out to reflect the mixed design</w:t>
+            </w:r>
           </w:p>
         </w:tc>
       </w:tr>
@@ -3657,12 +3289,10 @@
               <w:autoSpaceDE w:val="0"/>
               <w:autoSpaceDN w:val="0"/>
               <w:adjustRightInd w:val="0"/>
-              <w:rPr>
-                <w:rFonts w:ascii="Calibri" w:hAnsi="Calibri" w:cs="Calibri"/>
-                <w:sz w:val="24"/>
-                <w:szCs w:val="24"/>
-              </w:rPr>
-            </w:pPr>
+            </w:pPr>
+            <w:r>
+              <w:t>Simplify the description of experimental design.</w:t>
+            </w:r>
           </w:p>
         </w:tc>
         <w:tc>
@@ -3680,6 +3310,172 @@
                 <w:szCs w:val="24"/>
               </w:rPr>
             </w:pPr>
+            <w:r>
+              <w:rPr>
+                <w:rFonts w:ascii="Calibri" w:hAnsi="Calibri" w:cs="Calibri"/>
+                <w:sz w:val="24"/>
+                <w:szCs w:val="24"/>
+              </w:rPr>
+              <w:t xml:space="preserve">We </w:t>
+            </w:r>
+            <w:r>
+              <w:rPr>
+                <w:rFonts w:ascii="Calibri" w:hAnsi="Calibri" w:cs="Calibri"/>
+                <w:sz w:val="24"/>
+                <w:szCs w:val="24"/>
+              </w:rPr>
+              <w:t>have swapped figures in the text and supplemental materials for simplicity and changes the text accordingly.</w:t>
+            </w:r>
+          </w:p>
+        </w:tc>
+      </w:tr>
+      <w:tr>
+        <w:tc>
+          <w:tcPr>
+            <w:tcW w:w="6768" w:type="dxa"/>
+          </w:tcPr>
+          <w:p>
+            <w:pPr>
+              <w:autoSpaceDE w:val="0"/>
+              <w:autoSpaceDN w:val="0"/>
+              <w:adjustRightInd w:val="0"/>
+            </w:pPr>
+            <w:r>
+              <w:t>Simplify data analysis and improve the notation style</w:t>
+            </w:r>
+          </w:p>
+        </w:tc>
+        <w:tc>
+          <w:tcPr>
+            <w:tcW w:w="4032" w:type="dxa"/>
+          </w:tcPr>
+          <w:p>
+            <w:pPr>
+              <w:autoSpaceDE w:val="0"/>
+              <w:autoSpaceDN w:val="0"/>
+              <w:adjustRightInd w:val="0"/>
+              <w:rPr>
+                <w:rFonts w:ascii="Calibri" w:hAnsi="Calibri" w:cs="Calibri"/>
+                <w:sz w:val="24"/>
+                <w:szCs w:val="24"/>
+              </w:rPr>
+            </w:pPr>
+            <w:r>
+              <w:rPr>
+                <w:rFonts w:ascii="Calibri" w:hAnsi="Calibri" w:cs="Calibri"/>
+                <w:sz w:val="24"/>
+                <w:szCs w:val="24"/>
+              </w:rPr>
+              <w:t xml:space="preserve">We have touched up the notation </w:t>
+            </w:r>
+            <w:r>
+              <w:rPr>
+                <w:rFonts w:ascii="Calibri" w:hAnsi="Calibri" w:cs="Calibri"/>
+                <w:sz w:val="24"/>
+                <w:szCs w:val="24"/>
+              </w:rPr>
+              <w:t>for clarity</w:t>
+            </w:r>
+            <w:r>
+              <w:rPr>
+                <w:rFonts w:ascii="Calibri" w:hAnsi="Calibri" w:cs="Calibri"/>
+                <w:sz w:val="24"/>
+                <w:szCs w:val="24"/>
+              </w:rPr>
+              <w:t xml:space="preserve"> </w:t>
+            </w:r>
+          </w:p>
+        </w:tc>
+      </w:tr>
+      <w:tr>
+        <w:tc>
+          <w:tcPr>
+            <w:tcW w:w="6768" w:type="dxa"/>
+          </w:tcPr>
+          <w:p>
+            <w:pPr>
+              <w:autoSpaceDE w:val="0"/>
+              <w:autoSpaceDN w:val="0"/>
+              <w:adjustRightInd w:val="0"/>
+            </w:pPr>
+            <w:r>
+              <w:t>Detailing the result reporting.</w:t>
+            </w:r>
+          </w:p>
+        </w:tc>
+        <w:tc>
+          <w:tcPr>
+            <w:tcW w:w="4032" w:type="dxa"/>
+          </w:tcPr>
+          <w:p>
+            <w:pPr>
+              <w:autoSpaceDE w:val="0"/>
+              <w:autoSpaceDN w:val="0"/>
+              <w:adjustRightInd w:val="0"/>
+              <w:rPr>
+                <w:rFonts w:ascii="Calibri" w:hAnsi="Calibri" w:cs="Calibri"/>
+                <w:i/>
+                <w:iCs/>
+                <w:sz w:val="24"/>
+                <w:szCs w:val="24"/>
+              </w:rPr>
+            </w:pPr>
+            <w:r>
+              <w:rPr>
+                <w:rFonts w:ascii="Calibri" w:hAnsi="Calibri" w:cs="Calibri"/>
+                <w:i/>
+                <w:iCs/>
+                <w:sz w:val="24"/>
+                <w:szCs w:val="24"/>
+              </w:rPr>
+              <w:t>TODO</w:t>
+            </w:r>
+          </w:p>
+        </w:tc>
+      </w:tr>
+      <w:tr>
+        <w:tc>
+          <w:tcPr>
+            <w:tcW w:w="6768" w:type="dxa"/>
+          </w:tcPr>
+          <w:p>
+            <w:pPr>
+              <w:autoSpaceDE w:val="0"/>
+              <w:autoSpaceDN w:val="0"/>
+              <w:adjustRightInd w:val="0"/>
+            </w:pPr>
+            <w:r>
+              <w:t>The discussion section is a bit too concise</w:t>
+            </w:r>
+          </w:p>
+        </w:tc>
+        <w:tc>
+          <w:tcPr>
+            <w:tcW w:w="4032" w:type="dxa"/>
+          </w:tcPr>
+          <w:p>
+            <w:pPr>
+              <w:autoSpaceDE w:val="0"/>
+              <w:autoSpaceDN w:val="0"/>
+              <w:adjustRightInd w:val="0"/>
+              <w:rPr>
+                <w:rFonts w:ascii="Calibri" w:hAnsi="Calibri" w:cs="Calibri"/>
+                <w:i/>
+                <w:iCs/>
+                <w:sz w:val="24"/>
+                <w:szCs w:val="24"/>
+              </w:rPr>
+            </w:pPr>
+            <w:r>
+              <w:rPr>
+                <w:rFonts w:ascii="Calibri" w:hAnsi="Calibri" w:cs="Calibri"/>
+                <w:i/>
+                <w:iCs/>
+                <w:sz w:val="24"/>
+                <w:szCs w:val="24"/>
+              </w:rPr>
+              <w:t>TODO</w:t>
+            </w:r>
           </w:p>
         </w:tc>
       </w:tr>
@@ -3696,18 +3492,22 @@
     <w:p/>
     <w:p>
       <w:r>
+        <w:lastRenderedPageBreak/>
         <w:t>Nicholas Spyrison</w:t>
       </w:r>
     </w:p>
     <w:p>
       <w:r>
-        <w:t>06</w:t>
+        <w:t>0</w:t>
+      </w:r>
+      <w:r>
+        <w:t>8</w:t>
       </w:r>
       <w:r>
         <w:t xml:space="preserve"> </w:t>
       </w:r>
       <w:r>
-        <w:t>November</w:t>
+        <w:t>December</w:t>
       </w:r>
       <w:r>
         <w:t>, 2022</w:t>
@@ -3721,6 +3521,53 @@
     </w:sectPr>
   </w:body>
 </w:document>
+</file>
+
+<file path=word/comments.xml><?xml version="1.0" encoding="utf-8"?>
+<w:comments xmlns:wpc="http://schemas.microsoft.com/office/word/2010/wordprocessingCanvas" xmlns:cx="http://schemas.microsoft.com/office/drawing/2014/chartex" xmlns:cx1="http://schemas.microsoft.com/office/drawing/2015/9/8/chartex" xmlns:cx2="http://schemas.microsoft.com/office/drawing/2015/10/21/chartex" xmlns:cx3="http://schemas.microsoft.com/office/drawing/2016/5/9/chartex" xmlns:cx4="http://schemas.microsoft.com/office/drawing/2016/5/10/chartex" xmlns:cx5="http://schemas.microsoft.com/office/drawing/2016/5/11/chartex" xmlns:cx6="http://schemas.microsoft.com/office/drawing/2016/5/12/chartex" xmlns:cx7="http://schemas.microsoft.com/office/drawing/2016/5/13/chartex" xmlns:cx8="http://schemas.microsoft.com/office/drawing/2016/5/14/chartex" xmlns:mc="http://schemas.openxmlformats.org/markup-compatibility/2006" xmlns:aink="http://schemas.microsoft.com/office/drawing/2016/ink" xmlns:am3d="http://schemas.microsoft.com/office/drawing/2017/model3d" xmlns:o="urn:schemas-microsoft-com:office:office" xmlns:oel="http://schemas.microsoft.com/office/2019/extlst" xmlns:r="http://schemas.openxmlformats.org/officeDocument/2006/relationships" xmlns:m="http://schemas.openxmlformats.org/officeDocument/2006/math" xmlns:v="urn:schemas-microsoft-com:vml" xmlns:wp14="http://schemas.microsoft.com/office/word/2010/wordprocessingDrawing" xmlns:wp="http://schemas.openxmlformats.org/drawingml/2006/wordprocessingDrawing" xmlns:w10="urn:schemas-microsoft-com:office:word" xmlns:w="http://schemas.openxmlformats.org/wordprocessingml/2006/main" xmlns:w14="http://schemas.microsoft.com/office/word/2010/wordml" xmlns:w15="http://schemas.microsoft.com/office/word/2012/wordml" xmlns:w16cex="http://schemas.microsoft.com/office/word/2018/wordml/cex" xmlns:w16cid="http://schemas.microsoft.com/office/word/2016/wordml/cid" xmlns:w16="http://schemas.microsoft.com/office/word/2018/wordml" xmlns:w16sdtdh="http://schemas.microsoft.com/office/word/2020/wordml/sdtdatahash" xmlns:w16se="http://schemas.microsoft.com/office/word/2015/wordml/symex" xmlns:wpg="http://schemas.microsoft.com/office/word/2010/wordprocessingGroup" xmlns:wpi="http://schemas.microsoft.com/office/word/2010/wordprocessingInk" xmlns:wne="http://schemas.microsoft.com/office/word/2006/wordml" xmlns:wps="http://schemas.microsoft.com/office/word/2010/wordprocessingShape" mc:Ignorable="w14 w15 w16se w16cid w16 w16cex w16sdtdh wp14">
+  <w:comment w:id="0" w:author="Nick Spyrison" w:date="2022-11-28T18:10:00Z" w:initials="NS">
+    <w:p>
+      <w:pPr>
+        <w:pStyle w:val="CommentText"/>
+      </w:pPr>
+      <w:r>
+        <w:rPr>
+          <w:rStyle w:val="CommentReference"/>
+        </w:rPr>
+        <w:annotationRef/>
+      </w:r>
+      <w:r>
+        <w:t>Di pushed a commit.</w:t>
+      </w:r>
+    </w:p>
+  </w:comment>
+</w:comments>
+</file>
+
+<file path=word/commentsExtended.xml><?xml version="1.0" encoding="utf-8"?>
+<w15:commentsEx xmlns:wpc="http://schemas.microsoft.com/office/word/2010/wordprocessingCanvas" xmlns:cx="http://schemas.microsoft.com/office/drawing/2014/chartex" xmlns:cx1="http://schemas.microsoft.com/office/drawing/2015/9/8/chartex" xmlns:cx2="http://schemas.microsoft.com/office/drawing/2015/10/21/chartex" xmlns:cx3="http://schemas.microsoft.com/office/drawing/2016/5/9/chartex" xmlns:cx4="http://schemas.microsoft.com/office/drawing/2016/5/10/chartex" xmlns:cx5="http://schemas.microsoft.com/office/drawing/2016/5/11/chartex" xmlns:cx6="http://schemas.microsoft.com/office/drawing/2016/5/12/chartex" xmlns:cx7="http://schemas.microsoft.com/office/drawing/2016/5/13/chartex" xmlns:cx8="http://schemas.microsoft.com/office/drawing/2016/5/14/chartex" xmlns:mc="http://schemas.openxmlformats.org/markup-compatibility/2006" xmlns:aink="http://schemas.microsoft.com/office/drawing/2016/ink" xmlns:am3d="http://schemas.microsoft.com/office/drawing/2017/model3d" xmlns:o="urn:schemas-microsoft-com:office:office" xmlns:oel="http://schemas.microsoft.com/office/2019/extlst" xmlns:r="http://schemas.openxmlformats.org/officeDocument/2006/relationships" xmlns:m="http://schemas.openxmlformats.org/officeDocument/2006/math" xmlns:v="urn:schemas-microsoft-com:vml" xmlns:wp14="http://schemas.microsoft.com/office/word/2010/wordprocessingDrawing" xmlns:wp="http://schemas.openxmlformats.org/drawingml/2006/wordprocessingDrawing" xmlns:w10="urn:schemas-microsoft-com:office:word" xmlns:w="http://schemas.openxmlformats.org/wordprocessingml/2006/main" xmlns:w14="http://schemas.microsoft.com/office/word/2010/wordml" xmlns:w15="http://schemas.microsoft.com/office/word/2012/wordml" xmlns:w16cex="http://schemas.microsoft.com/office/word/2018/wordml/cex" xmlns:w16cid="http://schemas.microsoft.com/office/word/2016/wordml/cid" xmlns:w16="http://schemas.microsoft.com/office/word/2018/wordml" xmlns:w16sdtdh="http://schemas.microsoft.com/office/word/2020/wordml/sdtdatahash" xmlns:w16se="http://schemas.microsoft.com/office/word/2015/wordml/symex" xmlns:wpg="http://schemas.microsoft.com/office/word/2010/wordprocessingGroup" xmlns:wpi="http://schemas.microsoft.com/office/word/2010/wordprocessingInk" xmlns:wne="http://schemas.microsoft.com/office/word/2006/wordml" xmlns:wps="http://schemas.microsoft.com/office/word/2010/wordprocessingShape" mc:Ignorable="w14 w15 w16se w16cid w16 w16cex w16sdtdh wp14">
+  <w15:commentEx w15:paraId="1824E4DC" w15:done="0"/>
+</w15:commentsEx>
+</file>
+
+<file path=word/commentsExtensible.xml><?xml version="1.0" encoding="utf-8"?>
+<w16cex:commentsExtensible xmlns:wpc="http://schemas.microsoft.com/office/word/2010/wordprocessingCanvas" xmlns:cx="http://schemas.microsoft.com/office/drawing/2014/chartex" xmlns:cx1="http://schemas.microsoft.com/office/drawing/2015/9/8/chartex" xmlns:cx2="http://schemas.microsoft.com/office/drawing/2015/10/21/chartex" xmlns:cx3="http://schemas.microsoft.com/office/drawing/2016/5/9/chartex" xmlns:cx4="http://schemas.microsoft.com/office/drawing/2016/5/10/chartex" xmlns:cx5="http://schemas.microsoft.com/office/drawing/2016/5/11/chartex" xmlns:cx6="http://schemas.microsoft.com/office/drawing/2016/5/12/chartex" xmlns:cx7="http://schemas.microsoft.com/office/drawing/2016/5/13/chartex" xmlns:cx8="http://schemas.microsoft.com/office/drawing/2016/5/14/chartex" xmlns:mc="http://schemas.openxmlformats.org/markup-compatibility/2006" xmlns:aink="http://schemas.microsoft.com/office/drawing/2016/ink" xmlns:am3d="http://schemas.microsoft.com/office/drawing/2017/model3d" xmlns:o="urn:schemas-microsoft-com:office:office" xmlns:oel="http://schemas.microsoft.com/office/2019/extlst" xmlns:r="http://schemas.openxmlformats.org/officeDocument/2006/relationships" xmlns:m="http://schemas.openxmlformats.org/officeDocument/2006/math" xmlns:v="urn:schemas-microsoft-com:vml" xmlns:wp14="http://schemas.microsoft.com/office/word/2010/wordprocessingDrawing" xmlns:wp="http://schemas.openxmlformats.org/drawingml/2006/wordprocessingDrawing" xmlns:w10="urn:schemas-microsoft-com:office:word" xmlns:w="http://schemas.openxmlformats.org/wordprocessingml/2006/main" xmlns:w14="http://schemas.microsoft.com/office/word/2010/wordml" xmlns:w15="http://schemas.microsoft.com/office/word/2012/wordml" xmlns:w16cex="http://schemas.microsoft.com/office/word/2018/wordml/cex" xmlns:w16cid="http://schemas.microsoft.com/office/word/2016/wordml/cid" xmlns:w16="http://schemas.microsoft.com/office/word/2018/wordml" xmlns:w16sdtdh="http://schemas.microsoft.com/office/word/2020/wordml/sdtdatahash" xmlns:w16se="http://schemas.microsoft.com/office/word/2015/wordml/symex" xmlns:wpg="http://schemas.microsoft.com/office/word/2010/wordprocessingGroup" xmlns:wpi="http://schemas.microsoft.com/office/word/2010/wordprocessingInk" xmlns:wne="http://schemas.microsoft.com/office/word/2006/wordml" xmlns:wps="http://schemas.microsoft.com/office/word/2010/wordprocessingShape" mc:Ignorable="w14 w15 w16se w16cid w16 w16cex w16sdtdh wp14">
+  <w16cex:commentExtensible w16cex:durableId="272F7806" w16cex:dateUtc="2022-11-29T01:10:00Z"/>
+</w16cex:commentsExtensible>
+</file>
+
+<file path=word/commentsIds.xml><?xml version="1.0" encoding="utf-8"?>
+<w16cid:commentsIds xmlns:wpc="http://schemas.microsoft.com/office/word/2010/wordprocessingCanvas" xmlns:cx="http://schemas.microsoft.com/office/drawing/2014/chartex" xmlns:cx1="http://schemas.microsoft.com/office/drawing/2015/9/8/chartex" xmlns:cx2="http://schemas.microsoft.com/office/drawing/2015/10/21/chartex" xmlns:cx3="http://schemas.microsoft.com/office/drawing/2016/5/9/chartex" xmlns:cx4="http://schemas.microsoft.com/office/drawing/2016/5/10/chartex" xmlns:cx5="http://schemas.microsoft.com/office/drawing/2016/5/11/chartex" xmlns:cx6="http://schemas.microsoft.com/office/drawing/2016/5/12/chartex" xmlns:cx7="http://schemas.microsoft.com/office/drawing/2016/5/13/chartex" xmlns:cx8="http://schemas.microsoft.com/office/drawing/2016/5/14/chartex" xmlns:mc="http://schemas.openxmlformats.org/markup-compatibility/2006" xmlns:aink="http://schemas.microsoft.com/office/drawing/2016/ink" xmlns:am3d="http://schemas.microsoft.com/office/drawing/2017/model3d" xmlns:o="urn:schemas-microsoft-com:office:office" xmlns:oel="http://schemas.microsoft.com/office/2019/extlst" xmlns:r="http://schemas.openxmlformats.org/officeDocument/2006/relationships" xmlns:m="http://schemas.openxmlformats.org/officeDocument/2006/math" xmlns:v="urn:schemas-microsoft-com:vml" xmlns:wp14="http://schemas.microsoft.com/office/word/2010/wordprocessingDrawing" xmlns:wp="http://schemas.openxmlformats.org/drawingml/2006/wordprocessingDrawing" xmlns:w10="urn:schemas-microsoft-com:office:word" xmlns:w="http://schemas.openxmlformats.org/wordprocessingml/2006/main" xmlns:w14="http://schemas.microsoft.com/office/word/2010/wordml" xmlns:w15="http://schemas.microsoft.com/office/word/2012/wordml" xmlns:w16cex="http://schemas.microsoft.com/office/word/2018/wordml/cex" xmlns:w16cid="http://schemas.microsoft.com/office/word/2016/wordml/cid" xmlns:w16="http://schemas.microsoft.com/office/word/2018/wordml" xmlns:w16sdtdh="http://schemas.microsoft.com/office/word/2020/wordml/sdtdatahash" xmlns:w16se="http://schemas.microsoft.com/office/word/2015/wordml/symex" xmlns:wpg="http://schemas.microsoft.com/office/word/2010/wordprocessingGroup" xmlns:wpi="http://schemas.microsoft.com/office/word/2010/wordprocessingInk" xmlns:wne="http://schemas.microsoft.com/office/word/2006/wordml" xmlns:wps="http://schemas.microsoft.com/office/word/2010/wordprocessingShape" mc:Ignorable="w14 w15 w16se w16cid w16 w16cex w16sdtdh wp14">
+  <w16cid:commentId w16cid:paraId="1824E4DC" w16cid:durableId="272F7806"/>
+</w16cid:commentsIds>
+</file>
+
+<file path=word/people.xml><?xml version="1.0" encoding="utf-8"?>
+<w15:people xmlns:wpc="http://schemas.microsoft.com/office/word/2010/wordprocessingCanvas" xmlns:cx="http://schemas.microsoft.com/office/drawing/2014/chartex" xmlns:cx1="http://schemas.microsoft.com/office/drawing/2015/9/8/chartex" xmlns:cx2="http://schemas.microsoft.com/office/drawing/2015/10/21/chartex" xmlns:cx3="http://schemas.microsoft.com/office/drawing/2016/5/9/chartex" xmlns:cx4="http://schemas.microsoft.com/office/drawing/2016/5/10/chartex" xmlns:cx5="http://schemas.microsoft.com/office/drawing/2016/5/11/chartex" xmlns:cx6="http://schemas.microsoft.com/office/drawing/2016/5/12/chartex" xmlns:cx7="http://schemas.microsoft.com/office/drawing/2016/5/13/chartex" xmlns:cx8="http://schemas.microsoft.com/office/drawing/2016/5/14/chartex" xmlns:mc="http://schemas.openxmlformats.org/markup-compatibility/2006" xmlns:aink="http://schemas.microsoft.com/office/drawing/2016/ink" xmlns:am3d="http://schemas.microsoft.com/office/drawing/2017/model3d" xmlns:o="urn:schemas-microsoft-com:office:office" xmlns:oel="http://schemas.microsoft.com/office/2019/extlst" xmlns:r="http://schemas.openxmlformats.org/officeDocument/2006/relationships" xmlns:m="http://schemas.openxmlformats.org/officeDocument/2006/math" xmlns:v="urn:schemas-microsoft-com:vml" xmlns:wp14="http://schemas.microsoft.com/office/word/2010/wordprocessingDrawing" xmlns:wp="http://schemas.openxmlformats.org/drawingml/2006/wordprocessingDrawing" xmlns:w10="urn:schemas-microsoft-com:office:word" xmlns:w="http://schemas.openxmlformats.org/wordprocessingml/2006/main" xmlns:w14="http://schemas.microsoft.com/office/word/2010/wordml" xmlns:w15="http://schemas.microsoft.com/office/word/2012/wordml" xmlns:w16cex="http://schemas.microsoft.com/office/word/2018/wordml/cex" xmlns:w16cid="http://schemas.microsoft.com/office/word/2016/wordml/cid" xmlns:w16="http://schemas.microsoft.com/office/word/2018/wordml" xmlns:w16sdtdh="http://schemas.microsoft.com/office/word/2020/wordml/sdtdatahash" xmlns:w16se="http://schemas.microsoft.com/office/word/2015/wordml/symex" xmlns:wpg="http://schemas.microsoft.com/office/word/2010/wordprocessingGroup" xmlns:wpi="http://schemas.microsoft.com/office/word/2010/wordprocessingInk" xmlns:wne="http://schemas.microsoft.com/office/word/2006/wordml" xmlns:wps="http://schemas.microsoft.com/office/word/2010/wordprocessingShape" mc:Ignorable="w14 w15 w16se w16cid w16 w16cex w16sdtdh wp14">
+  <w15:person w15:author="Nick Spyrison">
+    <w15:presenceInfo w15:providerId="Windows Live" w15:userId="0c90bccdd55361b4"/>
+  </w15:person>
+</w15:people>
 </file>
 
 <file path=word/styles.xml><?xml version="1.0" encoding="utf-8"?>
@@ -4266,6 +4113,74 @@
       <w:u w:val="single"/>
     </w:rPr>
   </w:style>
+  <w:style w:type="character" w:styleId="CommentReference">
+    <w:name w:val="annotation reference"/>
+    <w:basedOn w:val="DefaultParagraphFont"/>
+    <w:uiPriority w:val="99"/>
+    <w:semiHidden/>
+    <w:unhideWhenUsed/>
+    <w:rsid w:val="00D46A36"/>
+    <w:rPr>
+      <w:sz w:val="16"/>
+      <w:szCs w:val="16"/>
+    </w:rPr>
+  </w:style>
+  <w:style w:type="paragraph" w:styleId="CommentText">
+    <w:name w:val="annotation text"/>
+    <w:basedOn w:val="Normal"/>
+    <w:link w:val="CommentTextChar"/>
+    <w:uiPriority w:val="99"/>
+    <w:semiHidden/>
+    <w:unhideWhenUsed/>
+    <w:rsid w:val="00D46A36"/>
+    <w:pPr>
+      <w:spacing w:line="240" w:lineRule="auto"/>
+    </w:pPr>
+    <w:rPr>
+      <w:sz w:val="20"/>
+      <w:szCs w:val="20"/>
+    </w:rPr>
+  </w:style>
+  <w:style w:type="character" w:customStyle="1" w:styleId="CommentTextChar">
+    <w:name w:val="Comment Text Char"/>
+    <w:basedOn w:val="DefaultParagraphFont"/>
+    <w:link w:val="CommentText"/>
+    <w:uiPriority w:val="99"/>
+    <w:semiHidden/>
+    <w:rsid w:val="00D46A36"/>
+    <w:rPr>
+      <w:sz w:val="20"/>
+      <w:szCs w:val="20"/>
+    </w:rPr>
+  </w:style>
+  <w:style w:type="paragraph" w:styleId="CommentSubject">
+    <w:name w:val="annotation subject"/>
+    <w:basedOn w:val="CommentText"/>
+    <w:next w:val="CommentText"/>
+    <w:link w:val="CommentSubjectChar"/>
+    <w:uiPriority w:val="99"/>
+    <w:semiHidden/>
+    <w:unhideWhenUsed/>
+    <w:rsid w:val="00D46A36"/>
+    <w:rPr>
+      <w:b/>
+      <w:bCs/>
+    </w:rPr>
+  </w:style>
+  <w:style w:type="character" w:customStyle="1" w:styleId="CommentSubjectChar">
+    <w:name w:val="Comment Subject Char"/>
+    <w:basedOn w:val="CommentTextChar"/>
+    <w:link w:val="CommentSubject"/>
+    <w:uiPriority w:val="99"/>
+    <w:semiHidden/>
+    <w:rsid w:val="00D46A36"/>
+    <w:rPr>
+      <w:b/>
+      <w:bCs/>
+      <w:sz w:val="20"/>
+      <w:szCs w:val="20"/>
+    </w:rPr>
+  </w:style>
 </w:styles>
 </file>
 

</xml_diff>

<commit_message>
More changes to reviewer 3. -appendix to supp mats. -README includes structure. -delete dev code.
</commit_message>
<xml_diff>
--- a/paper/amendments_response.docx
+++ b/paper/amendments_response.docx
@@ -202,7 +202,25 @@
                 <w:color w:val="222222"/>
                 <w:shd w:val="clear" w:color="auto" w:fill="FFFFFF"/>
               </w:rPr>
-              <w:t> side note, it would be interesting to imagine how the used interface and biplot would look like with 100 dimensions, and how much time would </w:t>
+              <w:t xml:space="preserve"> side note, it would be interesting to imagine how the </w:t>
+            </w:r>
+            <w:proofErr w:type="spellStart"/>
+            <w:r>
+              <w:rPr>
+                <w:rFonts w:ascii="Arial" w:hAnsi="Arial" w:cs="Arial"/>
+                <w:color w:val="222222"/>
+                <w:shd w:val="clear" w:color="auto" w:fill="FFFFFF"/>
+              </w:rPr>
+              <w:t>used</w:t>
+            </w:r>
+            <w:proofErr w:type="spellEnd"/>
+            <w:r>
+              <w:rPr>
+                <w:rFonts w:ascii="Arial" w:hAnsi="Arial" w:cs="Arial"/>
+                <w:color w:val="222222"/>
+                <w:shd w:val="clear" w:color="auto" w:fill="FFFFFF"/>
+              </w:rPr>
+              <w:t xml:space="preserve"> interface and biplot would look like with 100 dimensions, and how much time would </w:t>
             </w:r>
             <w:r>
               <w:rPr>
@@ -524,7 +542,25 @@
                 <w:color w:val="222222"/>
                 <w:shd w:val="clear" w:color="auto" w:fill="FFFFFF"/>
               </w:rPr>
-              <w:t>) and further surveys and original research contributions mentioned in the manuscript, I think the main topic is covered well. Still, I would like to note that approaches other than projections should be briefly acknowledged as potential options in Section II, e.g., glyphs or pixel-based techniques. I also think that the prior work discussing the challenges of crowdsourced evaluations for InfoVis is very much relevant to this work (e.g., </w:t>
+              <w:t xml:space="preserve">) and further surveys and original research contributions mentioned in the manuscript, I think the main topic is covered well. Still, I would like to note that approaches other than projections should be briefly acknowledged as potential options in Section II, e.g., glyphs or pixel-based techniques. I also think that the prior work discussing the challenges of crowdsourced evaluations for </w:t>
+            </w:r>
+            <w:proofErr w:type="spellStart"/>
+            <w:r>
+              <w:rPr>
+                <w:rFonts w:ascii="Arial" w:hAnsi="Arial" w:cs="Arial"/>
+                <w:color w:val="222222"/>
+                <w:shd w:val="clear" w:color="auto" w:fill="FFFFFF"/>
+              </w:rPr>
+              <w:t>InfoVis</w:t>
+            </w:r>
+            <w:proofErr w:type="spellEnd"/>
+            <w:r>
+              <w:rPr>
+                <w:rFonts w:ascii="Arial" w:hAnsi="Arial" w:cs="Arial"/>
+                <w:color w:val="222222"/>
+                <w:shd w:val="clear" w:color="auto" w:fill="FFFFFF"/>
+              </w:rPr>
+              <w:t xml:space="preserve"> is very much relevant to this work (e.g., </w:t>
             </w:r>
             <w:hyperlink r:id="rId4" w:tgtFrame="_blank" w:history="1">
               <w:r>
@@ -771,17 +807,13 @@
               <w:adjustRightInd w:val="0"/>
               <w:rPr>
                 <w:rFonts w:ascii="Calibri" w:hAnsi="Calibri" w:cs="Calibri"/>
-                <w:i/>
-                <w:iCs/>
-                <w:sz w:val="24"/>
-                <w:szCs w:val="24"/>
-              </w:rPr>
-            </w:pPr>
-            <w:r>
-              <w:rPr>
-                <w:rFonts w:ascii="Calibri" w:hAnsi="Calibri" w:cs="Calibri"/>
-                <w:i/>
-                <w:iCs/>
+                <w:sz w:val="24"/>
+                <w:szCs w:val="24"/>
+              </w:rPr>
+            </w:pPr>
+            <w:r>
+              <w:rPr>
+                <w:rFonts w:ascii="Calibri" w:hAnsi="Calibri" w:cs="Calibri"/>
                 <w:sz w:val="24"/>
                 <w:szCs w:val="24"/>
               </w:rPr>
@@ -823,21 +855,25 @@
               <w:adjustRightInd w:val="0"/>
               <w:rPr>
                 <w:rFonts w:ascii="Calibri" w:hAnsi="Calibri" w:cs="Calibri"/>
-                <w:i/>
-                <w:iCs/>
-                <w:sz w:val="24"/>
-                <w:szCs w:val="24"/>
-              </w:rPr>
-            </w:pPr>
-            <w:r>
-              <w:rPr>
-                <w:rFonts w:ascii="Calibri" w:hAnsi="Calibri" w:cs="Calibri"/>
-                <w:i/>
-                <w:iCs/>
+                <w:sz w:val="24"/>
+                <w:szCs w:val="24"/>
+              </w:rPr>
+            </w:pPr>
+            <w:commentRangeStart w:id="0"/>
+            <w:r>
+              <w:rPr>
+                <w:rFonts w:ascii="Calibri" w:hAnsi="Calibri" w:cs="Calibri"/>
                 <w:sz w:val="24"/>
                 <w:szCs w:val="24"/>
               </w:rPr>
               <w:t>- We have proofread again, thank you.</w:t>
+            </w:r>
+            <w:commentRangeEnd w:id="0"/>
+            <w:r>
+              <w:rPr>
+                <w:rStyle w:val="CommentReference"/>
+              </w:rPr>
+              <w:commentReference w:id="0"/>
             </w:r>
           </w:p>
           <w:p>
@@ -1305,7 +1341,25 @@
                 <w:color w:val="222222"/>
                 <w:shd w:val="clear" w:color="auto" w:fill="FFFFFF"/>
               </w:rPr>
-              <w:t>but only grows linearly in the number of dimensions n. In concrete terms, exactly n/2-many projections are required to explore nD.</w:t>
+              <w:t xml:space="preserve">but only grows linearly in the number of dimensions n. In concrete terms, exactly n/2-many projections are required to explore </w:t>
+            </w:r>
+            <w:proofErr w:type="spellStart"/>
+            <w:r>
+              <w:rPr>
+                <w:rFonts w:ascii="Arial" w:hAnsi="Arial" w:cs="Arial"/>
+                <w:color w:val="222222"/>
+                <w:shd w:val="clear" w:color="auto" w:fill="FFFFFF"/>
+              </w:rPr>
+              <w:t>nD</w:t>
+            </w:r>
+            <w:proofErr w:type="spellEnd"/>
+            <w:r>
+              <w:rPr>
+                <w:rFonts w:ascii="Arial" w:hAnsi="Arial" w:cs="Arial"/>
+                <w:color w:val="222222"/>
+                <w:shd w:val="clear" w:color="auto" w:fill="FFFFFF"/>
+              </w:rPr>
+              <w:t>.</w:t>
             </w:r>
             <w:r>
               <w:rPr>
@@ -1714,7 +1768,25 @@
                 <w:color w:val="222222"/>
                 <w:shd w:val="clear" w:color="auto" w:fill="FFFFFF"/>
               </w:rPr>
-              <w:t> result, this method is fundamentally incapable to explore the structural space in the same way as the Grantour can.</w:t>
+              <w:t xml:space="preserve"> result, this method is fundamentally incapable to explore the structural space in the same way as the </w:t>
+            </w:r>
+            <w:proofErr w:type="spellStart"/>
+            <w:r>
+              <w:rPr>
+                <w:rFonts w:ascii="Arial" w:hAnsi="Arial" w:cs="Arial"/>
+                <w:color w:val="222222"/>
+                <w:shd w:val="clear" w:color="auto" w:fill="FFFFFF"/>
+              </w:rPr>
+              <w:t>Grantour</w:t>
+            </w:r>
+            <w:proofErr w:type="spellEnd"/>
+            <w:r>
+              <w:rPr>
+                <w:rFonts w:ascii="Arial" w:hAnsi="Arial" w:cs="Arial"/>
+                <w:color w:val="222222"/>
+                <w:shd w:val="clear" w:color="auto" w:fill="FFFFFF"/>
+              </w:rPr>
+              <w:t xml:space="preserve"> can.</w:t>
             </w:r>
             <w:r>
               <w:rPr>
@@ -2103,7 +2175,25 @@
                 <w:color w:val="222222"/>
                 <w:shd w:val="clear" w:color="auto" w:fill="FFFFFF"/>
               </w:rPr>
-              <w:t>&gt; =&gt; thats wrong. In [2] is </w:t>
+              <w:t xml:space="preserve">&gt; =&gt; </w:t>
+            </w:r>
+            <w:proofErr w:type="spellStart"/>
+            <w:r>
+              <w:rPr>
+                <w:rFonts w:ascii="Arial" w:hAnsi="Arial" w:cs="Arial"/>
+                <w:color w:val="222222"/>
+                <w:shd w:val="clear" w:color="auto" w:fill="FFFFFF"/>
+              </w:rPr>
+              <w:t>thats</w:t>
+            </w:r>
+            <w:proofErr w:type="spellEnd"/>
+            <w:r>
+              <w:rPr>
+                <w:rFonts w:ascii="Arial" w:hAnsi="Arial" w:cs="Arial"/>
+                <w:color w:val="222222"/>
+                <w:shd w:val="clear" w:color="auto" w:fill="FFFFFF"/>
+              </w:rPr>
+              <w:t xml:space="preserve"> wrong. In [2] is </w:t>
             </w:r>
             <w:proofErr w:type="gramStart"/>
             <w:r>
@@ -2122,7 +2212,25 @@
                 <w:color w:val="222222"/>
                 <w:shd w:val="clear" w:color="auto" w:fill="FFFFFF"/>
               </w:rPr>
-              <w:t> orhtographic tour introduced that scales linear in the number of dimensions, which</w:t>
+              <w:t> </w:t>
+            </w:r>
+            <w:proofErr w:type="spellStart"/>
+            <w:r>
+              <w:rPr>
+                <w:rFonts w:ascii="Arial" w:hAnsi="Arial" w:cs="Arial"/>
+                <w:color w:val="222222"/>
+                <w:shd w:val="clear" w:color="auto" w:fill="FFFFFF"/>
+              </w:rPr>
+              <w:t>orhtographic</w:t>
+            </w:r>
+            <w:proofErr w:type="spellEnd"/>
+            <w:r>
+              <w:rPr>
+                <w:rFonts w:ascii="Arial" w:hAnsi="Arial" w:cs="Arial"/>
+                <w:color w:val="222222"/>
+                <w:shd w:val="clear" w:color="auto" w:fill="FFFFFF"/>
+              </w:rPr>
+              <w:t xml:space="preserve"> tour introduced that scales linear in the number of dimensions, which</w:t>
             </w:r>
             <w:r>
               <w:rPr>
@@ -2137,7 +2245,43 @@
                 <w:color w:val="222222"/>
                 <w:shd w:val="clear" w:color="auto" w:fill="FFFFFF"/>
               </w:rPr>
-              <w:t>&gt; is the best approach we have till today: even better w.r.t. scaling properties than PCA-tour and simmilar approaches.</w:t>
+              <w:t xml:space="preserve">&gt; is the best approach we have till today: even better </w:t>
+            </w:r>
+            <w:proofErr w:type="spellStart"/>
+            <w:r>
+              <w:rPr>
+                <w:rFonts w:ascii="Arial" w:hAnsi="Arial" w:cs="Arial"/>
+                <w:color w:val="222222"/>
+                <w:shd w:val="clear" w:color="auto" w:fill="FFFFFF"/>
+              </w:rPr>
+              <w:t>w.r.t.</w:t>
+            </w:r>
+            <w:proofErr w:type="spellEnd"/>
+            <w:r>
+              <w:rPr>
+                <w:rFonts w:ascii="Arial" w:hAnsi="Arial" w:cs="Arial"/>
+                <w:color w:val="222222"/>
+                <w:shd w:val="clear" w:color="auto" w:fill="FFFFFF"/>
+              </w:rPr>
+              <w:t xml:space="preserve"> scaling properties than PCA-tour and </w:t>
+            </w:r>
+            <w:proofErr w:type="spellStart"/>
+            <w:r>
+              <w:rPr>
+                <w:rFonts w:ascii="Arial" w:hAnsi="Arial" w:cs="Arial"/>
+                <w:color w:val="222222"/>
+                <w:shd w:val="clear" w:color="auto" w:fill="FFFFFF"/>
+              </w:rPr>
+              <w:t>simmilar</w:t>
+            </w:r>
+            <w:proofErr w:type="spellEnd"/>
+            <w:r>
+              <w:rPr>
+                <w:rFonts w:ascii="Arial" w:hAnsi="Arial" w:cs="Arial"/>
+                <w:color w:val="222222"/>
+                <w:shd w:val="clear" w:color="auto" w:fill="FFFFFF"/>
+              </w:rPr>
+              <w:t xml:space="preserve"> approaches.</w:t>
             </w:r>
             <w:r>
               <w:rPr>
@@ -2247,7 +2391,25 @@
                 <w:color w:val="222222"/>
                 <w:shd w:val="clear" w:color="auto" w:fill="FFFFFF"/>
               </w:rPr>
-              <w:t>&gt; =&gt; thats wrong. Linearly combining variables to get embeddings is </w:t>
+              <w:t xml:space="preserve">&gt; =&gt; </w:t>
+            </w:r>
+            <w:proofErr w:type="spellStart"/>
+            <w:r>
+              <w:rPr>
+                <w:rFonts w:ascii="Arial" w:hAnsi="Arial" w:cs="Arial"/>
+                <w:color w:val="222222"/>
+                <w:shd w:val="clear" w:color="auto" w:fill="FFFFFF"/>
+              </w:rPr>
+              <w:t>thats</w:t>
+            </w:r>
+            <w:proofErr w:type="spellEnd"/>
+            <w:r>
+              <w:rPr>
+                <w:rFonts w:ascii="Arial" w:hAnsi="Arial" w:cs="Arial"/>
+                <w:color w:val="222222"/>
+                <w:shd w:val="clear" w:color="auto" w:fill="FFFFFF"/>
+              </w:rPr>
+              <w:t xml:space="preserve"> wrong. Linearly combining variables to get embeddings is </w:t>
             </w:r>
             <w:r>
               <w:rPr>
@@ -2264,7 +2426,43 @@
                 <w:color w:val="222222"/>
                 <w:shd w:val="clear" w:color="auto" w:fill="FFFFFF"/>
               </w:rPr>
-              <w:t> hige field of appriaches. Biplots are just </w:t>
+              <w:t> </w:t>
+            </w:r>
+            <w:proofErr w:type="spellStart"/>
+            <w:r>
+              <w:rPr>
+                <w:rFonts w:ascii="Arial" w:hAnsi="Arial" w:cs="Arial"/>
+                <w:color w:val="222222"/>
+                <w:shd w:val="clear" w:color="auto" w:fill="FFFFFF"/>
+              </w:rPr>
+              <w:t>hige</w:t>
+            </w:r>
+            <w:proofErr w:type="spellEnd"/>
+            <w:r>
+              <w:rPr>
+                <w:rFonts w:ascii="Arial" w:hAnsi="Arial" w:cs="Arial"/>
+                <w:color w:val="222222"/>
+                <w:shd w:val="clear" w:color="auto" w:fill="FFFFFF"/>
+              </w:rPr>
+              <w:t xml:space="preserve"> field of </w:t>
+            </w:r>
+            <w:proofErr w:type="spellStart"/>
+            <w:r>
+              <w:rPr>
+                <w:rFonts w:ascii="Arial" w:hAnsi="Arial" w:cs="Arial"/>
+                <w:color w:val="222222"/>
+                <w:shd w:val="clear" w:color="auto" w:fill="FFFFFF"/>
+              </w:rPr>
+              <w:t>appriaches</w:t>
+            </w:r>
+            <w:proofErr w:type="spellEnd"/>
+            <w:r>
+              <w:rPr>
+                <w:rFonts w:ascii="Arial" w:hAnsi="Arial" w:cs="Arial"/>
+                <w:color w:val="222222"/>
+                <w:shd w:val="clear" w:color="auto" w:fill="FFFFFF"/>
+              </w:rPr>
+              <w:t>. Biplots are just </w:t>
             </w:r>
             <w:r>
               <w:rPr>
@@ -2313,7 +2511,25 @@
                 <w:color w:val="222222"/>
                 <w:shd w:val="clear" w:color="auto" w:fill="FFFFFF"/>
               </w:rPr>
-              <w:t> ist the projection matrix for </w:t>
+              <w:t> </w:t>
+            </w:r>
+            <w:proofErr w:type="spellStart"/>
+            <w:r>
+              <w:rPr>
+                <w:rFonts w:ascii="Arial" w:hAnsi="Arial" w:cs="Arial"/>
+                <w:color w:val="222222"/>
+                <w:shd w:val="clear" w:color="auto" w:fill="FFFFFF"/>
+              </w:rPr>
+              <w:t>ist</w:t>
+            </w:r>
+            <w:proofErr w:type="spellEnd"/>
+            <w:r>
+              <w:rPr>
+                <w:rFonts w:ascii="Arial" w:hAnsi="Arial" w:cs="Arial"/>
+                <w:color w:val="222222"/>
+                <w:shd w:val="clear" w:color="auto" w:fill="FFFFFF"/>
+              </w:rPr>
+              <w:t xml:space="preserve"> the projection matrix for </w:t>
             </w:r>
             <w:r>
               <w:rPr>
@@ -2708,7 +2924,25 @@
                 <w:color w:val="222222"/>
                 <w:shd w:val="clear" w:color="auto" w:fill="FFFFFF"/>
               </w:rPr>
-              <w:t> very basic level (please study Tamara Munzner et al.) .</w:t>
+              <w:t xml:space="preserve"> very basic level (please study Tamara </w:t>
+            </w:r>
+            <w:proofErr w:type="spellStart"/>
+            <w:r>
+              <w:rPr>
+                <w:rFonts w:ascii="Arial" w:hAnsi="Arial" w:cs="Arial"/>
+                <w:color w:val="222222"/>
+                <w:shd w:val="clear" w:color="auto" w:fill="FFFFFF"/>
+              </w:rPr>
+              <w:t>Munzner</w:t>
+            </w:r>
+            <w:proofErr w:type="spellEnd"/>
+            <w:r>
+              <w:rPr>
+                <w:rFonts w:ascii="Arial" w:hAnsi="Arial" w:cs="Arial"/>
+                <w:color w:val="222222"/>
+                <w:shd w:val="clear" w:color="auto" w:fill="FFFFFF"/>
+              </w:rPr>
+              <w:t xml:space="preserve"> et al.) .</w:t>
             </w:r>
             <w:r>
               <w:rPr>
@@ -2823,13 +3057,23 @@
               </w:rPr>
               <w:t xml:space="preserve">We cite </w:t>
             </w:r>
-            <w:r>
-              <w:rPr>
-                <w:rFonts w:ascii="Arial" w:hAnsi="Arial" w:cs="Arial"/>
-                <w:color w:val="222222"/>
-                <w:shd w:val="clear" w:color="auto" w:fill="FFFFFF"/>
-              </w:rPr>
-              <w:t>Munzner through-out, I am not sure which citation you are referring to.</w:t>
+            <w:proofErr w:type="spellStart"/>
+            <w:r>
+              <w:rPr>
+                <w:rFonts w:ascii="Arial" w:hAnsi="Arial" w:cs="Arial"/>
+                <w:color w:val="222222"/>
+                <w:shd w:val="clear" w:color="auto" w:fill="FFFFFF"/>
+              </w:rPr>
+              <w:t>Munzner</w:t>
+            </w:r>
+            <w:proofErr w:type="spellEnd"/>
+            <w:r>
+              <w:rPr>
+                <w:rFonts w:ascii="Arial" w:hAnsi="Arial" w:cs="Arial"/>
+                <w:color w:val="222222"/>
+                <w:shd w:val="clear" w:color="auto" w:fill="FFFFFF"/>
+              </w:rPr>
+              <w:t xml:space="preserve"> through-out, I am not sure which citation you are referring to.</w:t>
             </w:r>
             <w:r>
               <w:rPr>
@@ -3141,7 +3385,7 @@
                 <w:szCs w:val="24"/>
               </w:rPr>
             </w:pPr>
-            <w:commentRangeStart w:id="0"/>
+            <w:commentRangeStart w:id="1"/>
             <w:r>
               <w:rPr>
                 <w:rFonts w:ascii="Calibri" w:hAnsi="Calibri" w:cs="Calibri"/>
@@ -3166,44 +3410,28 @@
               </w:rPr>
               <w:t xml:space="preserve"> the accuracy </w:t>
             </w:r>
-            <w:commentRangeEnd w:id="0"/>
+            <w:commentRangeEnd w:id="1"/>
             <w:r>
               <w:rPr>
                 <w:rStyle w:val="CommentReference"/>
               </w:rPr>
-              <w:commentReference w:id="0"/>
-            </w:r>
-            <w:r>
-              <w:rPr>
-                <w:rFonts w:ascii="Calibri" w:hAnsi="Calibri" w:cs="Calibri"/>
-                <w:sz w:val="24"/>
-                <w:szCs w:val="24"/>
-              </w:rPr>
-              <w:t xml:space="preserve">measure. </w:t>
-            </w:r>
-            <w:r>
-              <w:rPr>
-                <w:rFonts w:ascii="Calibri" w:hAnsi="Calibri" w:cs="Calibri"/>
-                <w:sz w:val="24"/>
-                <w:szCs w:val="24"/>
-              </w:rPr>
-              <w:t>(</w:t>
-            </w:r>
-            <w:r>
-              <w:rPr>
-                <w:rFonts w:ascii="Calibri" w:hAnsi="Calibri" w:cs="Calibri"/>
-                <w:sz w:val="24"/>
-                <w:szCs w:val="24"/>
-              </w:rPr>
-              <w:t xml:space="preserve">X bar is </w:t>
-            </w:r>
-            <w:r>
-              <w:rPr>
-                <w:rFonts w:ascii="Calibri" w:hAnsi="Calibri" w:cs="Calibri"/>
-                <w:sz w:val="24"/>
-                <w:szCs w:val="24"/>
-              </w:rPr>
-              <w:t>the mean of x).</w:t>
+              <w:commentReference w:id="1"/>
+            </w:r>
+            <w:r>
+              <w:rPr>
+                <w:rFonts w:ascii="Calibri" w:hAnsi="Calibri" w:cs="Calibri"/>
+                <w:sz w:val="24"/>
+                <w:szCs w:val="24"/>
+              </w:rPr>
+              <w:t>measure</w:t>
+            </w:r>
+            <w:r>
+              <w:rPr>
+                <w:rFonts w:ascii="Calibri" w:hAnsi="Calibri" w:cs="Calibri"/>
+                <w:sz w:val="24"/>
+                <w:szCs w:val="24"/>
+              </w:rPr>
+              <w:t xml:space="preserve"> and x bar.</w:t>
             </w:r>
           </w:p>
         </w:tc>
@@ -3240,6 +3468,180 @@
               <w:adjustRightInd w:val="0"/>
               <w:rPr>
                 <w:rFonts w:ascii="Calibri" w:hAnsi="Calibri" w:cs="Calibri"/>
+                <w:sz w:val="24"/>
+                <w:szCs w:val="24"/>
+              </w:rPr>
+            </w:pPr>
+            <w:r>
+              <w:rPr>
+                <w:rFonts w:ascii="Calibri" w:hAnsi="Calibri" w:cs="Calibri"/>
+                <w:sz w:val="24"/>
+                <w:szCs w:val="24"/>
+              </w:rPr>
+              <w:t>A</w:t>
+            </w:r>
+            <w:r>
+              <w:rPr>
+                <w:rFonts w:ascii="Calibri" w:hAnsi="Calibri" w:cs="Calibri"/>
+                <w:sz w:val="24"/>
+                <w:szCs w:val="24"/>
+              </w:rPr>
+              <w:t xml:space="preserve">greed, we have </w:t>
+            </w:r>
+            <w:r>
+              <w:rPr>
+                <w:rFonts w:ascii="Calibri" w:hAnsi="Calibri" w:cs="Calibri"/>
+                <w:sz w:val="24"/>
+                <w:szCs w:val="24"/>
+              </w:rPr>
+              <w:t>changed</w:t>
+            </w:r>
+            <w:r>
+              <w:rPr>
+                <w:rFonts w:ascii="Calibri" w:hAnsi="Calibri" w:cs="Calibri"/>
+                <w:sz w:val="24"/>
+                <w:szCs w:val="24"/>
+              </w:rPr>
+              <w:t xml:space="preserve"> the wording through-out to reflect the mixed design</w:t>
+            </w:r>
+          </w:p>
+        </w:tc>
+      </w:tr>
+      <w:tr>
+        <w:tc>
+          <w:tcPr>
+            <w:tcW w:w="6768" w:type="dxa"/>
+          </w:tcPr>
+          <w:p>
+            <w:pPr>
+              <w:autoSpaceDE w:val="0"/>
+              <w:autoSpaceDN w:val="0"/>
+              <w:adjustRightInd w:val="0"/>
+            </w:pPr>
+            <w:r>
+              <w:t>Simplify the description of experimental design.</w:t>
+            </w:r>
+          </w:p>
+        </w:tc>
+        <w:tc>
+          <w:tcPr>
+            <w:tcW w:w="4032" w:type="dxa"/>
+          </w:tcPr>
+          <w:p>
+            <w:pPr>
+              <w:autoSpaceDE w:val="0"/>
+              <w:autoSpaceDN w:val="0"/>
+              <w:adjustRightInd w:val="0"/>
+              <w:rPr>
+                <w:rFonts w:ascii="Calibri" w:hAnsi="Calibri" w:cs="Calibri"/>
+                <w:sz w:val="24"/>
+                <w:szCs w:val="24"/>
+              </w:rPr>
+            </w:pPr>
+            <w:r>
+              <w:rPr>
+                <w:rFonts w:ascii="Calibri" w:hAnsi="Calibri" w:cs="Calibri"/>
+                <w:sz w:val="24"/>
+                <w:szCs w:val="24"/>
+              </w:rPr>
+              <w:t xml:space="preserve">We </w:t>
+            </w:r>
+            <w:r>
+              <w:rPr>
+                <w:rFonts w:ascii="Calibri" w:hAnsi="Calibri" w:cs="Calibri"/>
+                <w:sz w:val="24"/>
+                <w:szCs w:val="24"/>
+              </w:rPr>
+              <w:t>have swapped figures in the text and supplemental materials for simplicity and changes the text accordingly.</w:t>
+            </w:r>
+          </w:p>
+        </w:tc>
+      </w:tr>
+      <w:tr>
+        <w:tc>
+          <w:tcPr>
+            <w:tcW w:w="6768" w:type="dxa"/>
+          </w:tcPr>
+          <w:p>
+            <w:pPr>
+              <w:autoSpaceDE w:val="0"/>
+              <w:autoSpaceDN w:val="0"/>
+              <w:adjustRightInd w:val="0"/>
+            </w:pPr>
+            <w:r>
+              <w:t>Simplify data analysis and improve the notation style</w:t>
+            </w:r>
+          </w:p>
+        </w:tc>
+        <w:tc>
+          <w:tcPr>
+            <w:tcW w:w="4032" w:type="dxa"/>
+          </w:tcPr>
+          <w:p>
+            <w:pPr>
+              <w:autoSpaceDE w:val="0"/>
+              <w:autoSpaceDN w:val="0"/>
+              <w:adjustRightInd w:val="0"/>
+              <w:rPr>
+                <w:rFonts w:ascii="Calibri" w:hAnsi="Calibri" w:cs="Calibri"/>
+                <w:sz w:val="24"/>
+                <w:szCs w:val="24"/>
+              </w:rPr>
+            </w:pPr>
+            <w:r>
+              <w:rPr>
+                <w:rFonts w:ascii="Calibri" w:hAnsi="Calibri" w:cs="Calibri"/>
+                <w:sz w:val="24"/>
+                <w:szCs w:val="24"/>
+              </w:rPr>
+              <w:t xml:space="preserve">We have touched up the notation </w:t>
+            </w:r>
+            <w:r>
+              <w:rPr>
+                <w:rFonts w:ascii="Calibri" w:hAnsi="Calibri" w:cs="Calibri"/>
+                <w:sz w:val="24"/>
+                <w:szCs w:val="24"/>
+              </w:rPr>
+              <w:t>for clarity</w:t>
+            </w:r>
+            <w:r>
+              <w:rPr>
+                <w:rFonts w:ascii="Calibri" w:hAnsi="Calibri" w:cs="Calibri"/>
+                <w:sz w:val="24"/>
+                <w:szCs w:val="24"/>
+              </w:rPr>
+              <w:t xml:space="preserve"> </w:t>
+            </w:r>
+          </w:p>
+        </w:tc>
+      </w:tr>
+      <w:tr>
+        <w:tc>
+          <w:tcPr>
+            <w:tcW w:w="6768" w:type="dxa"/>
+          </w:tcPr>
+          <w:p>
+            <w:pPr>
+              <w:autoSpaceDE w:val="0"/>
+              <w:autoSpaceDN w:val="0"/>
+              <w:adjustRightInd w:val="0"/>
+            </w:pPr>
+            <w:r>
+              <w:t>Detailing the result reporting.</w:t>
+            </w:r>
+          </w:p>
+        </w:tc>
+        <w:tc>
+          <w:tcPr>
+            <w:tcW w:w="4032" w:type="dxa"/>
+          </w:tcPr>
+          <w:p>
+            <w:pPr>
+              <w:autoSpaceDE w:val="0"/>
+              <w:autoSpaceDN w:val="0"/>
+              <w:adjustRightInd w:val="0"/>
+              <w:rPr>
+                <w:rFonts w:ascii="Calibri" w:hAnsi="Calibri" w:cs="Calibri"/>
                 <w:i/>
                 <w:iCs/>
                 <w:sz w:val="24"/>
@@ -3254,9 +3656,36 @@
                 <w:sz w:val="24"/>
                 <w:szCs w:val="24"/>
               </w:rPr>
-              <w:t xml:space="preserve">agreed, we have </w:t>
-            </w:r>
-            <w:r>
+              <w:t>TODO</w:t>
+            </w:r>
+          </w:p>
+        </w:tc>
+      </w:tr>
+      <w:tr>
+        <w:tc>
+          <w:tcPr>
+            <w:tcW w:w="6768" w:type="dxa"/>
+          </w:tcPr>
+          <w:p>
+            <w:pPr>
+              <w:autoSpaceDE w:val="0"/>
+              <w:autoSpaceDN w:val="0"/>
+              <w:adjustRightInd w:val="0"/>
+            </w:pPr>
+            <w:r>
+              <w:t>The discussion section is a bit too concise</w:t>
+            </w:r>
+          </w:p>
+        </w:tc>
+        <w:tc>
+          <w:tcPr>
+            <w:tcW w:w="4032" w:type="dxa"/>
+          </w:tcPr>
+          <w:p>
+            <w:pPr>
+              <w:autoSpaceDE w:val="0"/>
+              <w:autoSpaceDN w:val="0"/>
+              <w:adjustRightInd w:val="0"/>
               <w:rPr>
                 <w:rFonts w:ascii="Calibri" w:hAnsi="Calibri" w:cs="Calibri"/>
                 <w:i/>
@@ -3264,8 +3693,8 @@
                 <w:sz w:val="24"/>
                 <w:szCs w:val="24"/>
               </w:rPr>
-              <w:t>changed</w:t>
-            </w:r>
+            </w:pPr>
+            <w:commentRangeStart w:id="2"/>
             <w:r>
               <w:rPr>
                 <w:rFonts w:ascii="Calibri" w:hAnsi="Calibri" w:cs="Calibri"/>
@@ -3274,7 +3703,14 @@
                 <w:sz w:val="24"/>
                 <w:szCs w:val="24"/>
               </w:rPr>
-              <w:t xml:space="preserve"> the wording through-out to reflect the mixed design</w:t>
+              <w:t>TODO</w:t>
+            </w:r>
+            <w:commentRangeEnd w:id="2"/>
+            <w:r>
+              <w:rPr>
+                <w:rStyle w:val="CommentReference"/>
+              </w:rPr>
+              <w:commentReference w:id="2"/>
             </w:r>
           </w:p>
         </w:tc>
@@ -3289,9 +3725,17 @@
               <w:autoSpaceDE w:val="0"/>
               <w:autoSpaceDN w:val="0"/>
               <w:adjustRightInd w:val="0"/>
-            </w:pPr>
-            <w:r>
-              <w:t>Simplify the description of experimental design.</w:t>
+              <w:rPr>
+                <w:b/>
+                <w:bCs/>
+              </w:rPr>
+            </w:pPr>
+            <w:r>
+              <w:rPr>
+                <w:b/>
+                <w:bCs/>
+              </w:rPr>
+              <w:t>Minor comments</w:t>
             </w:r>
           </w:p>
         </w:tc>
@@ -3306,25 +3750,33 @@
               <w:adjustRightInd w:val="0"/>
               <w:rPr>
                 <w:rFonts w:ascii="Calibri" w:hAnsi="Calibri" w:cs="Calibri"/>
-                <w:sz w:val="24"/>
-                <w:szCs w:val="24"/>
-              </w:rPr>
-            </w:pPr>
-            <w:r>
-              <w:rPr>
-                <w:rFonts w:ascii="Calibri" w:hAnsi="Calibri" w:cs="Calibri"/>
-                <w:sz w:val="24"/>
-                <w:szCs w:val="24"/>
-              </w:rPr>
-              <w:t xml:space="preserve">We </w:t>
-            </w:r>
-            <w:r>
-              <w:rPr>
-                <w:rFonts w:ascii="Calibri" w:hAnsi="Calibri" w:cs="Calibri"/>
-                <w:sz w:val="24"/>
-                <w:szCs w:val="24"/>
-              </w:rPr>
-              <w:t>have swapped figures in the text and supplemental materials for simplicity and changes the text accordingly.</w:t>
+                <w:b/>
+                <w:bCs/>
+                <w:i/>
+                <w:iCs/>
+                <w:sz w:val="24"/>
+                <w:szCs w:val="24"/>
+              </w:rPr>
+            </w:pPr>
+            <w:r>
+              <w:rPr>
+                <w:rFonts w:ascii="Calibri" w:hAnsi="Calibri" w:cs="Calibri"/>
+                <w:b/>
+                <w:bCs/>
+                <w:sz w:val="24"/>
+                <w:szCs w:val="24"/>
+              </w:rPr>
+              <w:t>Change/</w:t>
+            </w:r>
+            <w:r>
+              <w:rPr>
+                <w:rFonts w:ascii="Calibri" w:hAnsi="Calibri" w:cs="Calibri"/>
+                <w:b/>
+                <w:bCs/>
+                <w:sz w:val="24"/>
+                <w:szCs w:val="24"/>
+              </w:rPr>
+              <w:t>Response</w:t>
             </w:r>
           </w:p>
         </w:tc>
@@ -3341,7 +3793,7 @@
               <w:adjustRightInd w:val="0"/>
             </w:pPr>
             <w:r>
-              <w:t>Simplify data analysis and improve the notation style</w:t>
+              <w:t>I feel Fig. 2 is not very useful for the work. It services related work but not the research.</w:t>
             </w:r>
           </w:p>
         </w:tc>
@@ -3366,23 +3818,7 @@
                 <w:sz w:val="24"/>
                 <w:szCs w:val="24"/>
               </w:rPr>
-              <w:t xml:space="preserve">We have touched up the notation </w:t>
-            </w:r>
-            <w:r>
-              <w:rPr>
-                <w:rFonts w:ascii="Calibri" w:hAnsi="Calibri" w:cs="Calibri"/>
-                <w:sz w:val="24"/>
-                <w:szCs w:val="24"/>
-              </w:rPr>
-              <w:t>for clarity</w:t>
-            </w:r>
-            <w:r>
-              <w:rPr>
-                <w:rFonts w:ascii="Calibri" w:hAnsi="Calibri" w:cs="Calibri"/>
-                <w:sz w:val="24"/>
-                <w:szCs w:val="24"/>
-              </w:rPr>
-              <w:t xml:space="preserve"> </w:t>
+              <w:t>We feel that figure 2 is a good representation of the ballpark difficulty of the data simulation. This is not show visually in other figures.</w:t>
             </w:r>
           </w:p>
         </w:tc>
@@ -3399,7 +3835,8 @@
               <w:adjustRightInd w:val="0"/>
             </w:pPr>
             <w:r>
-              <w:t>Detailing the result reporting.</w:t>
+              <w:lastRenderedPageBreak/>
+              <w:t>Related work - 3) Nonlinear: it should acknowledge common nonlinear embeddings like t-SNE and UMAP.</w:t>
             </w:r>
           </w:p>
         </w:tc>
@@ -3414,21 +3851,17 @@
               <w:adjustRightInd w:val="0"/>
               <w:rPr>
                 <w:rFonts w:ascii="Calibri" w:hAnsi="Calibri" w:cs="Calibri"/>
-                <w:i/>
-                <w:iCs/>
-                <w:sz w:val="24"/>
-                <w:szCs w:val="24"/>
-              </w:rPr>
-            </w:pPr>
-            <w:r>
-              <w:rPr>
-                <w:rFonts w:ascii="Calibri" w:hAnsi="Calibri" w:cs="Calibri"/>
-                <w:i/>
-                <w:iCs/>
-                <w:sz w:val="24"/>
-                <w:szCs w:val="24"/>
-              </w:rPr>
-              <w:t>TODO</w:t>
+                <w:sz w:val="24"/>
+                <w:szCs w:val="24"/>
+              </w:rPr>
+            </w:pPr>
+            <w:r>
+              <w:rPr>
+                <w:rFonts w:ascii="Calibri" w:hAnsi="Calibri" w:cs="Calibri"/>
+                <w:sz w:val="24"/>
+                <w:szCs w:val="24"/>
+              </w:rPr>
+              <w:t>This is beside the point, but they have been added.</w:t>
             </w:r>
           </w:p>
         </w:tc>
@@ -3445,7 +3878,13 @@
               <w:adjustRightInd w:val="0"/>
             </w:pPr>
             <w:r>
-              <w:t>The discussion section is a bit too concise</w:t>
+              <w:t>The title is long and awkward: “A Study on a User-Controlled Radial Tour for Variable Importance in High</w:t>
+            </w:r>
+            <w:r>
+              <w:t>-</w:t>
+            </w:r>
+            <w:r>
+              <w:t>Dimensional Data” or similar should be good enough.</w:t>
             </w:r>
           </w:p>
         </w:tc>
@@ -3460,39 +3899,412 @@
               <w:adjustRightInd w:val="0"/>
               <w:rPr>
                 <w:rFonts w:ascii="Calibri" w:hAnsi="Calibri" w:cs="Calibri"/>
-                <w:i/>
-                <w:iCs/>
-                <w:sz w:val="24"/>
-                <w:szCs w:val="24"/>
-              </w:rPr>
-            </w:pPr>
-            <w:r>
-              <w:rPr>
-                <w:rFonts w:ascii="Calibri" w:hAnsi="Calibri" w:cs="Calibri"/>
-                <w:i/>
-                <w:iCs/>
-                <w:sz w:val="24"/>
-                <w:szCs w:val="24"/>
-              </w:rPr>
-              <w:t>TODO</w:t>
-            </w:r>
+                <w:sz w:val="24"/>
+                <w:szCs w:val="24"/>
+              </w:rPr>
+            </w:pPr>
+            <w:r>
+              <w:rPr>
+                <w:rFonts w:ascii="Calibri" w:hAnsi="Calibri" w:cs="Calibri"/>
+                <w:sz w:val="24"/>
+                <w:szCs w:val="24"/>
+              </w:rPr>
+              <w:t>The title has been changed</w:t>
+            </w:r>
+          </w:p>
+        </w:tc>
+      </w:tr>
+      <w:tr>
+        <w:tc>
+          <w:tcPr>
+            <w:tcW w:w="6768" w:type="dxa"/>
+          </w:tcPr>
+          <w:p>
+            <w:pPr>
+              <w:autoSpaceDE w:val="0"/>
+              <w:autoSpaceDN w:val="0"/>
+              <w:adjustRightInd w:val="0"/>
+            </w:pPr>
+            <w:r>
+              <w:t>I may suggest sticking with the term “tours” because visual method has a few meanings: visualization (the same) and animation (not the same).</w:t>
+            </w:r>
+          </w:p>
+        </w:tc>
+        <w:tc>
+          <w:tcPr>
+            <w:tcW w:w="4032" w:type="dxa"/>
+          </w:tcPr>
+          <w:p>
+            <w:pPr>
+              <w:autoSpaceDE w:val="0"/>
+              <w:autoSpaceDN w:val="0"/>
+              <w:adjustRightInd w:val="0"/>
+              <w:rPr>
+                <w:rFonts w:ascii="Calibri" w:hAnsi="Calibri" w:cs="Calibri"/>
+                <w:sz w:val="24"/>
+                <w:szCs w:val="24"/>
+              </w:rPr>
+            </w:pPr>
+            <w:r>
+              <w:rPr>
+                <w:rFonts w:ascii="Calibri" w:hAnsi="Calibri" w:cs="Calibri"/>
+                <w:sz w:val="24"/>
+                <w:szCs w:val="24"/>
+              </w:rPr>
+              <w:t>PCA is not a tour, so the encompassing term is visual method.</w:t>
+            </w:r>
+          </w:p>
+        </w:tc>
+      </w:tr>
+      <w:tr>
+        <w:tc>
+          <w:tcPr>
+            <w:tcW w:w="6768" w:type="dxa"/>
+          </w:tcPr>
+          <w:p>
+            <w:pPr>
+              <w:autoSpaceDE w:val="0"/>
+              <w:autoSpaceDN w:val="0"/>
+              <w:adjustRightInd w:val="0"/>
+            </w:pPr>
+            <w:r>
+              <w:t>It is usually a good thing to submit code for review. However, please also prepare a README file to convey how the repo is organized.</w:t>
+            </w:r>
+          </w:p>
+        </w:tc>
+        <w:tc>
+          <w:tcPr>
+            <w:tcW w:w="4032" w:type="dxa"/>
+          </w:tcPr>
+          <w:p>
+            <w:pPr>
+              <w:autoSpaceDE w:val="0"/>
+              <w:autoSpaceDN w:val="0"/>
+              <w:adjustRightInd w:val="0"/>
+              <w:rPr>
+                <w:rFonts w:ascii="Calibri" w:hAnsi="Calibri" w:cs="Calibri"/>
+                <w:sz w:val="24"/>
+                <w:szCs w:val="24"/>
+              </w:rPr>
+            </w:pPr>
+            <w:r>
+              <w:rPr>
+                <w:rFonts w:ascii="Calibri" w:hAnsi="Calibri" w:cs="Calibri"/>
+                <w:sz w:val="24"/>
+                <w:szCs w:val="24"/>
+              </w:rPr>
+              <w:t>A README file has been added to explain the repository organization.</w:t>
+            </w:r>
+          </w:p>
+        </w:tc>
+      </w:tr>
+      <w:tr>
+        <w:tc>
+          <w:tcPr>
+            <w:tcW w:w="6768" w:type="dxa"/>
+          </w:tcPr>
+          <w:p>
+            <w:pPr>
+              <w:autoSpaceDE w:val="0"/>
+              <w:autoSpaceDN w:val="0"/>
+              <w:adjustRightInd w:val="0"/>
+            </w:pPr>
+            <w:r>
+              <w:t>I didn’t find participant data in the repo, or it is hidden deeply.</w:t>
+            </w:r>
+          </w:p>
+        </w:tc>
+        <w:tc>
+          <w:tcPr>
+            <w:tcW w:w="4032" w:type="dxa"/>
+          </w:tcPr>
+          <w:p>
+            <w:pPr>
+              <w:autoSpaceDE w:val="0"/>
+              <w:autoSpaceDN w:val="0"/>
+              <w:adjustRightInd w:val="0"/>
+              <w:rPr>
+                <w:rFonts w:ascii="Calibri" w:hAnsi="Calibri" w:cs="Calibri"/>
+                <w:sz w:val="24"/>
+                <w:szCs w:val="24"/>
+              </w:rPr>
+            </w:pPr>
+            <w:r>
+              <w:rPr>
+                <w:rFonts w:ascii="Calibri" w:hAnsi="Calibri" w:cs="Calibri"/>
+                <w:sz w:val="24"/>
+                <w:szCs w:val="24"/>
+              </w:rPr>
+              <w:t>It’s in the data folders.</w:t>
+            </w:r>
+          </w:p>
+        </w:tc>
+      </w:tr>
+      <w:tr>
+        <w:tc>
+          <w:tcPr>
+            <w:tcW w:w="6768" w:type="dxa"/>
+          </w:tcPr>
+          <w:p>
+            <w:pPr>
+              <w:autoSpaceDE w:val="0"/>
+              <w:autoSpaceDN w:val="0"/>
+              <w:adjustRightInd w:val="0"/>
+            </w:pPr>
+            <w:r>
+              <w:t>I am still skeptical about the use of Prolific participants. If their degrees are not in a related field, then the claims of how they represent the target users (data analysts, scientists, etc.) are questionable.</w:t>
+            </w:r>
+          </w:p>
+        </w:tc>
+        <w:tc>
+          <w:tcPr>
+            <w:tcW w:w="4032" w:type="dxa"/>
+          </w:tcPr>
+          <w:p>
+            <w:pPr>
+              <w:autoSpaceDE w:val="0"/>
+              <w:autoSpaceDN w:val="0"/>
+              <w:adjustRightInd w:val="0"/>
+              <w:rPr>
+                <w:rFonts w:ascii="Calibri" w:hAnsi="Calibri" w:cs="Calibri"/>
+                <w:sz w:val="24"/>
+                <w:szCs w:val="24"/>
+              </w:rPr>
+            </w:pPr>
+            <w:r>
+              <w:rPr>
+                <w:rFonts w:ascii="Calibri" w:hAnsi="Calibri" w:cs="Calibri"/>
+                <w:sz w:val="24"/>
+                <w:szCs w:val="24"/>
+              </w:rPr>
+              <w:t>This is a limitation and has been emphasized, though it would be difficult to source 108 experts or participants in a related field.</w:t>
+            </w:r>
+          </w:p>
+        </w:tc>
+      </w:tr>
+      <w:tr>
+        <w:tc>
+          <w:tcPr>
+            <w:tcW w:w="6768" w:type="dxa"/>
+          </w:tcPr>
+          <w:p>
+            <w:pPr>
+              <w:autoSpaceDE w:val="0"/>
+              <w:autoSpaceDN w:val="0"/>
+              <w:adjustRightInd w:val="0"/>
+            </w:pPr>
+            <w:r>
+              <w:t>As the manuscript states, PCA preserves variable variance but not clusters (e.g., not like t-SNE), is there a justification for using PCA for this task? I may have missed it. Such a justification should be more explicit.</w:t>
+            </w:r>
+          </w:p>
+        </w:tc>
+        <w:tc>
+          <w:tcPr>
+            <w:tcW w:w="4032" w:type="dxa"/>
+          </w:tcPr>
+          <w:p>
+            <w:pPr>
+              <w:autoSpaceDE w:val="0"/>
+              <w:autoSpaceDN w:val="0"/>
+              <w:adjustRightInd w:val="0"/>
+              <w:rPr>
+                <w:rFonts w:ascii="Calibri" w:hAnsi="Calibri" w:cs="Calibri"/>
+                <w:sz w:val="24"/>
+                <w:szCs w:val="24"/>
+              </w:rPr>
+            </w:pPr>
+            <w:r>
+              <w:rPr>
+                <w:rFonts w:ascii="Calibri" w:hAnsi="Calibri" w:cs="Calibri"/>
+                <w:sz w:val="24"/>
+                <w:szCs w:val="24"/>
+              </w:rPr>
+              <w:t xml:space="preserve">Because it’s a linear method (unlike </w:t>
+            </w:r>
+            <w:proofErr w:type="spellStart"/>
+            <w:r>
+              <w:rPr>
+                <w:rFonts w:ascii="Calibri" w:hAnsi="Calibri" w:cs="Calibri"/>
+                <w:sz w:val="24"/>
+                <w:szCs w:val="24"/>
+              </w:rPr>
+              <w:t>tsne</w:t>
+            </w:r>
+            <w:proofErr w:type="spellEnd"/>
+            <w:r>
+              <w:rPr>
+                <w:rFonts w:ascii="Calibri" w:hAnsi="Calibri" w:cs="Calibri"/>
+                <w:sz w:val="24"/>
+                <w:szCs w:val="24"/>
+              </w:rPr>
+              <w:t>), This has been pointed out, but will re-emphasize.</w:t>
+            </w:r>
+          </w:p>
+        </w:tc>
+      </w:tr>
+      <w:tr>
+        <w:tc>
+          <w:tcPr>
+            <w:tcW w:w="6768" w:type="dxa"/>
+          </w:tcPr>
+          <w:p>
+            <w:pPr>
+              <w:autoSpaceDE w:val="0"/>
+              <w:autoSpaceDN w:val="0"/>
+              <w:adjustRightInd w:val="0"/>
+            </w:pPr>
+            <w:r>
+              <w:t>The manuscript may not be using the correct Latex template. Please double check TVCG’s guideline on formatting and I think the header should be \</w:t>
+            </w:r>
+            <w:proofErr w:type="spellStart"/>
+            <w:r>
+              <w:t>documentclass</w:t>
+            </w:r>
+            <w:proofErr w:type="spellEnd"/>
+            <w:r>
+              <w:t>[10</w:t>
+            </w:r>
+            <w:proofErr w:type="gramStart"/>
+            <w:r>
+              <w:t>pt,journal</w:t>
+            </w:r>
+            <w:proofErr w:type="gramEnd"/>
+            <w:r>
+              <w:t>,compsoc]{</w:t>
+            </w:r>
+            <w:proofErr w:type="spellStart"/>
+            <w:r>
+              <w:t>IEEEtran</w:t>
+            </w:r>
+            <w:proofErr w:type="spellEnd"/>
+            <w:r>
+              <w:t>}.</w:t>
+            </w:r>
+          </w:p>
+        </w:tc>
+        <w:tc>
+          <w:tcPr>
+            <w:tcW w:w="4032" w:type="dxa"/>
+          </w:tcPr>
+          <w:p>
+            <w:pPr>
+              <w:autoSpaceDE w:val="0"/>
+              <w:autoSpaceDN w:val="0"/>
+              <w:adjustRightInd w:val="0"/>
+              <w:rPr>
+                <w:rFonts w:ascii="Calibri" w:hAnsi="Calibri" w:cs="Calibri"/>
+                <w:sz w:val="24"/>
+                <w:szCs w:val="24"/>
+              </w:rPr>
+            </w:pPr>
+            <w:r>
+              <w:rPr>
+                <w:rFonts w:ascii="Calibri" w:hAnsi="Calibri" w:cs="Calibri"/>
+                <w:sz w:val="24"/>
+                <w:szCs w:val="24"/>
+              </w:rPr>
+              <w:t>Done, thank you.</w:t>
+            </w:r>
+          </w:p>
+        </w:tc>
+      </w:tr>
+      <w:tr>
+        <w:tc>
+          <w:tcPr>
+            <w:tcW w:w="6768" w:type="dxa"/>
+          </w:tcPr>
+          <w:p>
+            <w:pPr>
+              <w:autoSpaceDE w:val="0"/>
+              <w:autoSpaceDN w:val="0"/>
+              <w:adjustRightInd w:val="0"/>
+            </w:pPr>
+          </w:p>
+        </w:tc>
+        <w:tc>
+          <w:tcPr>
+            <w:tcW w:w="4032" w:type="dxa"/>
+          </w:tcPr>
+          <w:p>
+            <w:pPr>
+              <w:autoSpaceDE w:val="0"/>
+              <w:autoSpaceDN w:val="0"/>
+              <w:adjustRightInd w:val="0"/>
+              <w:rPr>
+                <w:rFonts w:ascii="Calibri" w:hAnsi="Calibri" w:cs="Calibri"/>
+                <w:sz w:val="24"/>
+                <w:szCs w:val="24"/>
+              </w:rPr>
+            </w:pPr>
+          </w:p>
+        </w:tc>
+      </w:tr>
+      <w:tr>
+        <w:tc>
+          <w:tcPr>
+            <w:tcW w:w="6768" w:type="dxa"/>
+          </w:tcPr>
+          <w:p>
+            <w:pPr>
+              <w:autoSpaceDE w:val="0"/>
+              <w:autoSpaceDN w:val="0"/>
+              <w:adjustRightInd w:val="0"/>
+            </w:pPr>
+          </w:p>
+        </w:tc>
+        <w:tc>
+          <w:tcPr>
+            <w:tcW w:w="4032" w:type="dxa"/>
+          </w:tcPr>
+          <w:p>
+            <w:pPr>
+              <w:autoSpaceDE w:val="0"/>
+              <w:autoSpaceDN w:val="0"/>
+              <w:adjustRightInd w:val="0"/>
+              <w:rPr>
+                <w:rFonts w:ascii="Calibri" w:hAnsi="Calibri" w:cs="Calibri"/>
+                <w:sz w:val="24"/>
+                <w:szCs w:val="24"/>
+              </w:rPr>
+            </w:pPr>
+          </w:p>
+        </w:tc>
+      </w:tr>
+      <w:tr>
+        <w:tc>
+          <w:tcPr>
+            <w:tcW w:w="6768" w:type="dxa"/>
+          </w:tcPr>
+          <w:p>
+            <w:pPr>
+              <w:autoSpaceDE w:val="0"/>
+              <w:autoSpaceDN w:val="0"/>
+              <w:adjustRightInd w:val="0"/>
+            </w:pPr>
+          </w:p>
+        </w:tc>
+        <w:tc>
+          <w:tcPr>
+            <w:tcW w:w="4032" w:type="dxa"/>
+          </w:tcPr>
+          <w:p>
+            <w:pPr>
+              <w:autoSpaceDE w:val="0"/>
+              <w:autoSpaceDN w:val="0"/>
+              <w:adjustRightInd w:val="0"/>
+              <w:rPr>
+                <w:rFonts w:ascii="Calibri" w:hAnsi="Calibri" w:cs="Calibri"/>
+                <w:sz w:val="24"/>
+                <w:szCs w:val="24"/>
+              </w:rPr>
+            </w:pPr>
           </w:p>
         </w:tc>
       </w:tr>
     </w:tbl>
     <w:p/>
-    <w:p/>
-    <w:p>
-      <w:pPr>
-        <w:pBdr>
-          <w:bottom w:val="single" w:sz="4" w:space="1" w:color="auto"/>
-        </w:pBdr>
-      </w:pPr>
-    </w:p>
-    <w:p/>
     <w:p>
       <w:r>
-        <w:lastRenderedPageBreak/>
         <w:t>Nicholas Spyrison</w:t>
       </w:r>
     </w:p>
@@ -3525,7 +4337,23 @@
 
 <file path=word/comments.xml><?xml version="1.0" encoding="utf-8"?>
 <w:comments xmlns:wpc="http://schemas.microsoft.com/office/word/2010/wordprocessingCanvas" xmlns:cx="http://schemas.microsoft.com/office/drawing/2014/chartex" xmlns:cx1="http://schemas.microsoft.com/office/drawing/2015/9/8/chartex" xmlns:cx2="http://schemas.microsoft.com/office/drawing/2015/10/21/chartex" xmlns:cx3="http://schemas.microsoft.com/office/drawing/2016/5/9/chartex" xmlns:cx4="http://schemas.microsoft.com/office/drawing/2016/5/10/chartex" xmlns:cx5="http://schemas.microsoft.com/office/drawing/2016/5/11/chartex" xmlns:cx6="http://schemas.microsoft.com/office/drawing/2016/5/12/chartex" xmlns:cx7="http://schemas.microsoft.com/office/drawing/2016/5/13/chartex" xmlns:cx8="http://schemas.microsoft.com/office/drawing/2016/5/14/chartex" xmlns:mc="http://schemas.openxmlformats.org/markup-compatibility/2006" xmlns:aink="http://schemas.microsoft.com/office/drawing/2016/ink" xmlns:am3d="http://schemas.microsoft.com/office/drawing/2017/model3d" xmlns:o="urn:schemas-microsoft-com:office:office" xmlns:oel="http://schemas.microsoft.com/office/2019/extlst" xmlns:r="http://schemas.openxmlformats.org/officeDocument/2006/relationships" xmlns:m="http://schemas.openxmlformats.org/officeDocument/2006/math" xmlns:v="urn:schemas-microsoft-com:vml" xmlns:wp14="http://schemas.microsoft.com/office/word/2010/wordprocessingDrawing" xmlns:wp="http://schemas.openxmlformats.org/drawingml/2006/wordprocessingDrawing" xmlns:w10="urn:schemas-microsoft-com:office:word" xmlns:w="http://schemas.openxmlformats.org/wordprocessingml/2006/main" xmlns:w14="http://schemas.microsoft.com/office/word/2010/wordml" xmlns:w15="http://schemas.microsoft.com/office/word/2012/wordml" xmlns:w16cex="http://schemas.microsoft.com/office/word/2018/wordml/cex" xmlns:w16cid="http://schemas.microsoft.com/office/word/2016/wordml/cid" xmlns:w16="http://schemas.microsoft.com/office/word/2018/wordml" xmlns:w16sdtdh="http://schemas.microsoft.com/office/word/2020/wordml/sdtdatahash" xmlns:w16se="http://schemas.microsoft.com/office/word/2015/wordml/symex" xmlns:wpg="http://schemas.microsoft.com/office/word/2010/wordprocessingGroup" xmlns:wpi="http://schemas.microsoft.com/office/word/2010/wordprocessingInk" xmlns:wne="http://schemas.microsoft.com/office/word/2006/wordml" xmlns:wps="http://schemas.microsoft.com/office/word/2010/wordprocessingShape" mc:Ignorable="w14 w15 w16se w16cid w16 w16cex w16sdtdh wp14">
-  <w:comment w:id="0" w:author="Nick Spyrison" w:date="2022-11-28T18:10:00Z" w:initials="NS">
+  <w:comment w:id="0" w:author="Nick Spyrison" w:date="2022-12-09T16:42:00Z" w:initials="NS">
+    <w:p>
+      <w:pPr>
+        <w:pStyle w:val="CommentText"/>
+      </w:pPr>
+      <w:r>
+        <w:rPr>
+          <w:rStyle w:val="CommentReference"/>
+        </w:rPr>
+        <w:annotationRef/>
+      </w:r>
+      <w:r>
+        <w:t>Emailed Megan, 09 Dec.</w:t>
+      </w:r>
+    </w:p>
+  </w:comment>
+  <w:comment w:id="1" w:author="Nick Spyrison" w:date="2022-11-28T18:10:00Z" w:initials="NS">
     <w:p>
       <w:pPr>
         <w:pStyle w:val="CommentText"/>
@@ -3541,24 +4369,46 @@
       </w:r>
     </w:p>
   </w:comment>
+  <w:comment w:id="2" w:author="Nick Spyrison" w:date="2022-12-12T12:11:00Z" w:initials="NS">
+    <w:p>
+      <w:pPr>
+        <w:pStyle w:val="CommentText"/>
+      </w:pPr>
+      <w:r>
+        <w:rPr>
+          <w:rStyle w:val="CommentReference"/>
+        </w:rPr>
+        <w:annotationRef/>
+      </w:r>
+      <w:r>
+        <w:t>Kim is supposed to look into these, I am not hopeful</w:t>
+      </w:r>
+    </w:p>
+  </w:comment>
 </w:comments>
 </file>
 
 <file path=word/commentsExtended.xml><?xml version="1.0" encoding="utf-8"?>
 <w15:commentsEx xmlns:wpc="http://schemas.microsoft.com/office/word/2010/wordprocessingCanvas" xmlns:cx="http://schemas.microsoft.com/office/drawing/2014/chartex" xmlns:cx1="http://schemas.microsoft.com/office/drawing/2015/9/8/chartex" xmlns:cx2="http://schemas.microsoft.com/office/drawing/2015/10/21/chartex" xmlns:cx3="http://schemas.microsoft.com/office/drawing/2016/5/9/chartex" xmlns:cx4="http://schemas.microsoft.com/office/drawing/2016/5/10/chartex" xmlns:cx5="http://schemas.microsoft.com/office/drawing/2016/5/11/chartex" xmlns:cx6="http://schemas.microsoft.com/office/drawing/2016/5/12/chartex" xmlns:cx7="http://schemas.microsoft.com/office/drawing/2016/5/13/chartex" xmlns:cx8="http://schemas.microsoft.com/office/drawing/2016/5/14/chartex" xmlns:mc="http://schemas.openxmlformats.org/markup-compatibility/2006" xmlns:aink="http://schemas.microsoft.com/office/drawing/2016/ink" xmlns:am3d="http://schemas.microsoft.com/office/drawing/2017/model3d" xmlns:o="urn:schemas-microsoft-com:office:office" xmlns:oel="http://schemas.microsoft.com/office/2019/extlst" xmlns:r="http://schemas.openxmlformats.org/officeDocument/2006/relationships" xmlns:m="http://schemas.openxmlformats.org/officeDocument/2006/math" xmlns:v="urn:schemas-microsoft-com:vml" xmlns:wp14="http://schemas.microsoft.com/office/word/2010/wordprocessingDrawing" xmlns:wp="http://schemas.openxmlformats.org/drawingml/2006/wordprocessingDrawing" xmlns:w10="urn:schemas-microsoft-com:office:word" xmlns:w="http://schemas.openxmlformats.org/wordprocessingml/2006/main" xmlns:w14="http://schemas.microsoft.com/office/word/2010/wordml" xmlns:w15="http://schemas.microsoft.com/office/word/2012/wordml" xmlns:w16cex="http://schemas.microsoft.com/office/word/2018/wordml/cex" xmlns:w16cid="http://schemas.microsoft.com/office/word/2016/wordml/cid" xmlns:w16="http://schemas.microsoft.com/office/word/2018/wordml" xmlns:w16sdtdh="http://schemas.microsoft.com/office/word/2020/wordml/sdtdatahash" xmlns:w16se="http://schemas.microsoft.com/office/word/2015/wordml/symex" xmlns:wpg="http://schemas.microsoft.com/office/word/2010/wordprocessingGroup" xmlns:wpi="http://schemas.microsoft.com/office/word/2010/wordprocessingInk" xmlns:wne="http://schemas.microsoft.com/office/word/2006/wordml" xmlns:wps="http://schemas.microsoft.com/office/word/2010/wordprocessingShape" mc:Ignorable="w14 w15 w16se w16cid w16 w16cex w16sdtdh wp14">
+  <w15:commentEx w15:paraId="15A8B580" w15:done="0"/>
   <w15:commentEx w15:paraId="1824E4DC" w15:done="0"/>
+  <w15:commentEx w15:paraId="7D05CC14" w15:done="0"/>
 </w15:commentsEx>
 </file>
 
 <file path=word/commentsExtensible.xml><?xml version="1.0" encoding="utf-8"?>
 <w16cex:commentsExtensible xmlns:wpc="http://schemas.microsoft.com/office/word/2010/wordprocessingCanvas" xmlns:cx="http://schemas.microsoft.com/office/drawing/2014/chartex" xmlns:cx1="http://schemas.microsoft.com/office/drawing/2015/9/8/chartex" xmlns:cx2="http://schemas.microsoft.com/office/drawing/2015/10/21/chartex" xmlns:cx3="http://schemas.microsoft.com/office/drawing/2016/5/9/chartex" xmlns:cx4="http://schemas.microsoft.com/office/drawing/2016/5/10/chartex" xmlns:cx5="http://schemas.microsoft.com/office/drawing/2016/5/11/chartex" xmlns:cx6="http://schemas.microsoft.com/office/drawing/2016/5/12/chartex" xmlns:cx7="http://schemas.microsoft.com/office/drawing/2016/5/13/chartex" xmlns:cx8="http://schemas.microsoft.com/office/drawing/2016/5/14/chartex" xmlns:mc="http://schemas.openxmlformats.org/markup-compatibility/2006" xmlns:aink="http://schemas.microsoft.com/office/drawing/2016/ink" xmlns:am3d="http://schemas.microsoft.com/office/drawing/2017/model3d" xmlns:o="urn:schemas-microsoft-com:office:office" xmlns:oel="http://schemas.microsoft.com/office/2019/extlst" xmlns:r="http://schemas.openxmlformats.org/officeDocument/2006/relationships" xmlns:m="http://schemas.openxmlformats.org/officeDocument/2006/math" xmlns:v="urn:schemas-microsoft-com:vml" xmlns:wp14="http://schemas.microsoft.com/office/word/2010/wordprocessingDrawing" xmlns:wp="http://schemas.openxmlformats.org/drawingml/2006/wordprocessingDrawing" xmlns:w10="urn:schemas-microsoft-com:office:word" xmlns:w="http://schemas.openxmlformats.org/wordprocessingml/2006/main" xmlns:w14="http://schemas.microsoft.com/office/word/2010/wordml" xmlns:w15="http://schemas.microsoft.com/office/word/2012/wordml" xmlns:w16cex="http://schemas.microsoft.com/office/word/2018/wordml/cex" xmlns:w16cid="http://schemas.microsoft.com/office/word/2016/wordml/cid" xmlns:w16="http://schemas.microsoft.com/office/word/2018/wordml" xmlns:w16sdtdh="http://schemas.microsoft.com/office/word/2020/wordml/sdtdatahash" xmlns:w16se="http://schemas.microsoft.com/office/word/2015/wordml/symex" xmlns:wpg="http://schemas.microsoft.com/office/word/2010/wordprocessingGroup" xmlns:wpi="http://schemas.microsoft.com/office/word/2010/wordprocessingInk" xmlns:wne="http://schemas.microsoft.com/office/word/2006/wordml" xmlns:wps="http://schemas.microsoft.com/office/word/2010/wordprocessingShape" mc:Ignorable="w14 w15 w16se w16cid w16 w16cex w16sdtdh wp14">
+  <w16cex:commentExtensible w16cex:durableId="273DE3F3" w16cex:dateUtc="2022-12-09T23:42:00Z"/>
   <w16cex:commentExtensible w16cex:durableId="272F7806" w16cex:dateUtc="2022-11-29T01:10:00Z"/>
+  <w16cex:commentExtensible w16cex:durableId="274198E8" w16cex:dateUtc="2022-12-12T19:11:00Z"/>
 </w16cex:commentsExtensible>
 </file>
 
 <file path=word/commentsIds.xml><?xml version="1.0" encoding="utf-8"?>
 <w16cid:commentsIds xmlns:wpc="http://schemas.microsoft.com/office/word/2010/wordprocessingCanvas" xmlns:cx="http://schemas.microsoft.com/office/drawing/2014/chartex" xmlns:cx1="http://schemas.microsoft.com/office/drawing/2015/9/8/chartex" xmlns:cx2="http://schemas.microsoft.com/office/drawing/2015/10/21/chartex" xmlns:cx3="http://schemas.microsoft.com/office/drawing/2016/5/9/chartex" xmlns:cx4="http://schemas.microsoft.com/office/drawing/2016/5/10/chartex" xmlns:cx5="http://schemas.microsoft.com/office/drawing/2016/5/11/chartex" xmlns:cx6="http://schemas.microsoft.com/office/drawing/2016/5/12/chartex" xmlns:cx7="http://schemas.microsoft.com/office/drawing/2016/5/13/chartex" xmlns:cx8="http://schemas.microsoft.com/office/drawing/2016/5/14/chartex" xmlns:mc="http://schemas.openxmlformats.org/markup-compatibility/2006" xmlns:aink="http://schemas.microsoft.com/office/drawing/2016/ink" xmlns:am3d="http://schemas.microsoft.com/office/drawing/2017/model3d" xmlns:o="urn:schemas-microsoft-com:office:office" xmlns:oel="http://schemas.microsoft.com/office/2019/extlst" xmlns:r="http://schemas.openxmlformats.org/officeDocument/2006/relationships" xmlns:m="http://schemas.openxmlformats.org/officeDocument/2006/math" xmlns:v="urn:schemas-microsoft-com:vml" xmlns:wp14="http://schemas.microsoft.com/office/word/2010/wordprocessingDrawing" xmlns:wp="http://schemas.openxmlformats.org/drawingml/2006/wordprocessingDrawing" xmlns:w10="urn:schemas-microsoft-com:office:word" xmlns:w="http://schemas.openxmlformats.org/wordprocessingml/2006/main" xmlns:w14="http://schemas.microsoft.com/office/word/2010/wordml" xmlns:w15="http://schemas.microsoft.com/office/word/2012/wordml" xmlns:w16cex="http://schemas.microsoft.com/office/word/2018/wordml/cex" xmlns:w16cid="http://schemas.microsoft.com/office/word/2016/wordml/cid" xmlns:w16="http://schemas.microsoft.com/office/word/2018/wordml" xmlns:w16sdtdh="http://schemas.microsoft.com/office/word/2020/wordml/sdtdatahash" xmlns:w16se="http://schemas.microsoft.com/office/word/2015/wordml/symex" xmlns:wpg="http://schemas.microsoft.com/office/word/2010/wordprocessingGroup" xmlns:wpi="http://schemas.microsoft.com/office/word/2010/wordprocessingInk" xmlns:wne="http://schemas.microsoft.com/office/word/2006/wordml" xmlns:wps="http://schemas.microsoft.com/office/word/2010/wordprocessingShape" mc:Ignorable="w14 w15 w16se w16cid w16 w16cex w16sdtdh wp14">
+  <w16cid:commentId w16cid:paraId="15A8B580" w16cid:durableId="273DE3F3"/>
   <w16cid:commentId w16cid:paraId="1824E4DC" w16cid:durableId="272F7806"/>
+  <w16cid:commentId w16cid:paraId="7D05CC14" w16cid:durableId="274198E8"/>
 </w16cid:commentsIds>
 </file>
 

</xml_diff>

<commit_message>
init more recent tvcg template.
</commit_message>
<xml_diff>
--- a/paper/amendments_response.docx
+++ b/paper/amendments_response.docx
@@ -447,25 +447,7 @@
                 <w:sz w:val="24"/>
                 <w:szCs w:val="24"/>
               </w:rPr>
-              <w:t xml:space="preserve"> we wanted focus on the difference of the manual tour </w:t>
-            </w:r>
-            <w:proofErr w:type="gramStart"/>
-            <w:r>
-              <w:rPr>
-                <w:rFonts w:ascii="Calibri" w:hAnsi="Calibri" w:cs="Calibri"/>
-                <w:sz w:val="24"/>
-                <w:szCs w:val="24"/>
-              </w:rPr>
-              <w:t>In</w:t>
-            </w:r>
-            <w:proofErr w:type="gramEnd"/>
-            <w:r>
-              <w:rPr>
-                <w:rFonts w:ascii="Calibri" w:hAnsi="Calibri" w:cs="Calibri"/>
-                <w:sz w:val="24"/>
-                <w:szCs w:val="24"/>
-              </w:rPr>
-              <w:t xml:space="preserve"> relationship to its nearest neighbors. For this </w:t>
+              <w:t xml:space="preserve"> we wanted focus on the difference of the manual tour In relationship to its nearest neighbors. For this </w:t>
             </w:r>
             <w:r>
               <w:rPr>
@@ -1070,33 +1052,15 @@
                 <w:color w:val="222222"/>
                 <w:shd w:val="clear" w:color="auto" w:fill="FFFFFF"/>
               </w:rPr>
-              <w:t xml:space="preserve"> A1) The problem in dealing with the Grand Tour and the PCA Tour (aka Radial </w:t>
-            </w:r>
-            <w:proofErr w:type="gramStart"/>
-            <w:r>
-              <w:rPr>
-                <w:rFonts w:ascii="Arial" w:hAnsi="Arial" w:cs="Arial"/>
-                <w:color w:val="222222"/>
-                <w:shd w:val="clear" w:color="auto" w:fill="FFFFFF"/>
-              </w:rPr>
-              <w:t>Tour)</w:t>
-            </w:r>
-            <w:r>
-              <w:rPr>
-                <w:rFonts w:ascii="Arial" w:hAnsi="Arial" w:cs="Arial"/>
-                <w:color w:val="222222"/>
-                <w:shd w:val="clear" w:color="auto" w:fill="FFFFFF"/>
-              </w:rPr>
-              <w:t>[</w:t>
-            </w:r>
-            <w:proofErr w:type="gramEnd"/>
-            <w:r>
-              <w:rPr>
-                <w:rFonts w:ascii="Arial" w:hAnsi="Arial" w:cs="Arial"/>
-                <w:color w:val="222222"/>
-                <w:shd w:val="clear" w:color="auto" w:fill="FFFFFF"/>
-              </w:rPr>
-              <w:t>sic]</w:t>
+              <w:t> A1) The problem in dealing with the Grand Tour and the PCA Tour (aka Radial Tour)</w:t>
+            </w:r>
+            <w:r>
+              <w:rPr>
+                <w:rFonts w:ascii="Arial" w:hAnsi="Arial" w:cs="Arial"/>
+                <w:color w:val="222222"/>
+                <w:shd w:val="clear" w:color="auto" w:fill="FFFFFF"/>
+              </w:rPr>
+              <w:t>[sic]</w:t>
             </w:r>
             <w:r>
               <w:rPr>
@@ -1118,23 +1082,13 @@
                 <w:szCs w:val="24"/>
               </w:rPr>
             </w:pPr>
-            <w:proofErr w:type="gramStart"/>
-            <w:r>
-              <w:rPr>
-                <w:rFonts w:ascii="Arial" w:hAnsi="Arial" w:cs="Arial"/>
-                <w:color w:val="222222"/>
-                <w:shd w:val="clear" w:color="auto" w:fill="FFFFFF"/>
-              </w:rPr>
-              <w:t>i.e.</w:t>
-            </w:r>
-            <w:proofErr w:type="gramEnd"/>
-            <w:r>
-              <w:rPr>
-                <w:rFonts w:ascii="Arial" w:hAnsi="Arial" w:cs="Arial"/>
-                <w:color w:val="222222"/>
-                <w:shd w:val="clear" w:color="auto" w:fill="FFFFFF"/>
-              </w:rPr>
-              <w:t xml:space="preserve"> distance properties in the plots of the data vary across the tour, meaning the analysis is biased.</w:t>
+            <w:r>
+              <w:rPr>
+                <w:rFonts w:ascii="Arial" w:hAnsi="Arial" w:cs="Arial"/>
+                <w:color w:val="222222"/>
+                <w:shd w:val="clear" w:color="auto" w:fill="FFFFFF"/>
+              </w:rPr>
+              <w:t>i.e. distance properties in the plots of the data vary across the tour, meaning the analysis is biased.</w:t>
             </w:r>
             <w:r>
               <w:rPr>
@@ -1462,18 +1416,8 @@
                 <w:sz w:val="24"/>
                 <w:szCs w:val="24"/>
               </w:rPr>
-              <w:t xml:space="preserve"> </w:t>
-            </w:r>
-            <w:proofErr w:type="gramStart"/>
-            <w:r>
-              <w:rPr>
-                <w:rFonts w:ascii="Calibri" w:hAnsi="Calibri" w:cs="Calibri"/>
-                <w:sz w:val="24"/>
-                <w:szCs w:val="24"/>
-              </w:rPr>
-              <w:t>D</w:t>
-            </w:r>
-            <w:proofErr w:type="gramEnd"/>
+              <w:t xml:space="preserve"> D</w:t>
+            </w:r>
             <w:r>
               <w:rPr>
                 <w:rFonts w:ascii="Calibri" w:hAnsi="Calibri" w:cs="Calibri"/>
@@ -1877,25 +1821,7 @@
                 <w:color w:val="222222"/>
                 <w:shd w:val="clear" w:color="auto" w:fill="FFFFFF"/>
               </w:rPr>
-              <w:t xml:space="preserve"> topic that has already been well researched, </w:t>
-            </w:r>
-            <w:proofErr w:type="gramStart"/>
-            <w:r>
-              <w:rPr>
-                <w:rFonts w:ascii="Arial" w:hAnsi="Arial" w:cs="Arial"/>
-                <w:color w:val="222222"/>
-                <w:shd w:val="clear" w:color="auto" w:fill="FFFFFF"/>
-              </w:rPr>
-              <w:t>e.g.</w:t>
-            </w:r>
-            <w:proofErr w:type="gramEnd"/>
-            <w:r>
-              <w:rPr>
-                <w:rFonts w:ascii="Arial" w:hAnsi="Arial" w:cs="Arial"/>
-                <w:color w:val="222222"/>
-                <w:shd w:val="clear" w:color="auto" w:fill="FFFFFF"/>
-              </w:rPr>
-              <w:t xml:space="preserve"> in the papers [6] [7] [8], which is also not considered in the draft.</w:t>
+              <w:t> topic that has already been well researched, e.g. in the papers [6] [7] [8], which is also not considered in the draft.</w:t>
             </w:r>
             <w:r>
               <w:rPr>
@@ -2195,7 +2121,6 @@
               </w:rPr>
               <w:t xml:space="preserve"> wrong. In [2] is </w:t>
             </w:r>
-            <w:proofErr w:type="gramStart"/>
             <w:r>
               <w:rPr>
                 <w:rStyle w:val="il"/>
@@ -2205,7 +2130,6 @@
               </w:rPr>
               <w:t>a</w:t>
             </w:r>
-            <w:proofErr w:type="gramEnd"/>
             <w:r>
               <w:rPr>
                 <w:rFonts w:ascii="Arial" w:hAnsi="Arial" w:cs="Arial"/>
@@ -2341,25 +2265,7 @@
                 <w:color w:val="222222"/>
                 <w:shd w:val="clear" w:color="auto" w:fill="FFFFFF"/>
               </w:rPr>
-              <w:t>&gt; =&gt; P1. "</w:t>
-            </w:r>
-            <w:proofErr w:type="gramStart"/>
-            <w:r>
-              <w:rPr>
-                <w:rFonts w:ascii="Arial" w:hAnsi="Arial" w:cs="Arial"/>
-                <w:color w:val="222222"/>
-                <w:shd w:val="clear" w:color="auto" w:fill="FFFFFF"/>
-              </w:rPr>
-              <w:t>when</w:t>
-            </w:r>
-            <w:proofErr w:type="gramEnd"/>
-            <w:r>
-              <w:rPr>
-                <w:rFonts w:ascii="Arial" w:hAnsi="Arial" w:cs="Arial"/>
-                <w:color w:val="222222"/>
-                <w:shd w:val="clear" w:color="auto" w:fill="FFFFFF"/>
-              </w:rPr>
-              <w:t xml:space="preserve"> accompanied by </w:t>
+              <w:t>&gt; =&gt; P1. "when accompanied by </w:t>
             </w:r>
             <w:r>
               <w:rPr>
@@ -2629,25 +2535,7 @@
                 <w:color w:val="222222"/>
                 <w:shd w:val="clear" w:color="auto" w:fill="FFFFFF"/>
               </w:rPr>
-              <w:t> </w:t>
-            </w:r>
-            <w:proofErr w:type="gramStart"/>
-            <w:r>
-              <w:rPr>
-                <w:rFonts w:ascii="Arial" w:hAnsi="Arial" w:cs="Arial"/>
-                <w:color w:val="222222"/>
-                <w:shd w:val="clear" w:color="auto" w:fill="FFFFFF"/>
-              </w:rPr>
-              <w:t>biplot  (</w:t>
-            </w:r>
-            <w:proofErr w:type="gramEnd"/>
-            <w:r>
-              <w:rPr>
-                <w:rFonts w:ascii="Arial" w:hAnsi="Arial" w:cs="Arial"/>
-                <w:color w:val="222222"/>
-                <w:shd w:val="clear" w:color="auto" w:fill="FFFFFF"/>
-              </w:rPr>
-              <w:t>I...Unity Matrix). BTW: if you select </w:t>
+              <w:t> biplot  (I...Unity Matrix). BTW: if you select </w:t>
             </w:r>
             <w:r>
               <w:rPr>
@@ -3386,6 +3274,7 @@
               </w:rPr>
             </w:pPr>
             <w:commentRangeStart w:id="1"/>
+            <w:commentRangeStart w:id="2"/>
             <w:r>
               <w:rPr>
                 <w:rFonts w:ascii="Calibri" w:hAnsi="Calibri" w:cs="Calibri"/>
@@ -3416,6 +3305,13 @@
                 <w:rStyle w:val="CommentReference"/>
               </w:rPr>
               <w:commentReference w:id="1"/>
+            </w:r>
+            <w:commentRangeEnd w:id="2"/>
+            <w:r>
+              <w:rPr>
+                <w:rStyle w:val="CommentReference"/>
+              </w:rPr>
+              <w:commentReference w:id="2"/>
             </w:r>
             <w:r>
               <w:rPr>
@@ -3694,7 +3590,7 @@
                 <w:szCs w:val="24"/>
               </w:rPr>
             </w:pPr>
-            <w:commentRangeStart w:id="2"/>
+            <w:commentRangeStart w:id="3"/>
             <w:r>
               <w:rPr>
                 <w:rFonts w:ascii="Calibri" w:hAnsi="Calibri" w:cs="Calibri"/>
@@ -3705,12 +3601,12 @@
               </w:rPr>
               <w:t>TODO</w:t>
             </w:r>
-            <w:commentRangeEnd w:id="2"/>
+            <w:commentRangeEnd w:id="3"/>
             <w:r>
               <w:rPr>
                 <w:rStyle w:val="CommentReference"/>
               </w:rPr>
-              <w:commentReference w:id="2"/>
+              <w:commentReference w:id="3"/>
             </w:r>
           </w:p>
         </w:tc>
@@ -3878,13 +3774,7 @@
               <w:adjustRightInd w:val="0"/>
             </w:pPr>
             <w:r>
-              <w:t>The title is long and awkward: “A Study on a User-Controlled Radial Tour for Variable Importance in High</w:t>
-            </w:r>
-            <w:r>
-              <w:t>-</w:t>
-            </w:r>
-            <w:r>
-              <w:t>Dimensional Data” or similar should be good enough.</w:t>
+              <w:t>The title is long and awkward: “A Study on a User-Controlled Radial Tour for Variable Importance in High-Dimensional Data” or similar should be good enough.</w:t>
             </w:r>
           </w:p>
         </w:tc>
@@ -4162,15 +4052,7 @@
             </w:r>
             <w:proofErr w:type="spellEnd"/>
             <w:r>
-              <w:t>[10</w:t>
-            </w:r>
-            <w:proofErr w:type="gramStart"/>
-            <w:r>
-              <w:t>pt,journal</w:t>
-            </w:r>
-            <w:proofErr w:type="gramEnd"/>
-            <w:r>
-              <w:t>,compsoc]{</w:t>
+              <w:t>[10pt,journal,compsoc]{</w:t>
             </w:r>
             <w:proofErr w:type="spellStart"/>
             <w:r>
@@ -4205,99 +4087,6 @@
               </w:rPr>
               <w:t>Done, thank you.</w:t>
             </w:r>
-          </w:p>
-        </w:tc>
-      </w:tr>
-      <w:tr>
-        <w:tc>
-          <w:tcPr>
-            <w:tcW w:w="6768" w:type="dxa"/>
-          </w:tcPr>
-          <w:p>
-            <w:pPr>
-              <w:autoSpaceDE w:val="0"/>
-              <w:autoSpaceDN w:val="0"/>
-              <w:adjustRightInd w:val="0"/>
-            </w:pPr>
-          </w:p>
-        </w:tc>
-        <w:tc>
-          <w:tcPr>
-            <w:tcW w:w="4032" w:type="dxa"/>
-          </w:tcPr>
-          <w:p>
-            <w:pPr>
-              <w:autoSpaceDE w:val="0"/>
-              <w:autoSpaceDN w:val="0"/>
-              <w:adjustRightInd w:val="0"/>
-              <w:rPr>
-                <w:rFonts w:ascii="Calibri" w:hAnsi="Calibri" w:cs="Calibri"/>
-                <w:sz w:val="24"/>
-                <w:szCs w:val="24"/>
-              </w:rPr>
-            </w:pPr>
-          </w:p>
-        </w:tc>
-      </w:tr>
-      <w:tr>
-        <w:tc>
-          <w:tcPr>
-            <w:tcW w:w="6768" w:type="dxa"/>
-          </w:tcPr>
-          <w:p>
-            <w:pPr>
-              <w:autoSpaceDE w:val="0"/>
-              <w:autoSpaceDN w:val="0"/>
-              <w:adjustRightInd w:val="0"/>
-            </w:pPr>
-          </w:p>
-        </w:tc>
-        <w:tc>
-          <w:tcPr>
-            <w:tcW w:w="4032" w:type="dxa"/>
-          </w:tcPr>
-          <w:p>
-            <w:pPr>
-              <w:autoSpaceDE w:val="0"/>
-              <w:autoSpaceDN w:val="0"/>
-              <w:adjustRightInd w:val="0"/>
-              <w:rPr>
-                <w:rFonts w:ascii="Calibri" w:hAnsi="Calibri" w:cs="Calibri"/>
-                <w:sz w:val="24"/>
-                <w:szCs w:val="24"/>
-              </w:rPr>
-            </w:pPr>
-          </w:p>
-        </w:tc>
-      </w:tr>
-      <w:tr>
-        <w:tc>
-          <w:tcPr>
-            <w:tcW w:w="6768" w:type="dxa"/>
-          </w:tcPr>
-          <w:p>
-            <w:pPr>
-              <w:autoSpaceDE w:val="0"/>
-              <w:autoSpaceDN w:val="0"/>
-              <w:adjustRightInd w:val="0"/>
-            </w:pPr>
-          </w:p>
-        </w:tc>
-        <w:tc>
-          <w:tcPr>
-            <w:tcW w:w="4032" w:type="dxa"/>
-          </w:tcPr>
-          <w:p>
-            <w:pPr>
-              <w:autoSpaceDE w:val="0"/>
-              <w:autoSpaceDN w:val="0"/>
-              <w:adjustRightInd w:val="0"/>
-              <w:rPr>
-                <w:rFonts w:ascii="Calibri" w:hAnsi="Calibri" w:cs="Calibri"/>
-                <w:sz w:val="24"/>
-                <w:szCs w:val="24"/>
-              </w:rPr>
-            </w:pPr>
           </w:p>
         </w:tc>
       </w:tr>
@@ -4369,7 +4158,20 @@
       </w:r>
     </w:p>
   </w:comment>
-  <w:comment w:id="2" w:author="Nick Spyrison" w:date="2022-12-12T12:11:00Z" w:initials="NS">
+  <w:comment w:id="2" w:author="Nick Spyrison" w:date="2022-12-16T09:11:00Z" w:initials="NS">
+    <w:p>
+      <w:pPr>
+        <w:pStyle w:val="CommentText"/>
+      </w:pPr>
+      <w:r>
+        <w:rPr>
+          <w:rStyle w:val="CommentReference"/>
+        </w:rPr>
+        <w:annotationRef/>
+      </w:r>
+    </w:p>
+  </w:comment>
+  <w:comment w:id="3" w:author="Nick Spyrison" w:date="2022-12-12T12:11:00Z" w:initials="NS">
     <w:p>
       <w:pPr>
         <w:pStyle w:val="CommentText"/>
@@ -4392,6 +4194,7 @@
 <w15:commentsEx xmlns:wpc="http://schemas.microsoft.com/office/word/2010/wordprocessingCanvas" xmlns:cx="http://schemas.microsoft.com/office/drawing/2014/chartex" xmlns:cx1="http://schemas.microsoft.com/office/drawing/2015/9/8/chartex" xmlns:cx2="http://schemas.microsoft.com/office/drawing/2015/10/21/chartex" xmlns:cx3="http://schemas.microsoft.com/office/drawing/2016/5/9/chartex" xmlns:cx4="http://schemas.microsoft.com/office/drawing/2016/5/10/chartex" xmlns:cx5="http://schemas.microsoft.com/office/drawing/2016/5/11/chartex" xmlns:cx6="http://schemas.microsoft.com/office/drawing/2016/5/12/chartex" xmlns:cx7="http://schemas.microsoft.com/office/drawing/2016/5/13/chartex" xmlns:cx8="http://schemas.microsoft.com/office/drawing/2016/5/14/chartex" xmlns:mc="http://schemas.openxmlformats.org/markup-compatibility/2006" xmlns:aink="http://schemas.microsoft.com/office/drawing/2016/ink" xmlns:am3d="http://schemas.microsoft.com/office/drawing/2017/model3d" xmlns:o="urn:schemas-microsoft-com:office:office" xmlns:oel="http://schemas.microsoft.com/office/2019/extlst" xmlns:r="http://schemas.openxmlformats.org/officeDocument/2006/relationships" xmlns:m="http://schemas.openxmlformats.org/officeDocument/2006/math" xmlns:v="urn:schemas-microsoft-com:vml" xmlns:wp14="http://schemas.microsoft.com/office/word/2010/wordprocessingDrawing" xmlns:wp="http://schemas.openxmlformats.org/drawingml/2006/wordprocessingDrawing" xmlns:w10="urn:schemas-microsoft-com:office:word" xmlns:w="http://schemas.openxmlformats.org/wordprocessingml/2006/main" xmlns:w14="http://schemas.microsoft.com/office/word/2010/wordml" xmlns:w15="http://schemas.microsoft.com/office/word/2012/wordml" xmlns:w16cex="http://schemas.microsoft.com/office/word/2018/wordml/cex" xmlns:w16cid="http://schemas.microsoft.com/office/word/2016/wordml/cid" xmlns:w16="http://schemas.microsoft.com/office/word/2018/wordml" xmlns:w16sdtdh="http://schemas.microsoft.com/office/word/2020/wordml/sdtdatahash" xmlns:w16se="http://schemas.microsoft.com/office/word/2015/wordml/symex" xmlns:wpg="http://schemas.microsoft.com/office/word/2010/wordprocessingGroup" xmlns:wpi="http://schemas.microsoft.com/office/word/2010/wordprocessingInk" xmlns:wne="http://schemas.microsoft.com/office/word/2006/wordml" xmlns:wps="http://schemas.microsoft.com/office/word/2010/wordprocessingShape" mc:Ignorable="w14 w15 w16se w16cid w16 w16cex w16sdtdh wp14">
   <w15:commentEx w15:paraId="15A8B580" w15:done="0"/>
   <w15:commentEx w15:paraId="1824E4DC" w15:done="0"/>
+  <w15:commentEx w15:paraId="794D7337" w15:paraIdParent="1824E4DC" w15:done="0"/>
   <w15:commentEx w15:paraId="7D05CC14" w15:done="0"/>
 </w15:commentsEx>
 </file>
@@ -4400,6 +4203,7 @@
 <w16cex:commentsExtensible xmlns:wpc="http://schemas.microsoft.com/office/word/2010/wordprocessingCanvas" xmlns:cx="http://schemas.microsoft.com/office/drawing/2014/chartex" xmlns:cx1="http://schemas.microsoft.com/office/drawing/2015/9/8/chartex" xmlns:cx2="http://schemas.microsoft.com/office/drawing/2015/10/21/chartex" xmlns:cx3="http://schemas.microsoft.com/office/drawing/2016/5/9/chartex" xmlns:cx4="http://schemas.microsoft.com/office/drawing/2016/5/10/chartex" xmlns:cx5="http://schemas.microsoft.com/office/drawing/2016/5/11/chartex" xmlns:cx6="http://schemas.microsoft.com/office/drawing/2016/5/12/chartex" xmlns:cx7="http://schemas.microsoft.com/office/drawing/2016/5/13/chartex" xmlns:cx8="http://schemas.microsoft.com/office/drawing/2016/5/14/chartex" xmlns:mc="http://schemas.openxmlformats.org/markup-compatibility/2006" xmlns:aink="http://schemas.microsoft.com/office/drawing/2016/ink" xmlns:am3d="http://schemas.microsoft.com/office/drawing/2017/model3d" xmlns:o="urn:schemas-microsoft-com:office:office" xmlns:oel="http://schemas.microsoft.com/office/2019/extlst" xmlns:r="http://schemas.openxmlformats.org/officeDocument/2006/relationships" xmlns:m="http://schemas.openxmlformats.org/officeDocument/2006/math" xmlns:v="urn:schemas-microsoft-com:vml" xmlns:wp14="http://schemas.microsoft.com/office/word/2010/wordprocessingDrawing" xmlns:wp="http://schemas.openxmlformats.org/drawingml/2006/wordprocessingDrawing" xmlns:w10="urn:schemas-microsoft-com:office:word" xmlns:w="http://schemas.openxmlformats.org/wordprocessingml/2006/main" xmlns:w14="http://schemas.microsoft.com/office/word/2010/wordml" xmlns:w15="http://schemas.microsoft.com/office/word/2012/wordml" xmlns:w16cex="http://schemas.microsoft.com/office/word/2018/wordml/cex" xmlns:w16cid="http://schemas.microsoft.com/office/word/2016/wordml/cid" xmlns:w16="http://schemas.microsoft.com/office/word/2018/wordml" xmlns:w16sdtdh="http://schemas.microsoft.com/office/word/2020/wordml/sdtdatahash" xmlns:w16se="http://schemas.microsoft.com/office/word/2015/wordml/symex" xmlns:wpg="http://schemas.microsoft.com/office/word/2010/wordprocessingGroup" xmlns:wpi="http://schemas.microsoft.com/office/word/2010/wordprocessingInk" xmlns:wne="http://schemas.microsoft.com/office/word/2006/wordml" xmlns:wps="http://schemas.microsoft.com/office/word/2010/wordprocessingShape" mc:Ignorable="w14 w15 w16se w16cid w16 w16cex w16sdtdh wp14">
   <w16cex:commentExtensible w16cex:durableId="273DE3F3" w16cex:dateUtc="2022-12-09T23:42:00Z"/>
   <w16cex:commentExtensible w16cex:durableId="272F7806" w16cex:dateUtc="2022-11-29T01:10:00Z"/>
+  <w16cex:commentExtensible w16cex:durableId="2746B4C4" w16cex:dateUtc="2022-12-16T16:11:00Z"/>
   <w16cex:commentExtensible w16cex:durableId="274198E8" w16cex:dateUtc="2022-12-12T19:11:00Z"/>
 </w16cex:commentsExtensible>
 </file>
@@ -4408,6 +4212,7 @@
 <w16cid:commentsIds xmlns:wpc="http://schemas.microsoft.com/office/word/2010/wordprocessingCanvas" xmlns:cx="http://schemas.microsoft.com/office/drawing/2014/chartex" xmlns:cx1="http://schemas.microsoft.com/office/drawing/2015/9/8/chartex" xmlns:cx2="http://schemas.microsoft.com/office/drawing/2015/10/21/chartex" xmlns:cx3="http://schemas.microsoft.com/office/drawing/2016/5/9/chartex" xmlns:cx4="http://schemas.microsoft.com/office/drawing/2016/5/10/chartex" xmlns:cx5="http://schemas.microsoft.com/office/drawing/2016/5/11/chartex" xmlns:cx6="http://schemas.microsoft.com/office/drawing/2016/5/12/chartex" xmlns:cx7="http://schemas.microsoft.com/office/drawing/2016/5/13/chartex" xmlns:cx8="http://schemas.microsoft.com/office/drawing/2016/5/14/chartex" xmlns:mc="http://schemas.openxmlformats.org/markup-compatibility/2006" xmlns:aink="http://schemas.microsoft.com/office/drawing/2016/ink" xmlns:am3d="http://schemas.microsoft.com/office/drawing/2017/model3d" xmlns:o="urn:schemas-microsoft-com:office:office" xmlns:oel="http://schemas.microsoft.com/office/2019/extlst" xmlns:r="http://schemas.openxmlformats.org/officeDocument/2006/relationships" xmlns:m="http://schemas.openxmlformats.org/officeDocument/2006/math" xmlns:v="urn:schemas-microsoft-com:vml" xmlns:wp14="http://schemas.microsoft.com/office/word/2010/wordprocessingDrawing" xmlns:wp="http://schemas.openxmlformats.org/drawingml/2006/wordprocessingDrawing" xmlns:w10="urn:schemas-microsoft-com:office:word" xmlns:w="http://schemas.openxmlformats.org/wordprocessingml/2006/main" xmlns:w14="http://schemas.microsoft.com/office/word/2010/wordml" xmlns:w15="http://schemas.microsoft.com/office/word/2012/wordml" xmlns:w16cex="http://schemas.microsoft.com/office/word/2018/wordml/cex" xmlns:w16cid="http://schemas.microsoft.com/office/word/2016/wordml/cid" xmlns:w16="http://schemas.microsoft.com/office/word/2018/wordml" xmlns:w16sdtdh="http://schemas.microsoft.com/office/word/2020/wordml/sdtdatahash" xmlns:w16se="http://schemas.microsoft.com/office/word/2015/wordml/symex" xmlns:wpg="http://schemas.microsoft.com/office/word/2010/wordprocessingGroup" xmlns:wpi="http://schemas.microsoft.com/office/word/2010/wordprocessingInk" xmlns:wne="http://schemas.microsoft.com/office/word/2006/wordml" xmlns:wps="http://schemas.microsoft.com/office/word/2010/wordprocessingShape" mc:Ignorable="w14 w15 w16se w16cid w16 w16cex w16sdtdh wp14">
   <w16cid:commentId w16cid:paraId="15A8B580" w16cid:durableId="273DE3F3"/>
   <w16cid:commentId w16cid:paraId="1824E4DC" w16cid:durableId="272F7806"/>
+  <w16cid:commentId w16cid:paraId="794D7337" w16cid:durableId="2746B4C4"/>
   <w16cid:commentId w16cid:paraId="7D05CC14" w16cid:durableId="274198E8"/>
 </w16cid:commentsIds>
 </file>

</xml_diff>

<commit_message>
All figures to mean and 95% CI, manual Tex conversion. Revise and resubmit tvcg and arxiv
</commit_message>
<xml_diff>
--- a/paper/amendments_response.docx
+++ b/paper/amendments_response.docx
@@ -202,25 +202,7 @@
                 <w:color w:val="222222"/>
                 <w:shd w:val="clear" w:color="auto" w:fill="FFFFFF"/>
               </w:rPr>
-              <w:t xml:space="preserve"> side note, it would be interesting to imagine how the </w:t>
-            </w:r>
-            <w:proofErr w:type="spellStart"/>
-            <w:r>
-              <w:rPr>
-                <w:rFonts w:ascii="Arial" w:hAnsi="Arial" w:cs="Arial"/>
-                <w:color w:val="222222"/>
-                <w:shd w:val="clear" w:color="auto" w:fill="FFFFFF"/>
-              </w:rPr>
-              <w:t>used</w:t>
-            </w:r>
-            <w:proofErr w:type="spellEnd"/>
-            <w:r>
-              <w:rPr>
-                <w:rFonts w:ascii="Arial" w:hAnsi="Arial" w:cs="Arial"/>
-                <w:color w:val="222222"/>
-                <w:shd w:val="clear" w:color="auto" w:fill="FFFFFF"/>
-              </w:rPr>
-              <w:t xml:space="preserve"> interface and biplot would look like with 100 dimensions, and how much time would </w:t>
+              <w:t> side note, it would be interesting to imagine how the used interface and biplot would look like with 100 dimensions, and how much time would </w:t>
             </w:r>
             <w:r>
               <w:rPr>
@@ -524,25 +506,7 @@
                 <w:color w:val="222222"/>
                 <w:shd w:val="clear" w:color="auto" w:fill="FFFFFF"/>
               </w:rPr>
-              <w:t xml:space="preserve">) and further surveys and original research contributions mentioned in the manuscript, I think the main topic is covered well. Still, I would like to note that approaches other than projections should be briefly acknowledged as potential options in Section II, e.g., glyphs or pixel-based techniques. I also think that the prior work discussing the challenges of crowdsourced evaluations for </w:t>
-            </w:r>
-            <w:proofErr w:type="spellStart"/>
-            <w:r>
-              <w:rPr>
-                <w:rFonts w:ascii="Arial" w:hAnsi="Arial" w:cs="Arial"/>
-                <w:color w:val="222222"/>
-                <w:shd w:val="clear" w:color="auto" w:fill="FFFFFF"/>
-              </w:rPr>
-              <w:t>InfoVis</w:t>
-            </w:r>
-            <w:proofErr w:type="spellEnd"/>
-            <w:r>
-              <w:rPr>
-                <w:rFonts w:ascii="Arial" w:hAnsi="Arial" w:cs="Arial"/>
-                <w:color w:val="222222"/>
-                <w:shd w:val="clear" w:color="auto" w:fill="FFFFFF"/>
-              </w:rPr>
-              <w:t xml:space="preserve"> is very much relevant to this work (e.g., </w:t>
+              <w:t>) and further surveys and original research contributions mentioned in the manuscript, I think the main topic is covered well. Still, I would like to note that approaches other than projections should be briefly acknowledged as potential options in Section II, e.g., glyphs or pixel-based techniques. I also think that the prior work discussing the challenges of crowdsourced evaluations for InfoVis is very much relevant to this work (e.g., </w:t>
             </w:r>
             <w:hyperlink r:id="rId4" w:tgtFrame="_blank" w:history="1">
               <w:r>
@@ -765,17 +729,13 @@
               <w:adjustRightInd w:val="0"/>
               <w:rPr>
                 <w:rFonts w:ascii="Calibri" w:hAnsi="Calibri" w:cs="Calibri"/>
-                <w:i/>
-                <w:iCs/>
-                <w:sz w:val="24"/>
-                <w:szCs w:val="24"/>
-              </w:rPr>
-            </w:pPr>
-            <w:r>
-              <w:rPr>
-                <w:rFonts w:ascii="Calibri" w:hAnsi="Calibri" w:cs="Calibri"/>
-                <w:i/>
-                <w:iCs/>
+                <w:sz w:val="24"/>
+                <w:szCs w:val="24"/>
+              </w:rPr>
+            </w:pPr>
+            <w:r>
+              <w:rPr>
+                <w:rFonts w:ascii="Calibri" w:hAnsi="Calibri" w:cs="Calibri"/>
                 <w:sz w:val="24"/>
                 <w:szCs w:val="24"/>
               </w:rPr>
@@ -1295,25 +1255,7 @@
                 <w:color w:val="222222"/>
                 <w:shd w:val="clear" w:color="auto" w:fill="FFFFFF"/>
               </w:rPr>
-              <w:t xml:space="preserve">but only grows linearly in the number of dimensions n. In concrete terms, exactly n/2-many projections are required to explore </w:t>
-            </w:r>
-            <w:proofErr w:type="spellStart"/>
-            <w:r>
-              <w:rPr>
-                <w:rFonts w:ascii="Arial" w:hAnsi="Arial" w:cs="Arial"/>
-                <w:color w:val="222222"/>
-                <w:shd w:val="clear" w:color="auto" w:fill="FFFFFF"/>
-              </w:rPr>
-              <w:t>nD</w:t>
-            </w:r>
-            <w:proofErr w:type="spellEnd"/>
-            <w:r>
-              <w:rPr>
-                <w:rFonts w:ascii="Arial" w:hAnsi="Arial" w:cs="Arial"/>
-                <w:color w:val="222222"/>
-                <w:shd w:val="clear" w:color="auto" w:fill="FFFFFF"/>
-              </w:rPr>
-              <w:t>.</w:t>
+              <w:t>but only grows linearly in the number of dimensions n. In concrete terms, exactly n/2-many projections are required to explore nD.</w:t>
             </w:r>
             <w:r>
               <w:rPr>
@@ -1424,6 +1366,14 @@
                 <w:sz w:val="24"/>
                 <w:szCs w:val="24"/>
               </w:rPr>
+              <w:t>,</w:t>
+            </w:r>
+            <w:r>
+              <w:rPr>
+                <w:rFonts w:ascii="Calibri" w:hAnsi="Calibri" w:cs="Calibri"/>
+                <w:sz w:val="24"/>
+                <w:szCs w:val="24"/>
+              </w:rPr>
               <w:t xml:space="preserve"> we have</w:t>
             </w:r>
             <w:r>
@@ -1442,18 +1392,6 @@
               </w:rPr>
               <w:t xml:space="preserve"> expounded on the discussion on view time and observing p-dimensions leading to poor scaling including reference to [2]. We also tie this discussion in with projection pursuit and note that the objective function is a subjective choice of the analyst, not a wholistic viewing of p-space.</w:t>
             </w:r>
-          </w:p>
-          <w:p>
-            <w:pPr>
-              <w:autoSpaceDE w:val="0"/>
-              <w:autoSpaceDN w:val="0"/>
-              <w:adjustRightInd w:val="0"/>
-              <w:rPr>
-                <w:rFonts w:ascii="Calibri" w:hAnsi="Calibri" w:cs="Calibri"/>
-                <w:sz w:val="24"/>
-                <w:szCs w:val="24"/>
-              </w:rPr>
-            </w:pPr>
           </w:p>
           <w:p>
             <w:pPr>
@@ -1563,7 +1501,14 @@
                 <w:color w:val="222222"/>
                 <w:shd w:val="clear" w:color="auto" w:fill="FFFFFF"/>
               </w:rPr>
-              <w:t xml:space="preserve"> problem with multivariate linear embeddings is that the </w:t>
+              <w:t> problem with multivariate linear embeddings is that the structures of the data visible in the embeddings depend on the configuration of the axes:</w:t>
+            </w:r>
+            <w:r>
+              <w:rPr>
+                <w:rFonts w:ascii="Arial" w:hAnsi="Arial" w:cs="Arial"/>
+                <w:color w:val="222222"/>
+              </w:rPr>
+              <w:br/>
             </w:r>
             <w:r>
               <w:rPr>
@@ -1572,21 +1517,6 @@
                 <w:shd w:val="clear" w:color="auto" w:fill="FFFFFF"/>
               </w:rPr>
               <w:lastRenderedPageBreak/>
-              <w:t>structures of the data visible in the embeddings depend on the configuration of the axes:</w:t>
-            </w:r>
-            <w:r>
-              <w:rPr>
-                <w:rFonts w:ascii="Arial" w:hAnsi="Arial" w:cs="Arial"/>
-                <w:color w:val="222222"/>
-              </w:rPr>
-              <w:br/>
-            </w:r>
-            <w:r>
-              <w:rPr>
-                <w:rFonts w:ascii="Arial" w:hAnsi="Arial" w:cs="Arial"/>
-                <w:color w:val="222222"/>
-                <w:shd w:val="clear" w:color="auto" w:fill="FFFFFF"/>
-              </w:rPr>
               <w:t>Both, the angle and the magnitude are relevant.</w:t>
             </w:r>
             <w:r>
@@ -1712,25 +1642,7 @@
                 <w:color w:val="222222"/>
                 <w:shd w:val="clear" w:color="auto" w:fill="FFFFFF"/>
               </w:rPr>
-              <w:t xml:space="preserve"> result, this method is fundamentally incapable to explore the structural space in the same way as the </w:t>
-            </w:r>
-            <w:proofErr w:type="spellStart"/>
-            <w:r>
-              <w:rPr>
-                <w:rFonts w:ascii="Arial" w:hAnsi="Arial" w:cs="Arial"/>
-                <w:color w:val="222222"/>
-                <w:shd w:val="clear" w:color="auto" w:fill="FFFFFF"/>
-              </w:rPr>
-              <w:t>Grantour</w:t>
-            </w:r>
-            <w:proofErr w:type="spellEnd"/>
-            <w:r>
-              <w:rPr>
-                <w:rFonts w:ascii="Arial" w:hAnsi="Arial" w:cs="Arial"/>
-                <w:color w:val="222222"/>
-                <w:shd w:val="clear" w:color="auto" w:fill="FFFFFF"/>
-              </w:rPr>
-              <w:t xml:space="preserve"> can.</w:t>
+              <w:t> result, this method is fundamentally incapable to explore the structural space in the same way as the Grantour can.</w:t>
             </w:r>
             <w:r>
               <w:rPr>
@@ -2101,25 +2013,7 @@
                 <w:color w:val="222222"/>
                 <w:shd w:val="clear" w:color="auto" w:fill="FFFFFF"/>
               </w:rPr>
-              <w:t xml:space="preserve">&gt; =&gt; </w:t>
-            </w:r>
-            <w:proofErr w:type="spellStart"/>
-            <w:r>
-              <w:rPr>
-                <w:rFonts w:ascii="Arial" w:hAnsi="Arial" w:cs="Arial"/>
-                <w:color w:val="222222"/>
-                <w:shd w:val="clear" w:color="auto" w:fill="FFFFFF"/>
-              </w:rPr>
-              <w:t>thats</w:t>
-            </w:r>
-            <w:proofErr w:type="spellEnd"/>
-            <w:r>
-              <w:rPr>
-                <w:rFonts w:ascii="Arial" w:hAnsi="Arial" w:cs="Arial"/>
-                <w:color w:val="222222"/>
-                <w:shd w:val="clear" w:color="auto" w:fill="FFFFFF"/>
-              </w:rPr>
-              <w:t xml:space="preserve"> wrong. In [2] is </w:t>
+              <w:t>&gt; =&gt; thats wrong. In [2] is </w:t>
             </w:r>
             <w:r>
               <w:rPr>
@@ -2136,76 +2030,22 @@
                 <w:color w:val="222222"/>
                 <w:shd w:val="clear" w:color="auto" w:fill="FFFFFF"/>
               </w:rPr>
-              <w:t> </w:t>
-            </w:r>
-            <w:proofErr w:type="spellStart"/>
-            <w:r>
-              <w:rPr>
-                <w:rFonts w:ascii="Arial" w:hAnsi="Arial" w:cs="Arial"/>
-                <w:color w:val="222222"/>
-                <w:shd w:val="clear" w:color="auto" w:fill="FFFFFF"/>
-              </w:rPr>
-              <w:t>orhtographic</w:t>
-            </w:r>
-            <w:proofErr w:type="spellEnd"/>
-            <w:r>
-              <w:rPr>
-                <w:rFonts w:ascii="Arial" w:hAnsi="Arial" w:cs="Arial"/>
-                <w:color w:val="222222"/>
-                <w:shd w:val="clear" w:color="auto" w:fill="FFFFFF"/>
-              </w:rPr>
-              <w:t xml:space="preserve"> tour introduced that scales linear in the number of dimensions, which</w:t>
-            </w:r>
-            <w:r>
-              <w:rPr>
-                <w:rFonts w:ascii="Arial" w:hAnsi="Arial" w:cs="Arial"/>
-                <w:color w:val="222222"/>
-              </w:rPr>
-              <w:br/>
-            </w:r>
-            <w:r>
-              <w:rPr>
-                <w:rFonts w:ascii="Arial" w:hAnsi="Arial" w:cs="Arial"/>
-                <w:color w:val="222222"/>
-                <w:shd w:val="clear" w:color="auto" w:fill="FFFFFF"/>
-              </w:rPr>
-              <w:t xml:space="preserve">&gt; is the best approach we have till today: even better </w:t>
-            </w:r>
-            <w:proofErr w:type="spellStart"/>
-            <w:r>
-              <w:rPr>
-                <w:rFonts w:ascii="Arial" w:hAnsi="Arial" w:cs="Arial"/>
-                <w:color w:val="222222"/>
-                <w:shd w:val="clear" w:color="auto" w:fill="FFFFFF"/>
-              </w:rPr>
-              <w:t>w.r.t.</w:t>
-            </w:r>
-            <w:proofErr w:type="spellEnd"/>
-            <w:r>
-              <w:rPr>
-                <w:rFonts w:ascii="Arial" w:hAnsi="Arial" w:cs="Arial"/>
-                <w:color w:val="222222"/>
-                <w:shd w:val="clear" w:color="auto" w:fill="FFFFFF"/>
-              </w:rPr>
-              <w:t xml:space="preserve"> scaling properties than PCA-tour and </w:t>
-            </w:r>
-            <w:proofErr w:type="spellStart"/>
-            <w:r>
-              <w:rPr>
-                <w:rFonts w:ascii="Arial" w:hAnsi="Arial" w:cs="Arial"/>
-                <w:color w:val="222222"/>
-                <w:shd w:val="clear" w:color="auto" w:fill="FFFFFF"/>
-              </w:rPr>
-              <w:t>simmilar</w:t>
-            </w:r>
-            <w:proofErr w:type="spellEnd"/>
-            <w:r>
-              <w:rPr>
-                <w:rFonts w:ascii="Arial" w:hAnsi="Arial" w:cs="Arial"/>
-                <w:color w:val="222222"/>
-                <w:shd w:val="clear" w:color="auto" w:fill="FFFFFF"/>
-              </w:rPr>
-              <w:t xml:space="preserve"> approaches.</w:t>
+              <w:t> orhtographic tour introduced that scales linear in the number of dimensions, which</w:t>
+            </w:r>
+            <w:r>
+              <w:rPr>
+                <w:rFonts w:ascii="Arial" w:hAnsi="Arial" w:cs="Arial"/>
+                <w:color w:val="222222"/>
+              </w:rPr>
+              <w:br/>
+            </w:r>
+            <w:r>
+              <w:rPr>
+                <w:rFonts w:ascii="Arial" w:hAnsi="Arial" w:cs="Arial"/>
+                <w:color w:val="222222"/>
+                <w:shd w:val="clear" w:color="auto" w:fill="FFFFFF"/>
+              </w:rPr>
+              <w:t>&gt; is the best approach we have till today: even better w.r.t. scaling properties than PCA-tour and simmilar approaches.</w:t>
             </w:r>
             <w:r>
               <w:rPr>
@@ -2297,25 +2137,7 @@
                 <w:color w:val="222222"/>
                 <w:shd w:val="clear" w:color="auto" w:fill="FFFFFF"/>
               </w:rPr>
-              <w:t xml:space="preserve">&gt; =&gt; </w:t>
-            </w:r>
-            <w:proofErr w:type="spellStart"/>
-            <w:r>
-              <w:rPr>
-                <w:rFonts w:ascii="Arial" w:hAnsi="Arial" w:cs="Arial"/>
-                <w:color w:val="222222"/>
-                <w:shd w:val="clear" w:color="auto" w:fill="FFFFFF"/>
-              </w:rPr>
-              <w:t>thats</w:t>
-            </w:r>
-            <w:proofErr w:type="spellEnd"/>
-            <w:r>
-              <w:rPr>
-                <w:rFonts w:ascii="Arial" w:hAnsi="Arial" w:cs="Arial"/>
-                <w:color w:val="222222"/>
-                <w:shd w:val="clear" w:color="auto" w:fill="FFFFFF"/>
-              </w:rPr>
-              <w:t xml:space="preserve"> wrong. Linearly combining variables to get embeddings is </w:t>
+              <w:t>&gt; =&gt; thats wrong. Linearly combining variables to get embeddings is </w:t>
             </w:r>
             <w:r>
               <w:rPr>
@@ -2332,43 +2154,7 @@
                 <w:color w:val="222222"/>
                 <w:shd w:val="clear" w:color="auto" w:fill="FFFFFF"/>
               </w:rPr>
-              <w:t> </w:t>
-            </w:r>
-            <w:proofErr w:type="spellStart"/>
-            <w:r>
-              <w:rPr>
-                <w:rFonts w:ascii="Arial" w:hAnsi="Arial" w:cs="Arial"/>
-                <w:color w:val="222222"/>
-                <w:shd w:val="clear" w:color="auto" w:fill="FFFFFF"/>
-              </w:rPr>
-              <w:t>hige</w:t>
-            </w:r>
-            <w:proofErr w:type="spellEnd"/>
-            <w:r>
-              <w:rPr>
-                <w:rFonts w:ascii="Arial" w:hAnsi="Arial" w:cs="Arial"/>
-                <w:color w:val="222222"/>
-                <w:shd w:val="clear" w:color="auto" w:fill="FFFFFF"/>
-              </w:rPr>
-              <w:t xml:space="preserve"> field of </w:t>
-            </w:r>
-            <w:proofErr w:type="spellStart"/>
-            <w:r>
-              <w:rPr>
-                <w:rFonts w:ascii="Arial" w:hAnsi="Arial" w:cs="Arial"/>
-                <w:color w:val="222222"/>
-                <w:shd w:val="clear" w:color="auto" w:fill="FFFFFF"/>
-              </w:rPr>
-              <w:t>appriaches</w:t>
-            </w:r>
-            <w:proofErr w:type="spellEnd"/>
-            <w:r>
-              <w:rPr>
-                <w:rFonts w:ascii="Arial" w:hAnsi="Arial" w:cs="Arial"/>
-                <w:color w:val="222222"/>
-                <w:shd w:val="clear" w:color="auto" w:fill="FFFFFF"/>
-              </w:rPr>
-              <w:t>. Biplots are just </w:t>
+              <w:t> hige field of appriaches. Biplots are just </w:t>
             </w:r>
             <w:r>
               <w:rPr>
@@ -2417,25 +2203,7 @@
                 <w:color w:val="222222"/>
                 <w:shd w:val="clear" w:color="auto" w:fill="FFFFFF"/>
               </w:rPr>
-              <w:t> </w:t>
-            </w:r>
-            <w:proofErr w:type="spellStart"/>
-            <w:r>
-              <w:rPr>
-                <w:rFonts w:ascii="Arial" w:hAnsi="Arial" w:cs="Arial"/>
-                <w:color w:val="222222"/>
-                <w:shd w:val="clear" w:color="auto" w:fill="FFFFFF"/>
-              </w:rPr>
-              <w:t>ist</w:t>
-            </w:r>
-            <w:proofErr w:type="spellEnd"/>
-            <w:r>
-              <w:rPr>
-                <w:rFonts w:ascii="Arial" w:hAnsi="Arial" w:cs="Arial"/>
-                <w:color w:val="222222"/>
-                <w:shd w:val="clear" w:color="auto" w:fill="FFFFFF"/>
-              </w:rPr>
-              <w:t xml:space="preserve"> the projection matrix for </w:t>
+              <w:t> ist the projection matrix for </w:t>
             </w:r>
             <w:r>
               <w:rPr>
@@ -2626,7 +2394,15 @@
                 <w:sz w:val="24"/>
                 <w:szCs w:val="24"/>
               </w:rPr>
-              <w:t>I have clarified these sentences to convey the intended meaning.</w:t>
+              <w:t>We</w:t>
+            </w:r>
+            <w:r>
+              <w:rPr>
+                <w:rFonts w:ascii="Calibri" w:hAnsi="Calibri" w:cs="Calibri"/>
+                <w:sz w:val="24"/>
+                <w:szCs w:val="24"/>
+              </w:rPr>
+              <w:t xml:space="preserve"> have clarified these sentences to convey the intended meaning.</w:t>
             </w:r>
             <w:r>
               <w:rPr>
@@ -2747,8 +2523,55 @@
                 <w:color w:val="222222"/>
                 <w:shd w:val="clear" w:color="auto" w:fill="FFFFFF"/>
               </w:rPr>
+              <w:t>&gt; - </w:t>
+            </w:r>
+            <w:r>
+              <w:rPr>
+                <w:rStyle w:val="il"/>
+                <w:rFonts w:ascii="Arial" w:hAnsi="Arial" w:cs="Arial"/>
+                <w:color w:val="222222"/>
+                <w:shd w:val="clear" w:color="auto" w:fill="FFFFFF"/>
+              </w:rPr>
+              <w:t>A</w:t>
+            </w:r>
+            <w:r>
+              <w:rPr>
+                <w:rFonts w:ascii="Arial" w:hAnsi="Arial" w:cs="Arial"/>
+                <w:color w:val="222222"/>
+                <w:shd w:val="clear" w:color="auto" w:fill="FFFFFF"/>
+              </w:rPr>
+              <w:t> lot content has been taken from OSC [1], especially on the first few pages, but without setting any reference to it.</w:t>
+            </w:r>
+            <w:r>
+              <w:rPr>
+                <w:rFonts w:ascii="Arial" w:hAnsi="Arial" w:cs="Arial"/>
+                <w:color w:val="222222"/>
+              </w:rPr>
+              <w:br/>
+            </w:r>
+            <w:r>
+              <w:rPr>
+                <w:rFonts w:ascii="Arial" w:hAnsi="Arial" w:cs="Arial"/>
+                <w:color w:val="222222"/>
+                <w:shd w:val="clear" w:color="auto" w:fill="FFFFFF"/>
+              </w:rPr>
               <w:lastRenderedPageBreak/>
-              <w:t>&gt; - </w:t>
+              <w:t>&gt;</w:t>
+            </w:r>
+            <w:r>
+              <w:rPr>
+                <w:rFonts w:ascii="Arial" w:hAnsi="Arial" w:cs="Arial"/>
+                <w:color w:val="222222"/>
+              </w:rPr>
+              <w:br/>
+            </w:r>
+            <w:r>
+              <w:rPr>
+                <w:rFonts w:ascii="Arial" w:hAnsi="Arial" w:cs="Arial"/>
+                <w:color w:val="222222"/>
+                <w:shd w:val="clear" w:color="auto" w:fill="FFFFFF"/>
+              </w:rPr>
+              <w:t>&gt; - The study design is on </w:t>
             </w:r>
             <w:r>
               <w:rPr>
@@ -2757,53 +2580,6 @@
                 <w:color w:val="222222"/>
                 <w:shd w:val="clear" w:color="auto" w:fill="FFFFFF"/>
               </w:rPr>
-              <w:t>A</w:t>
-            </w:r>
-            <w:r>
-              <w:rPr>
-                <w:rFonts w:ascii="Arial" w:hAnsi="Arial" w:cs="Arial"/>
-                <w:color w:val="222222"/>
-                <w:shd w:val="clear" w:color="auto" w:fill="FFFFFF"/>
-              </w:rPr>
-              <w:t> lot content has been taken from OSC [1], especially on the first few pages, but without setting any reference to it.</w:t>
-            </w:r>
-            <w:r>
-              <w:rPr>
-                <w:rFonts w:ascii="Arial" w:hAnsi="Arial" w:cs="Arial"/>
-                <w:color w:val="222222"/>
-              </w:rPr>
-              <w:br/>
-            </w:r>
-            <w:r>
-              <w:rPr>
-                <w:rFonts w:ascii="Arial" w:hAnsi="Arial" w:cs="Arial"/>
-                <w:color w:val="222222"/>
-                <w:shd w:val="clear" w:color="auto" w:fill="FFFFFF"/>
-              </w:rPr>
-              <w:t>&gt;</w:t>
-            </w:r>
-            <w:r>
-              <w:rPr>
-                <w:rFonts w:ascii="Arial" w:hAnsi="Arial" w:cs="Arial"/>
-                <w:color w:val="222222"/>
-              </w:rPr>
-              <w:br/>
-            </w:r>
-            <w:r>
-              <w:rPr>
-                <w:rFonts w:ascii="Arial" w:hAnsi="Arial" w:cs="Arial"/>
-                <w:color w:val="222222"/>
-                <w:shd w:val="clear" w:color="auto" w:fill="FFFFFF"/>
-              </w:rPr>
-              <w:t>&gt; - The study design is on </w:t>
-            </w:r>
-            <w:r>
-              <w:rPr>
-                <w:rStyle w:val="il"/>
-                <w:rFonts w:ascii="Arial" w:hAnsi="Arial" w:cs="Arial"/>
-                <w:color w:val="222222"/>
-                <w:shd w:val="clear" w:color="auto" w:fill="FFFFFF"/>
-              </w:rPr>
               <w:t>a</w:t>
             </w:r>
             <w:r>
@@ -2812,25 +2588,7 @@
                 <w:color w:val="222222"/>
                 <w:shd w:val="clear" w:color="auto" w:fill="FFFFFF"/>
               </w:rPr>
-              <w:t xml:space="preserve"> very basic level (please study Tamara </w:t>
-            </w:r>
-            <w:proofErr w:type="spellStart"/>
-            <w:r>
-              <w:rPr>
-                <w:rFonts w:ascii="Arial" w:hAnsi="Arial" w:cs="Arial"/>
-                <w:color w:val="222222"/>
-                <w:shd w:val="clear" w:color="auto" w:fill="FFFFFF"/>
-              </w:rPr>
-              <w:t>Munzner</w:t>
-            </w:r>
-            <w:proofErr w:type="spellEnd"/>
-            <w:r>
-              <w:rPr>
-                <w:rFonts w:ascii="Arial" w:hAnsi="Arial" w:cs="Arial"/>
-                <w:color w:val="222222"/>
-                <w:shd w:val="clear" w:color="auto" w:fill="FFFFFF"/>
-              </w:rPr>
-              <w:t xml:space="preserve"> et al.) .</w:t>
+              <w:t> very basic level (please study Tamara Munzner et al.) .</w:t>
             </w:r>
             <w:r>
               <w:rPr>
@@ -2902,7 +2660,23 @@
                 <w:sz w:val="24"/>
                 <w:szCs w:val="24"/>
               </w:rPr>
-              <w:t xml:space="preserve">. We are more familiar with the Asimov 1983 founding of </w:t>
+              <w:t xml:space="preserve">. We </w:t>
+            </w:r>
+            <w:r>
+              <w:rPr>
+                <w:rFonts w:ascii="Calibri" w:hAnsi="Calibri" w:cs="Calibri"/>
+                <w:sz w:val="24"/>
+                <w:szCs w:val="24"/>
+              </w:rPr>
+              <w:t>are building from the original</w:t>
+            </w:r>
+            <w:r>
+              <w:rPr>
+                <w:rFonts w:ascii="Calibri" w:hAnsi="Calibri" w:cs="Calibri"/>
+                <w:sz w:val="24"/>
+                <w:szCs w:val="24"/>
+              </w:rPr>
+              <w:t xml:space="preserve"> Asimov 1983 founding of tours </w:t>
             </w:r>
             <w:r>
               <w:rPr>
@@ -2911,7 +2685,7 @@
                 <w:szCs w:val="24"/>
               </w:rPr>
               <w:lastRenderedPageBreak/>
-              <w:t>tours rather than the later OSC interpretation of getting to the tour.</w:t>
+              <w:t>rather than the later OSC interpretation of getting to the tour.</w:t>
             </w:r>
           </w:p>
           <w:p>
@@ -2945,23 +2719,13 @@
               </w:rPr>
               <w:t xml:space="preserve">We cite </w:t>
             </w:r>
-            <w:proofErr w:type="spellStart"/>
-            <w:r>
-              <w:rPr>
-                <w:rFonts w:ascii="Arial" w:hAnsi="Arial" w:cs="Arial"/>
-                <w:color w:val="222222"/>
-                <w:shd w:val="clear" w:color="auto" w:fill="FFFFFF"/>
-              </w:rPr>
-              <w:t>Munzner</w:t>
-            </w:r>
-            <w:proofErr w:type="spellEnd"/>
-            <w:r>
-              <w:rPr>
-                <w:rFonts w:ascii="Arial" w:hAnsi="Arial" w:cs="Arial"/>
-                <w:color w:val="222222"/>
-                <w:shd w:val="clear" w:color="auto" w:fill="FFFFFF"/>
-              </w:rPr>
-              <w:t xml:space="preserve"> through-out, I am not sure which citation you are referring to.</w:t>
+            <w:r>
+              <w:rPr>
+                <w:rFonts w:ascii="Arial" w:hAnsi="Arial" w:cs="Arial"/>
+                <w:color w:val="222222"/>
+                <w:shd w:val="clear" w:color="auto" w:fill="FFFFFF"/>
+              </w:rPr>
+              <w:t>Munzner through-out, I am not sure which citation you are referring to.</w:t>
             </w:r>
             <w:r>
               <w:rPr>
@@ -3538,21 +3302,41 @@
               <w:adjustRightInd w:val="0"/>
               <w:rPr>
                 <w:rFonts w:ascii="Calibri" w:hAnsi="Calibri" w:cs="Calibri"/>
-                <w:i/>
-                <w:iCs/>
-                <w:sz w:val="24"/>
-                <w:szCs w:val="24"/>
-              </w:rPr>
-            </w:pPr>
-            <w:r>
-              <w:rPr>
-                <w:rFonts w:ascii="Calibri" w:hAnsi="Calibri" w:cs="Calibri"/>
-                <w:i/>
-                <w:iCs/>
-                <w:sz w:val="24"/>
-                <w:szCs w:val="24"/>
-              </w:rPr>
-              <w:t>TODO</w:t>
+                <w:sz w:val="24"/>
+                <w:szCs w:val="24"/>
+              </w:rPr>
+            </w:pPr>
+            <w:r>
+              <w:rPr>
+                <w:rFonts w:ascii="Calibri" w:hAnsi="Calibri" w:cs="Calibri"/>
+                <w:sz w:val="24"/>
+                <w:szCs w:val="24"/>
+              </w:rPr>
+              <w:t>We have applie</w:t>
+            </w:r>
+            <w:r>
+              <w:rPr>
+                <w:rFonts w:ascii="Calibri" w:hAnsi="Calibri" w:cs="Calibri"/>
+                <w:sz w:val="24"/>
+                <w:szCs w:val="24"/>
+              </w:rPr>
+              <w:t>d</w:t>
+            </w:r>
+            <w:r>
+              <w:rPr>
+                <w:rFonts w:ascii="Calibri" w:hAnsi="Calibri" w:cs="Calibri"/>
+                <w:sz w:val="24"/>
+                <w:szCs w:val="24"/>
+              </w:rPr>
+              <w:t xml:space="preserve"> most of the suggestions here</w:t>
+            </w:r>
+            <w:r>
+              <w:rPr>
+                <w:rFonts w:ascii="Calibri" w:hAnsi="Calibri" w:cs="Calibri"/>
+                <w:sz w:val="24"/>
+                <w:szCs w:val="24"/>
+              </w:rPr>
+              <w:t>.</w:t>
             </w:r>
           </w:p>
         </w:tc>
@@ -3584,29 +3368,25 @@
               <w:adjustRightInd w:val="0"/>
               <w:rPr>
                 <w:rFonts w:ascii="Calibri" w:hAnsi="Calibri" w:cs="Calibri"/>
-                <w:i/>
-                <w:iCs/>
-                <w:sz w:val="24"/>
-                <w:szCs w:val="24"/>
-              </w:rPr>
-            </w:pPr>
-            <w:commentRangeStart w:id="3"/>
-            <w:r>
-              <w:rPr>
-                <w:rFonts w:ascii="Calibri" w:hAnsi="Calibri" w:cs="Calibri"/>
-                <w:i/>
-                <w:iCs/>
-                <w:sz w:val="24"/>
-                <w:szCs w:val="24"/>
-              </w:rPr>
-              <w:t>TODO</w:t>
-            </w:r>
-            <w:commentRangeEnd w:id="3"/>
-            <w:r>
-              <w:rPr>
-                <w:rStyle w:val="CommentReference"/>
-              </w:rPr>
-              <w:commentReference w:id="3"/>
+                <w:sz w:val="24"/>
+                <w:szCs w:val="24"/>
+              </w:rPr>
+            </w:pPr>
+            <w:r>
+              <w:rPr>
+                <w:rFonts w:ascii="Calibri" w:hAnsi="Calibri" w:cs="Calibri"/>
+                <w:sz w:val="24"/>
+                <w:szCs w:val="24"/>
+              </w:rPr>
+              <w:t>We have expanded the discussion section and linked this work back to the existing literature.</w:t>
+            </w:r>
+            <w:r>
+              <w:rPr>
+                <w:rFonts w:ascii="Calibri" w:hAnsi="Calibri" w:cs="Calibri"/>
+                <w:sz w:val="24"/>
+                <w:szCs w:val="24"/>
+              </w:rPr>
+              <w:t xml:space="preserve"> We have also moved the limitation up from the conclusion and expounded upon them.</w:t>
             </w:r>
           </w:p>
         </w:tc>
@@ -3689,6 +3469,7 @@
               <w:adjustRightInd w:val="0"/>
             </w:pPr>
             <w:r>
+              <w:lastRenderedPageBreak/>
               <w:t>I feel Fig. 2 is not very useful for the work. It services related work but not the research.</w:t>
             </w:r>
           </w:p>
@@ -3731,7 +3512,6 @@
               <w:adjustRightInd w:val="0"/>
             </w:pPr>
             <w:r>
-              <w:lastRenderedPageBreak/>
               <w:t>Related work - 3) Nonlinear: it should acknowledge common nonlinear embeddings like t-SNE and UMAP.</w:t>
             </w:r>
           </w:p>
@@ -3801,6 +3581,14 @@
               </w:rPr>
               <w:t>The title has been changed</w:t>
             </w:r>
+            <w:r>
+              <w:rPr>
+                <w:rFonts w:ascii="Calibri" w:hAnsi="Calibri" w:cs="Calibri"/>
+                <w:sz w:val="24"/>
+                <w:szCs w:val="24"/>
+              </w:rPr>
+              <w:t>.</w:t>
+            </w:r>
           </w:p>
         </w:tc>
       </w:tr>
@@ -3925,7 +3713,23 @@
                 <w:sz w:val="24"/>
                 <w:szCs w:val="24"/>
               </w:rPr>
-              <w:t>It’s in the data folders.</w:t>
+              <w:t>This has been clarified in the README. (</w:t>
+            </w:r>
+            <w:r>
+              <w:rPr>
+                <w:rFonts w:ascii="Calibri" w:hAnsi="Calibri" w:cs="Calibri"/>
+                <w:sz w:val="24"/>
+                <w:szCs w:val="24"/>
+              </w:rPr>
+              <w:t>It’s in the data folders</w:t>
+            </w:r>
+            <w:r>
+              <w:rPr>
+                <w:rFonts w:ascii="Calibri" w:hAnsi="Calibri" w:cs="Calibri"/>
+                <w:sz w:val="24"/>
+                <w:szCs w:val="24"/>
+              </w:rPr>
+              <w:t>).</w:t>
             </w:r>
           </w:p>
         </w:tc>
@@ -3967,8 +3771,20 @@
                 <w:sz w:val="24"/>
                 <w:szCs w:val="24"/>
               </w:rPr>
-              <w:t>This is a limitation and has been emphasized, though it would be difficult to source 108 experts or participants in a related field.</w:t>
-            </w:r>
+              <w:t>This has been discussed as a limitation.</w:t>
+            </w:r>
+          </w:p>
+          <w:p>
+            <w:pPr>
+              <w:autoSpaceDE w:val="0"/>
+              <w:autoSpaceDN w:val="0"/>
+              <w:adjustRightInd w:val="0"/>
+              <w:rPr>
+                <w:rFonts w:ascii="Calibri" w:hAnsi="Calibri" w:cs="Calibri"/>
+                <w:sz w:val="24"/>
+                <w:szCs w:val="24"/>
+              </w:rPr>
+            </w:pPr>
           </w:p>
         </w:tc>
       </w:tr>
@@ -4009,25 +3825,7 @@
                 <w:sz w:val="24"/>
                 <w:szCs w:val="24"/>
               </w:rPr>
-              <w:t xml:space="preserve">Because it’s a linear method (unlike </w:t>
-            </w:r>
-            <w:proofErr w:type="spellStart"/>
-            <w:r>
-              <w:rPr>
-                <w:rFonts w:ascii="Calibri" w:hAnsi="Calibri" w:cs="Calibri"/>
-                <w:sz w:val="24"/>
-                <w:szCs w:val="24"/>
-              </w:rPr>
-              <w:t>tsne</w:t>
-            </w:r>
-            <w:proofErr w:type="spellEnd"/>
-            <w:r>
-              <w:rPr>
-                <w:rFonts w:ascii="Calibri" w:hAnsi="Calibri" w:cs="Calibri"/>
-                <w:sz w:val="24"/>
-                <w:szCs w:val="24"/>
-              </w:rPr>
-              <w:t>), This has been pointed out, but will re-emphasize.</w:t>
+              <w:t>Because it’s a linear method (unlike tsne), This has been pointed out, but will re-emphasize.</w:t>
             </w:r>
           </w:p>
         </w:tc>
@@ -4044,23 +3842,7 @@
               <w:adjustRightInd w:val="0"/>
             </w:pPr>
             <w:r>
-              <w:t>The manuscript may not be using the correct Latex template. Please double check TVCG’s guideline on formatting and I think the header should be \</w:t>
-            </w:r>
-            <w:proofErr w:type="spellStart"/>
-            <w:r>
-              <w:t>documentclass</w:t>
-            </w:r>
-            <w:proofErr w:type="spellEnd"/>
-            <w:r>
-              <w:t>[10pt,journal,compsoc]{</w:t>
-            </w:r>
-            <w:proofErr w:type="spellStart"/>
-            <w:r>
-              <w:t>IEEEtran</w:t>
-            </w:r>
-            <w:proofErr w:type="spellEnd"/>
-            <w:r>
-              <w:t>}.</w:t>
+              <w:t>The manuscript may not be using the correct Latex template. Please double check TVCG’s guideline on formatting and I think the header should be \documentclass[10pt,journal,compsoc]{IEEEtran}.</w:t>
             </w:r>
           </w:p>
         </w:tc>
@@ -4099,10 +3881,7 @@
     </w:p>
     <w:p>
       <w:r>
-        <w:t>0</w:t>
-      </w:r>
-      <w:r>
-        <w:t>8</w:t>
+        <w:t>30</w:t>
       </w:r>
       <w:r>
         <w:t xml:space="preserve"> </w:t>
@@ -4171,22 +3950,6 @@
       </w:r>
     </w:p>
   </w:comment>
-  <w:comment w:id="3" w:author="Nick Spyrison" w:date="2022-12-12T12:11:00Z" w:initials="NS">
-    <w:p>
-      <w:pPr>
-        <w:pStyle w:val="CommentText"/>
-      </w:pPr>
-      <w:r>
-        <w:rPr>
-          <w:rStyle w:val="CommentReference"/>
-        </w:rPr>
-        <w:annotationRef/>
-      </w:r>
-      <w:r>
-        <w:t>Kim is supposed to look into these, I am not hopeful</w:t>
-      </w:r>
-    </w:p>
-  </w:comment>
 </w:comments>
 </file>
 
@@ -4195,7 +3958,6 @@
   <w15:commentEx w15:paraId="15A8B580" w15:done="0"/>
   <w15:commentEx w15:paraId="1824E4DC" w15:done="0"/>
   <w15:commentEx w15:paraId="794D7337" w15:paraIdParent="1824E4DC" w15:done="0"/>
-  <w15:commentEx w15:paraId="7D05CC14" w15:done="0"/>
 </w15:commentsEx>
 </file>
 
@@ -4204,7 +3966,6 @@
   <w16cex:commentExtensible w16cex:durableId="273DE3F3" w16cex:dateUtc="2022-12-09T23:42:00Z"/>
   <w16cex:commentExtensible w16cex:durableId="272F7806" w16cex:dateUtc="2022-11-29T01:10:00Z"/>
   <w16cex:commentExtensible w16cex:durableId="2746B4C4" w16cex:dateUtc="2022-12-16T16:11:00Z"/>
-  <w16cex:commentExtensible w16cex:durableId="274198E8" w16cex:dateUtc="2022-12-12T19:11:00Z"/>
 </w16cex:commentsExtensible>
 </file>
 
@@ -4213,7 +3974,6 @@
   <w16cid:commentId w16cid:paraId="15A8B580" w16cid:durableId="273DE3F3"/>
   <w16cid:commentId w16cid:paraId="1824E4DC" w16cid:durableId="272F7806"/>
   <w16cid:commentId w16cid:paraId="794D7337" w16cid:durableId="2746B4C4"/>
-  <w16cid:commentId w16cid:paraId="7D05CC14" w16cid:durableId="274198E8"/>
 </w16cid:commentsIds>
 </file>
 

</xml_diff>